<commit_message>
Further updated to documentation manual
Showed how to switch node from one application key to another.
</commit_message>
<xml_diff>
--- a/- Manual.docx
+++ b/- Manual.docx
@@ -51012,8 +51012,6 @@
         </w:rPr>
         <w:t>)</w:t>
       </w:r>
-      <w:bookmarkStart w:id="2" w:name="_GoBack"/>
-      <w:bookmarkEnd w:id="2"/>
       <w:r>
         <w:rPr>
           <w:rFonts w:ascii="Courier New" w:hAnsi="Courier New" w:cs="Courier New"/>
@@ -52502,7 +52500,4617 @@
       </w:r>
     </w:p>
     <w:p/>
-    <w:p/>
+    <w:p>
+      <w:r>
+        <w:br w:type="page"/>
+      </w:r>
+    </w:p>
+    <w:p>
+      <w:pPr>
+        <w:pStyle w:val="ListParagraph"/>
+        <w:numPr>
+          <w:ilvl w:val="0"/>
+          <w:numId w:val="4"/>
+        </w:numPr>
+      </w:pPr>
+      <w:r>
+        <w:lastRenderedPageBreak/>
+        <w:t>Now we bind node 3 back to Application Key 1, as it was originally</w:t>
+      </w:r>
+      <w:r>
+        <w:t>, and then turn on Application Key 0 Group</w:t>
+      </w:r>
+      <w:r>
+        <w:t>:</w:t>
+      </w:r>
+    </w:p>
+    <w:p>
+      <w:pPr>
+        <w:autoSpaceDE w:val="0"/>
+        <w:autoSpaceDN w:val="0"/>
+        <w:adjustRightInd w:val="0"/>
+        <w:spacing w:after="0" w:line="240" w:lineRule="auto"/>
+        <w:rPr>
+          <w:rFonts w:ascii="Courier New" w:hAnsi="Courier New" w:cs="Courier New"/>
+          <w:color w:val="000000"/>
+          <w:sz w:val="20"/>
+          <w:szCs w:val="20"/>
+          <w:highlight w:val="white"/>
+        </w:rPr>
+      </w:pPr>
+      <w:r>
+        <w:rPr>
+          <w:rFonts w:ascii="Courier New" w:hAnsi="Courier New" w:cs="Courier New"/>
+          <w:color w:val="000000"/>
+          <w:sz w:val="20"/>
+          <w:szCs w:val="20"/>
+          <w:highlight w:val="white"/>
+        </w:rPr>
+        <w:t xml:space="preserve">In </w:t>
+      </w:r>
+      <w:r>
+        <w:rPr>
+          <w:rFonts w:ascii="Courier New" w:hAnsi="Courier New" w:cs="Courier New"/>
+          <w:b/>
+          <w:bCs/>
+          <w:color w:val="000080"/>
+          <w:sz w:val="20"/>
+          <w:szCs w:val="20"/>
+          <w:highlight w:val="white"/>
+        </w:rPr>
+        <w:t>[</w:t>
+      </w:r>
+      <w:r>
+        <w:rPr>
+          <w:rFonts w:ascii="Courier New" w:hAnsi="Courier New" w:cs="Courier New"/>
+          <w:color w:val="FF0000"/>
+          <w:sz w:val="20"/>
+          <w:szCs w:val="20"/>
+          <w:highlight w:val="white"/>
+        </w:rPr>
+        <w:t>94</w:t>
+      </w:r>
+      <w:r>
+        <w:rPr>
+          <w:rFonts w:ascii="Courier New" w:hAnsi="Courier New" w:cs="Courier New"/>
+          <w:b/>
+          <w:bCs/>
+          <w:color w:val="000080"/>
+          <w:sz w:val="20"/>
+          <w:szCs w:val="20"/>
+          <w:highlight w:val="white"/>
+        </w:rPr>
+        <w:t>]:</w:t>
+      </w:r>
+      <w:r>
+        <w:rPr>
+          <w:rFonts w:ascii="Courier New" w:hAnsi="Courier New" w:cs="Courier New"/>
+          <w:color w:val="000000"/>
+          <w:sz w:val="20"/>
+          <w:szCs w:val="20"/>
+          <w:highlight w:val="white"/>
+        </w:rPr>
+        <w:t xml:space="preserve"> </w:t>
+      </w:r>
+      <w:r>
+        <w:rPr>
+          <w:rFonts w:ascii="Courier New" w:hAnsi="Courier New" w:cs="Courier New"/>
+          <w:color w:val="000000"/>
+          <w:sz w:val="20"/>
+          <w:szCs w:val="20"/>
+          <w:highlight w:val="yellow"/>
+        </w:rPr>
+        <w:t>cc</w:t>
+      </w:r>
+      <w:r>
+        <w:rPr>
+          <w:rFonts w:ascii="Courier New" w:hAnsi="Courier New" w:cs="Courier New"/>
+          <w:b/>
+          <w:bCs/>
+          <w:color w:val="000080"/>
+          <w:sz w:val="20"/>
+          <w:szCs w:val="20"/>
+          <w:highlight w:val="yellow"/>
+        </w:rPr>
+        <w:t>.</w:t>
+      </w:r>
+      <w:r>
+        <w:rPr>
+          <w:rFonts w:ascii="Courier New" w:hAnsi="Courier New" w:cs="Courier New"/>
+          <w:color w:val="000000"/>
+          <w:sz w:val="20"/>
+          <w:szCs w:val="20"/>
+          <w:highlight w:val="yellow"/>
+        </w:rPr>
+        <w:t>model_app_unbind</w:t>
+      </w:r>
+      <w:r>
+        <w:rPr>
+          <w:rFonts w:ascii="Courier New" w:hAnsi="Courier New" w:cs="Courier New"/>
+          <w:b/>
+          <w:bCs/>
+          <w:color w:val="000080"/>
+          <w:sz w:val="20"/>
+          <w:szCs w:val="20"/>
+          <w:highlight w:val="yellow"/>
+        </w:rPr>
+        <w:t>(</w:t>
+      </w:r>
+      <w:r>
+        <w:rPr>
+          <w:rFonts w:ascii="Courier New" w:hAnsi="Courier New" w:cs="Courier New"/>
+          <w:color w:val="000000"/>
+          <w:sz w:val="20"/>
+          <w:szCs w:val="20"/>
+          <w:highlight w:val="yellow"/>
+        </w:rPr>
+        <w:t>db</w:t>
+      </w:r>
+      <w:r>
+        <w:rPr>
+          <w:rFonts w:ascii="Courier New" w:hAnsi="Courier New" w:cs="Courier New"/>
+          <w:b/>
+          <w:bCs/>
+          <w:color w:val="000080"/>
+          <w:sz w:val="20"/>
+          <w:szCs w:val="20"/>
+          <w:highlight w:val="yellow"/>
+        </w:rPr>
+        <w:t>.</w:t>
+      </w:r>
+      <w:r>
+        <w:rPr>
+          <w:rFonts w:ascii="Courier New" w:hAnsi="Courier New" w:cs="Courier New"/>
+          <w:color w:val="000000"/>
+          <w:sz w:val="20"/>
+          <w:szCs w:val="20"/>
+          <w:highlight w:val="yellow"/>
+        </w:rPr>
+        <w:t>nodes</w:t>
+      </w:r>
+      <w:r>
+        <w:rPr>
+          <w:rFonts w:ascii="Courier New" w:hAnsi="Courier New" w:cs="Courier New"/>
+          <w:b/>
+          <w:bCs/>
+          <w:color w:val="000080"/>
+          <w:sz w:val="20"/>
+          <w:szCs w:val="20"/>
+          <w:highlight w:val="yellow"/>
+        </w:rPr>
+        <w:t>[</w:t>
+      </w:r>
+      <w:r>
+        <w:rPr>
+          <w:rFonts w:ascii="Courier New" w:hAnsi="Courier New" w:cs="Courier New"/>
+          <w:color w:val="FF0000"/>
+          <w:sz w:val="20"/>
+          <w:szCs w:val="20"/>
+          <w:highlight w:val="yellow"/>
+        </w:rPr>
+        <w:t>3</w:t>
+      </w:r>
+      <w:r>
+        <w:rPr>
+          <w:rFonts w:ascii="Courier New" w:hAnsi="Courier New" w:cs="Courier New"/>
+          <w:b/>
+          <w:bCs/>
+          <w:color w:val="000080"/>
+          <w:sz w:val="20"/>
+          <w:szCs w:val="20"/>
+          <w:highlight w:val="yellow"/>
+        </w:rPr>
+        <w:t>].</w:t>
+      </w:r>
+      <w:r>
+        <w:rPr>
+          <w:rFonts w:ascii="Courier New" w:hAnsi="Courier New" w:cs="Courier New"/>
+          <w:color w:val="000000"/>
+          <w:sz w:val="20"/>
+          <w:szCs w:val="20"/>
+          <w:highlight w:val="yellow"/>
+        </w:rPr>
+        <w:t>unicast_address</w:t>
+      </w:r>
+      <w:r>
+        <w:rPr>
+          <w:rFonts w:ascii="Courier New" w:hAnsi="Courier New" w:cs="Courier New"/>
+          <w:b/>
+          <w:bCs/>
+          <w:color w:val="000080"/>
+          <w:sz w:val="20"/>
+          <w:szCs w:val="20"/>
+          <w:highlight w:val="yellow"/>
+        </w:rPr>
+        <w:t>,</w:t>
+      </w:r>
+      <w:r>
+        <w:rPr>
+          <w:rFonts w:ascii="Courier New" w:hAnsi="Courier New" w:cs="Courier New"/>
+          <w:color w:val="000000"/>
+          <w:sz w:val="20"/>
+          <w:szCs w:val="20"/>
+          <w:highlight w:val="yellow"/>
+        </w:rPr>
+        <w:t xml:space="preserve"> </w:t>
+      </w:r>
+      <w:r>
+        <w:rPr>
+          <w:rFonts w:ascii="Courier New" w:hAnsi="Courier New" w:cs="Courier New"/>
+          <w:color w:val="FF0000"/>
+          <w:sz w:val="20"/>
+          <w:szCs w:val="20"/>
+          <w:highlight w:val="yellow"/>
+        </w:rPr>
+        <w:t>0</w:t>
+      </w:r>
+      <w:r>
+        <w:rPr>
+          <w:rFonts w:ascii="Courier New" w:hAnsi="Courier New" w:cs="Courier New"/>
+          <w:b/>
+          <w:bCs/>
+          <w:color w:val="000080"/>
+          <w:sz w:val="20"/>
+          <w:szCs w:val="20"/>
+          <w:highlight w:val="yellow"/>
+        </w:rPr>
+        <w:t>,</w:t>
+      </w:r>
+      <w:r>
+        <w:rPr>
+          <w:rFonts w:ascii="Courier New" w:hAnsi="Courier New" w:cs="Courier New"/>
+          <w:color w:val="000000"/>
+          <w:sz w:val="20"/>
+          <w:szCs w:val="20"/>
+          <w:highlight w:val="yellow"/>
+        </w:rPr>
+        <w:t xml:space="preserve"> mt</w:t>
+      </w:r>
+      <w:r>
+        <w:rPr>
+          <w:rFonts w:ascii="Courier New" w:hAnsi="Courier New" w:cs="Courier New"/>
+          <w:b/>
+          <w:bCs/>
+          <w:color w:val="000080"/>
+          <w:sz w:val="20"/>
+          <w:szCs w:val="20"/>
+          <w:highlight w:val="yellow"/>
+        </w:rPr>
+        <w:t>.</w:t>
+      </w:r>
+      <w:r>
+        <w:rPr>
+          <w:rFonts w:ascii="Courier New" w:hAnsi="Courier New" w:cs="Courier New"/>
+          <w:color w:val="000000"/>
+          <w:sz w:val="20"/>
+          <w:szCs w:val="20"/>
+          <w:highlight w:val="yellow"/>
+        </w:rPr>
+        <w:t>ModelId</w:t>
+      </w:r>
+      <w:r>
+        <w:rPr>
+          <w:rFonts w:ascii="Courier New" w:hAnsi="Courier New" w:cs="Courier New"/>
+          <w:b/>
+          <w:bCs/>
+          <w:color w:val="000080"/>
+          <w:sz w:val="20"/>
+          <w:szCs w:val="20"/>
+          <w:highlight w:val="yellow"/>
+        </w:rPr>
+        <w:t>(</w:t>
+      </w:r>
+      <w:r>
+        <w:rPr>
+          <w:rFonts w:ascii="Courier New" w:hAnsi="Courier New" w:cs="Courier New"/>
+          <w:color w:val="FF0000"/>
+          <w:sz w:val="20"/>
+          <w:szCs w:val="20"/>
+          <w:highlight w:val="yellow"/>
+        </w:rPr>
+        <w:t>0x1000</w:t>
+      </w:r>
+      <w:r>
+        <w:rPr>
+          <w:rFonts w:ascii="Courier New" w:hAnsi="Courier New" w:cs="Courier New"/>
+          <w:b/>
+          <w:bCs/>
+          <w:color w:val="000080"/>
+          <w:sz w:val="20"/>
+          <w:szCs w:val="20"/>
+          <w:highlight w:val="yellow"/>
+        </w:rPr>
+        <w:t>))</w:t>
+      </w:r>
+      <w:r>
+        <w:rPr>
+          <w:rFonts w:ascii="Courier New" w:hAnsi="Courier New" w:cs="Courier New"/>
+          <w:b/>
+          <w:bCs/>
+          <w:color w:val="000080"/>
+          <w:sz w:val="20"/>
+          <w:szCs w:val="20"/>
+          <w:highlight w:val="white"/>
+        </w:rPr>
+        <w:t xml:space="preserve"> </w:t>
+      </w:r>
+      <w:r>
+        <w:rPr>
+          <w:rFonts w:ascii="Courier New" w:hAnsi="Courier New" w:cs="Courier New"/>
+          <w:color w:val="008000"/>
+          <w:sz w:val="20"/>
+          <w:szCs w:val="20"/>
+          <w:highlight w:val="white"/>
+        </w:rPr>
+        <w:t xml:space="preserve">#unbind node 3 from </w:t>
+      </w:r>
+      <w:r>
+        <w:rPr>
+          <w:rFonts w:ascii="Courier New" w:hAnsi="Courier New" w:cs="Courier New"/>
+          <w:color w:val="008000"/>
+          <w:sz w:val="20"/>
+          <w:szCs w:val="20"/>
+          <w:highlight w:val="white"/>
+        </w:rPr>
+        <w:t>A</w:t>
+      </w:r>
+      <w:r>
+        <w:rPr>
+          <w:rFonts w:ascii="Courier New" w:hAnsi="Courier New" w:cs="Courier New"/>
+          <w:color w:val="008000"/>
+          <w:sz w:val="20"/>
+          <w:szCs w:val="20"/>
+          <w:highlight w:val="white"/>
+        </w:rPr>
+        <w:t>ppkey0</w:t>
+      </w:r>
+    </w:p>
+    <w:p>
+      <w:pPr>
+        <w:autoSpaceDE w:val="0"/>
+        <w:autoSpaceDN w:val="0"/>
+        <w:adjustRightInd w:val="0"/>
+        <w:spacing w:after="0" w:line="240" w:lineRule="auto"/>
+        <w:ind w:left="360"/>
+        <w:rPr>
+          <w:rFonts w:ascii="Courier New" w:hAnsi="Courier New" w:cs="Courier New"/>
+          <w:color w:val="000000"/>
+          <w:sz w:val="20"/>
+          <w:szCs w:val="20"/>
+          <w:highlight w:val="white"/>
+        </w:rPr>
+      </w:pPr>
+    </w:p>
+    <w:p>
+      <w:pPr>
+        <w:autoSpaceDE w:val="0"/>
+        <w:autoSpaceDN w:val="0"/>
+        <w:adjustRightInd w:val="0"/>
+        <w:spacing w:after="0" w:line="240" w:lineRule="auto"/>
+        <w:rPr>
+          <w:rFonts w:ascii="Courier New" w:hAnsi="Courier New" w:cs="Courier New"/>
+          <w:color w:val="000000"/>
+          <w:sz w:val="20"/>
+          <w:szCs w:val="20"/>
+          <w:highlight w:val="white"/>
+        </w:rPr>
+      </w:pPr>
+      <w:r>
+        <w:rPr>
+          <w:rFonts w:ascii="Courier New" w:hAnsi="Courier New" w:cs="Courier New"/>
+          <w:color w:val="FF0000"/>
+          <w:sz w:val="20"/>
+          <w:szCs w:val="20"/>
+          <w:highlight w:val="white"/>
+        </w:rPr>
+        <w:t>2018</w:t>
+      </w:r>
+      <w:r>
+        <w:rPr>
+          <w:rFonts w:ascii="Courier New" w:hAnsi="Courier New" w:cs="Courier New"/>
+          <w:b/>
+          <w:bCs/>
+          <w:color w:val="000080"/>
+          <w:sz w:val="20"/>
+          <w:szCs w:val="20"/>
+          <w:highlight w:val="white"/>
+        </w:rPr>
+        <w:t>-</w:t>
+      </w:r>
+      <w:r>
+        <w:rPr>
+          <w:rFonts w:ascii="Courier New" w:hAnsi="Courier New" w:cs="Courier New"/>
+          <w:color w:val="FF0000"/>
+          <w:sz w:val="20"/>
+          <w:szCs w:val="20"/>
+          <w:highlight w:val="white"/>
+        </w:rPr>
+        <w:t>11</w:t>
+      </w:r>
+      <w:r>
+        <w:rPr>
+          <w:rFonts w:ascii="Courier New" w:hAnsi="Courier New" w:cs="Courier New"/>
+          <w:b/>
+          <w:bCs/>
+          <w:color w:val="000080"/>
+          <w:sz w:val="20"/>
+          <w:szCs w:val="20"/>
+          <w:highlight w:val="white"/>
+        </w:rPr>
+        <w:t>-</w:t>
+      </w:r>
+      <w:r>
+        <w:rPr>
+          <w:rFonts w:ascii="Courier New" w:hAnsi="Courier New" w:cs="Courier New"/>
+          <w:color w:val="FF0000"/>
+          <w:sz w:val="20"/>
+          <w:szCs w:val="20"/>
+          <w:highlight w:val="white"/>
+        </w:rPr>
+        <w:t>13</w:t>
+      </w:r>
+      <w:r>
+        <w:rPr>
+          <w:rFonts w:ascii="Courier New" w:hAnsi="Courier New" w:cs="Courier New"/>
+          <w:color w:val="000000"/>
+          <w:sz w:val="20"/>
+          <w:szCs w:val="20"/>
+          <w:highlight w:val="white"/>
+        </w:rPr>
+        <w:t xml:space="preserve"> </w:t>
+      </w:r>
+      <w:r>
+        <w:rPr>
+          <w:rFonts w:ascii="Courier New" w:hAnsi="Courier New" w:cs="Courier New"/>
+          <w:color w:val="FF0000"/>
+          <w:sz w:val="20"/>
+          <w:szCs w:val="20"/>
+          <w:highlight w:val="white"/>
+        </w:rPr>
+        <w:t>18</w:t>
+      </w:r>
+      <w:r>
+        <w:rPr>
+          <w:rFonts w:ascii="Courier New" w:hAnsi="Courier New" w:cs="Courier New"/>
+          <w:b/>
+          <w:bCs/>
+          <w:color w:val="000080"/>
+          <w:sz w:val="20"/>
+          <w:szCs w:val="20"/>
+          <w:highlight w:val="white"/>
+        </w:rPr>
+        <w:t>:</w:t>
+      </w:r>
+      <w:r>
+        <w:rPr>
+          <w:rFonts w:ascii="Courier New" w:hAnsi="Courier New" w:cs="Courier New"/>
+          <w:color w:val="FF0000"/>
+          <w:sz w:val="20"/>
+          <w:szCs w:val="20"/>
+          <w:highlight w:val="white"/>
+        </w:rPr>
+        <w:t>00</w:t>
+      </w:r>
+      <w:r>
+        <w:rPr>
+          <w:rFonts w:ascii="Courier New" w:hAnsi="Courier New" w:cs="Courier New"/>
+          <w:b/>
+          <w:bCs/>
+          <w:color w:val="000080"/>
+          <w:sz w:val="20"/>
+          <w:szCs w:val="20"/>
+          <w:highlight w:val="white"/>
+        </w:rPr>
+        <w:t>:</w:t>
+      </w:r>
+      <w:r>
+        <w:rPr>
+          <w:rFonts w:ascii="Courier New" w:hAnsi="Courier New" w:cs="Courier New"/>
+          <w:color w:val="FF0000"/>
+          <w:sz w:val="20"/>
+          <w:szCs w:val="20"/>
+          <w:highlight w:val="white"/>
+        </w:rPr>
+        <w:t>09</w:t>
+      </w:r>
+      <w:r>
+        <w:rPr>
+          <w:rFonts w:ascii="Courier New" w:hAnsi="Courier New" w:cs="Courier New"/>
+          <w:b/>
+          <w:bCs/>
+          <w:color w:val="000080"/>
+          <w:sz w:val="20"/>
+          <w:szCs w:val="20"/>
+          <w:highlight w:val="white"/>
+        </w:rPr>
+        <w:t>,</w:t>
+      </w:r>
+      <w:r>
+        <w:rPr>
+          <w:rFonts w:ascii="Courier New" w:hAnsi="Courier New" w:cs="Courier New"/>
+          <w:color w:val="FF0000"/>
+          <w:sz w:val="20"/>
+          <w:szCs w:val="20"/>
+          <w:highlight w:val="white"/>
+        </w:rPr>
+        <w:t>068</w:t>
+      </w:r>
+      <w:r>
+        <w:rPr>
+          <w:rFonts w:ascii="Courier New" w:hAnsi="Courier New" w:cs="Courier New"/>
+          <w:color w:val="000000"/>
+          <w:sz w:val="20"/>
+          <w:szCs w:val="20"/>
+          <w:highlight w:val="white"/>
+        </w:rPr>
+        <w:t xml:space="preserve"> </w:t>
+      </w:r>
+      <w:r>
+        <w:rPr>
+          <w:rFonts w:ascii="Courier New" w:hAnsi="Courier New" w:cs="Courier New"/>
+          <w:b/>
+          <w:bCs/>
+          <w:color w:val="000080"/>
+          <w:sz w:val="20"/>
+          <w:szCs w:val="20"/>
+          <w:highlight w:val="white"/>
+        </w:rPr>
+        <w:t>-</w:t>
+      </w:r>
+      <w:r>
+        <w:rPr>
+          <w:rFonts w:ascii="Courier New" w:hAnsi="Courier New" w:cs="Courier New"/>
+          <w:color w:val="000000"/>
+          <w:sz w:val="20"/>
+          <w:szCs w:val="20"/>
+          <w:highlight w:val="white"/>
+        </w:rPr>
+        <w:t xml:space="preserve"> INFO </w:t>
+      </w:r>
+      <w:r>
+        <w:rPr>
+          <w:rFonts w:ascii="Courier New" w:hAnsi="Courier New" w:cs="Courier New"/>
+          <w:b/>
+          <w:bCs/>
+          <w:color w:val="000080"/>
+          <w:sz w:val="20"/>
+          <w:szCs w:val="20"/>
+          <w:highlight w:val="white"/>
+        </w:rPr>
+        <w:t>-</w:t>
+      </w:r>
+      <w:r>
+        <w:rPr>
+          <w:rFonts w:ascii="Courier New" w:hAnsi="Courier New" w:cs="Courier New"/>
+          <w:color w:val="000000"/>
+          <w:sz w:val="20"/>
+          <w:szCs w:val="20"/>
+          <w:highlight w:val="white"/>
+        </w:rPr>
+        <w:t xml:space="preserve"> COM5</w:t>
+      </w:r>
+      <w:r>
+        <w:rPr>
+          <w:rFonts w:ascii="Courier New" w:hAnsi="Courier New" w:cs="Courier New"/>
+          <w:b/>
+          <w:bCs/>
+          <w:color w:val="000080"/>
+          <w:sz w:val="20"/>
+          <w:szCs w:val="20"/>
+          <w:highlight w:val="white"/>
+        </w:rPr>
+        <w:t>:</w:t>
+      </w:r>
+      <w:r>
+        <w:rPr>
+          <w:rFonts w:ascii="Courier New" w:hAnsi="Courier New" w:cs="Courier New"/>
+          <w:color w:val="000000"/>
+          <w:sz w:val="20"/>
+          <w:szCs w:val="20"/>
+          <w:highlight w:val="white"/>
+        </w:rPr>
+        <w:t xml:space="preserve"> Success</w:t>
+      </w:r>
+    </w:p>
+    <w:p>
+      <w:pPr>
+        <w:autoSpaceDE w:val="0"/>
+        <w:autoSpaceDN w:val="0"/>
+        <w:adjustRightInd w:val="0"/>
+        <w:spacing w:after="0" w:line="240" w:lineRule="auto"/>
+        <w:rPr>
+          <w:rFonts w:ascii="Courier New" w:hAnsi="Courier New" w:cs="Courier New"/>
+          <w:color w:val="000000"/>
+          <w:sz w:val="20"/>
+          <w:szCs w:val="20"/>
+          <w:highlight w:val="white"/>
+        </w:rPr>
+      </w:pPr>
+      <w:r>
+        <w:rPr>
+          <w:rFonts w:ascii="Courier New" w:hAnsi="Courier New" w:cs="Courier New"/>
+          <w:color w:val="000000"/>
+          <w:sz w:val="20"/>
+          <w:szCs w:val="20"/>
+          <w:highlight w:val="white"/>
+        </w:rPr>
+        <w:t xml:space="preserve">In </w:t>
+      </w:r>
+      <w:r>
+        <w:rPr>
+          <w:rFonts w:ascii="Courier New" w:hAnsi="Courier New" w:cs="Courier New"/>
+          <w:b/>
+          <w:bCs/>
+          <w:color w:val="000080"/>
+          <w:sz w:val="20"/>
+          <w:szCs w:val="20"/>
+          <w:highlight w:val="white"/>
+        </w:rPr>
+        <w:t>[</w:t>
+      </w:r>
+      <w:r>
+        <w:rPr>
+          <w:rFonts w:ascii="Courier New" w:hAnsi="Courier New" w:cs="Courier New"/>
+          <w:color w:val="FF0000"/>
+          <w:sz w:val="20"/>
+          <w:szCs w:val="20"/>
+          <w:highlight w:val="white"/>
+        </w:rPr>
+        <w:t>95</w:t>
+      </w:r>
+      <w:r>
+        <w:rPr>
+          <w:rFonts w:ascii="Courier New" w:hAnsi="Courier New" w:cs="Courier New"/>
+          <w:b/>
+          <w:bCs/>
+          <w:color w:val="000080"/>
+          <w:sz w:val="20"/>
+          <w:szCs w:val="20"/>
+          <w:highlight w:val="white"/>
+        </w:rPr>
+        <w:t>]:</w:t>
+      </w:r>
+      <w:r>
+        <w:rPr>
+          <w:rFonts w:ascii="Courier New" w:hAnsi="Courier New" w:cs="Courier New"/>
+          <w:color w:val="000000"/>
+          <w:sz w:val="20"/>
+          <w:szCs w:val="20"/>
+          <w:highlight w:val="white"/>
+        </w:rPr>
+        <w:t xml:space="preserve"> </w:t>
+      </w:r>
+      <w:r>
+        <w:rPr>
+          <w:rFonts w:ascii="Courier New" w:hAnsi="Courier New" w:cs="Courier New"/>
+          <w:color w:val="FF0000"/>
+          <w:sz w:val="20"/>
+          <w:szCs w:val="20"/>
+          <w:highlight w:val="white"/>
+        </w:rPr>
+        <w:t>2018</w:t>
+      </w:r>
+      <w:r>
+        <w:rPr>
+          <w:rFonts w:ascii="Courier New" w:hAnsi="Courier New" w:cs="Courier New"/>
+          <w:b/>
+          <w:bCs/>
+          <w:color w:val="000080"/>
+          <w:sz w:val="20"/>
+          <w:szCs w:val="20"/>
+          <w:highlight w:val="white"/>
+        </w:rPr>
+        <w:t>-</w:t>
+      </w:r>
+      <w:r>
+        <w:rPr>
+          <w:rFonts w:ascii="Courier New" w:hAnsi="Courier New" w:cs="Courier New"/>
+          <w:color w:val="FF0000"/>
+          <w:sz w:val="20"/>
+          <w:szCs w:val="20"/>
+          <w:highlight w:val="white"/>
+        </w:rPr>
+        <w:t>11</w:t>
+      </w:r>
+      <w:r>
+        <w:rPr>
+          <w:rFonts w:ascii="Courier New" w:hAnsi="Courier New" w:cs="Courier New"/>
+          <w:b/>
+          <w:bCs/>
+          <w:color w:val="000080"/>
+          <w:sz w:val="20"/>
+          <w:szCs w:val="20"/>
+          <w:highlight w:val="white"/>
+        </w:rPr>
+        <w:t>-</w:t>
+      </w:r>
+      <w:r>
+        <w:rPr>
+          <w:rFonts w:ascii="Courier New" w:hAnsi="Courier New" w:cs="Courier New"/>
+          <w:color w:val="FF0000"/>
+          <w:sz w:val="20"/>
+          <w:szCs w:val="20"/>
+          <w:highlight w:val="white"/>
+        </w:rPr>
+        <w:t>13</w:t>
+      </w:r>
+      <w:r>
+        <w:rPr>
+          <w:rFonts w:ascii="Courier New" w:hAnsi="Courier New" w:cs="Courier New"/>
+          <w:color w:val="000000"/>
+          <w:sz w:val="20"/>
+          <w:szCs w:val="20"/>
+          <w:highlight w:val="white"/>
+        </w:rPr>
+        <w:t xml:space="preserve"> </w:t>
+      </w:r>
+      <w:r>
+        <w:rPr>
+          <w:rFonts w:ascii="Courier New" w:hAnsi="Courier New" w:cs="Courier New"/>
+          <w:color w:val="FF0000"/>
+          <w:sz w:val="20"/>
+          <w:szCs w:val="20"/>
+          <w:highlight w:val="white"/>
+        </w:rPr>
+        <w:t>18</w:t>
+      </w:r>
+      <w:r>
+        <w:rPr>
+          <w:rFonts w:ascii="Courier New" w:hAnsi="Courier New" w:cs="Courier New"/>
+          <w:b/>
+          <w:bCs/>
+          <w:color w:val="000080"/>
+          <w:sz w:val="20"/>
+          <w:szCs w:val="20"/>
+          <w:highlight w:val="white"/>
+        </w:rPr>
+        <w:t>:</w:t>
+      </w:r>
+      <w:r>
+        <w:rPr>
+          <w:rFonts w:ascii="Courier New" w:hAnsi="Courier New" w:cs="Courier New"/>
+          <w:color w:val="FF0000"/>
+          <w:sz w:val="20"/>
+          <w:szCs w:val="20"/>
+          <w:highlight w:val="white"/>
+        </w:rPr>
+        <w:t>00</w:t>
+      </w:r>
+      <w:r>
+        <w:rPr>
+          <w:rFonts w:ascii="Courier New" w:hAnsi="Courier New" w:cs="Courier New"/>
+          <w:b/>
+          <w:bCs/>
+          <w:color w:val="000080"/>
+          <w:sz w:val="20"/>
+          <w:szCs w:val="20"/>
+          <w:highlight w:val="white"/>
+        </w:rPr>
+        <w:t>:</w:t>
+      </w:r>
+      <w:r>
+        <w:rPr>
+          <w:rFonts w:ascii="Courier New" w:hAnsi="Courier New" w:cs="Courier New"/>
+          <w:color w:val="FF0000"/>
+          <w:sz w:val="20"/>
+          <w:szCs w:val="20"/>
+          <w:highlight w:val="white"/>
+        </w:rPr>
+        <w:t>09</w:t>
+      </w:r>
+      <w:r>
+        <w:rPr>
+          <w:rFonts w:ascii="Courier New" w:hAnsi="Courier New" w:cs="Courier New"/>
+          <w:b/>
+          <w:bCs/>
+          <w:color w:val="000080"/>
+          <w:sz w:val="20"/>
+          <w:szCs w:val="20"/>
+          <w:highlight w:val="white"/>
+        </w:rPr>
+        <w:t>,</w:t>
+      </w:r>
+      <w:r>
+        <w:rPr>
+          <w:rFonts w:ascii="Courier New" w:hAnsi="Courier New" w:cs="Courier New"/>
+          <w:color w:val="FF0000"/>
+          <w:sz w:val="20"/>
+          <w:szCs w:val="20"/>
+          <w:highlight w:val="white"/>
+        </w:rPr>
+        <w:t>132</w:t>
+      </w:r>
+      <w:r>
+        <w:rPr>
+          <w:rFonts w:ascii="Courier New" w:hAnsi="Courier New" w:cs="Courier New"/>
+          <w:color w:val="000000"/>
+          <w:sz w:val="20"/>
+          <w:szCs w:val="20"/>
+          <w:highlight w:val="white"/>
+        </w:rPr>
+        <w:t xml:space="preserve"> </w:t>
+      </w:r>
+      <w:r>
+        <w:rPr>
+          <w:rFonts w:ascii="Courier New" w:hAnsi="Courier New" w:cs="Courier New"/>
+          <w:b/>
+          <w:bCs/>
+          <w:color w:val="000080"/>
+          <w:sz w:val="20"/>
+          <w:szCs w:val="20"/>
+          <w:highlight w:val="white"/>
+        </w:rPr>
+        <w:t>-</w:t>
+      </w:r>
+      <w:r>
+        <w:rPr>
+          <w:rFonts w:ascii="Courier New" w:hAnsi="Courier New" w:cs="Courier New"/>
+          <w:color w:val="000000"/>
+          <w:sz w:val="20"/>
+          <w:szCs w:val="20"/>
+          <w:highlight w:val="white"/>
+        </w:rPr>
+        <w:t xml:space="preserve"> INFO </w:t>
+      </w:r>
+      <w:r>
+        <w:rPr>
+          <w:rFonts w:ascii="Courier New" w:hAnsi="Courier New" w:cs="Courier New"/>
+          <w:b/>
+          <w:bCs/>
+          <w:color w:val="000080"/>
+          <w:sz w:val="20"/>
+          <w:szCs w:val="20"/>
+          <w:highlight w:val="white"/>
+        </w:rPr>
+        <w:t>-</w:t>
+      </w:r>
+      <w:r>
+        <w:rPr>
+          <w:rFonts w:ascii="Courier New" w:hAnsi="Courier New" w:cs="Courier New"/>
+          <w:color w:val="000000"/>
+          <w:sz w:val="20"/>
+          <w:szCs w:val="20"/>
+          <w:highlight w:val="white"/>
+        </w:rPr>
+        <w:t xml:space="preserve"> COM5</w:t>
+      </w:r>
+      <w:r>
+        <w:rPr>
+          <w:rFonts w:ascii="Courier New" w:hAnsi="Courier New" w:cs="Courier New"/>
+          <w:b/>
+          <w:bCs/>
+          <w:color w:val="000080"/>
+          <w:sz w:val="20"/>
+          <w:szCs w:val="20"/>
+          <w:highlight w:val="white"/>
+        </w:rPr>
+        <w:t>.</w:t>
+      </w:r>
+      <w:r>
+        <w:rPr>
+          <w:rFonts w:ascii="Courier New" w:hAnsi="Courier New" w:cs="Courier New"/>
+          <w:color w:val="000000"/>
+          <w:sz w:val="20"/>
+          <w:szCs w:val="20"/>
+          <w:highlight w:val="white"/>
+        </w:rPr>
+        <w:t>ConfigurationClient</w:t>
+      </w:r>
+      <w:r>
+        <w:rPr>
+          <w:rFonts w:ascii="Courier New" w:hAnsi="Courier New" w:cs="Courier New"/>
+          <w:b/>
+          <w:bCs/>
+          <w:color w:val="000080"/>
+          <w:sz w:val="20"/>
+          <w:szCs w:val="20"/>
+          <w:highlight w:val="white"/>
+        </w:rPr>
+        <w:t>:</w:t>
+      </w:r>
+      <w:r>
+        <w:rPr>
+          <w:rFonts w:ascii="Courier New" w:hAnsi="Courier New" w:cs="Courier New"/>
+          <w:color w:val="000000"/>
+          <w:sz w:val="20"/>
+          <w:szCs w:val="20"/>
+          <w:highlight w:val="white"/>
+        </w:rPr>
+        <w:t xml:space="preserve"> Model app bind status</w:t>
+      </w:r>
+      <w:r>
+        <w:rPr>
+          <w:rFonts w:ascii="Courier New" w:hAnsi="Courier New" w:cs="Courier New"/>
+          <w:b/>
+          <w:bCs/>
+          <w:color w:val="000080"/>
+          <w:sz w:val="20"/>
+          <w:szCs w:val="20"/>
+          <w:highlight w:val="white"/>
+        </w:rPr>
+        <w:t>:</w:t>
+      </w:r>
+      <w:r>
+        <w:rPr>
+          <w:rFonts w:ascii="Courier New" w:hAnsi="Courier New" w:cs="Courier New"/>
+          <w:color w:val="000000"/>
+          <w:sz w:val="20"/>
+          <w:szCs w:val="20"/>
+          <w:highlight w:val="white"/>
+        </w:rPr>
+        <w:t xml:space="preserve"> AccessStatus</w:t>
+      </w:r>
+      <w:r>
+        <w:rPr>
+          <w:rFonts w:ascii="Courier New" w:hAnsi="Courier New" w:cs="Courier New"/>
+          <w:b/>
+          <w:bCs/>
+          <w:color w:val="000080"/>
+          <w:sz w:val="20"/>
+          <w:szCs w:val="20"/>
+          <w:highlight w:val="white"/>
+        </w:rPr>
+        <w:t>.</w:t>
+      </w:r>
+      <w:r>
+        <w:rPr>
+          <w:rFonts w:ascii="Courier New" w:hAnsi="Courier New" w:cs="Courier New"/>
+          <w:color w:val="000000"/>
+          <w:sz w:val="20"/>
+          <w:szCs w:val="20"/>
+          <w:highlight w:val="white"/>
+        </w:rPr>
+        <w:t>SUCCESS</w:t>
+      </w:r>
+    </w:p>
+    <w:p>
+      <w:pPr>
+        <w:autoSpaceDE w:val="0"/>
+        <w:autoSpaceDN w:val="0"/>
+        <w:adjustRightInd w:val="0"/>
+        <w:spacing w:after="0" w:line="240" w:lineRule="auto"/>
+        <w:rPr>
+          <w:rFonts w:ascii="Courier New" w:hAnsi="Courier New" w:cs="Courier New"/>
+          <w:color w:val="000000"/>
+          <w:sz w:val="20"/>
+          <w:szCs w:val="20"/>
+          <w:highlight w:val="white"/>
+        </w:rPr>
+      </w:pPr>
+      <w:r>
+        <w:rPr>
+          <w:rFonts w:ascii="Courier New" w:hAnsi="Courier New" w:cs="Courier New"/>
+          <w:color w:val="FF0000"/>
+          <w:sz w:val="20"/>
+          <w:szCs w:val="20"/>
+          <w:highlight w:val="white"/>
+        </w:rPr>
+        <w:t>2018</w:t>
+      </w:r>
+      <w:r>
+        <w:rPr>
+          <w:rFonts w:ascii="Courier New" w:hAnsi="Courier New" w:cs="Courier New"/>
+          <w:b/>
+          <w:bCs/>
+          <w:color w:val="000080"/>
+          <w:sz w:val="20"/>
+          <w:szCs w:val="20"/>
+          <w:highlight w:val="white"/>
+        </w:rPr>
+        <w:t>-</w:t>
+      </w:r>
+      <w:r>
+        <w:rPr>
+          <w:rFonts w:ascii="Courier New" w:hAnsi="Courier New" w:cs="Courier New"/>
+          <w:color w:val="FF0000"/>
+          <w:sz w:val="20"/>
+          <w:szCs w:val="20"/>
+          <w:highlight w:val="white"/>
+        </w:rPr>
+        <w:t>11</w:t>
+      </w:r>
+      <w:r>
+        <w:rPr>
+          <w:rFonts w:ascii="Courier New" w:hAnsi="Courier New" w:cs="Courier New"/>
+          <w:b/>
+          <w:bCs/>
+          <w:color w:val="000080"/>
+          <w:sz w:val="20"/>
+          <w:szCs w:val="20"/>
+          <w:highlight w:val="white"/>
+        </w:rPr>
+        <w:t>-</w:t>
+      </w:r>
+      <w:r>
+        <w:rPr>
+          <w:rFonts w:ascii="Courier New" w:hAnsi="Courier New" w:cs="Courier New"/>
+          <w:color w:val="FF0000"/>
+          <w:sz w:val="20"/>
+          <w:szCs w:val="20"/>
+          <w:highlight w:val="white"/>
+        </w:rPr>
+        <w:t>13</w:t>
+      </w:r>
+      <w:r>
+        <w:rPr>
+          <w:rFonts w:ascii="Courier New" w:hAnsi="Courier New" w:cs="Courier New"/>
+          <w:color w:val="000000"/>
+          <w:sz w:val="20"/>
+          <w:szCs w:val="20"/>
+          <w:highlight w:val="white"/>
+        </w:rPr>
+        <w:t xml:space="preserve"> </w:t>
+      </w:r>
+      <w:r>
+        <w:rPr>
+          <w:rFonts w:ascii="Courier New" w:hAnsi="Courier New" w:cs="Courier New"/>
+          <w:color w:val="FF0000"/>
+          <w:sz w:val="20"/>
+          <w:szCs w:val="20"/>
+          <w:highlight w:val="white"/>
+        </w:rPr>
+        <w:t>18</w:t>
+      </w:r>
+      <w:r>
+        <w:rPr>
+          <w:rFonts w:ascii="Courier New" w:hAnsi="Courier New" w:cs="Courier New"/>
+          <w:b/>
+          <w:bCs/>
+          <w:color w:val="000080"/>
+          <w:sz w:val="20"/>
+          <w:szCs w:val="20"/>
+          <w:highlight w:val="white"/>
+        </w:rPr>
+        <w:t>:</w:t>
+      </w:r>
+      <w:r>
+        <w:rPr>
+          <w:rFonts w:ascii="Courier New" w:hAnsi="Courier New" w:cs="Courier New"/>
+          <w:color w:val="FF0000"/>
+          <w:sz w:val="20"/>
+          <w:szCs w:val="20"/>
+          <w:highlight w:val="white"/>
+        </w:rPr>
+        <w:t>00</w:t>
+      </w:r>
+      <w:r>
+        <w:rPr>
+          <w:rFonts w:ascii="Courier New" w:hAnsi="Courier New" w:cs="Courier New"/>
+          <w:b/>
+          <w:bCs/>
+          <w:color w:val="000080"/>
+          <w:sz w:val="20"/>
+          <w:szCs w:val="20"/>
+          <w:highlight w:val="white"/>
+        </w:rPr>
+        <w:t>:</w:t>
+      </w:r>
+      <w:r>
+        <w:rPr>
+          <w:rFonts w:ascii="Courier New" w:hAnsi="Courier New" w:cs="Courier New"/>
+          <w:color w:val="FF0000"/>
+          <w:sz w:val="20"/>
+          <w:szCs w:val="20"/>
+          <w:highlight w:val="white"/>
+        </w:rPr>
+        <w:t>09</w:t>
+      </w:r>
+      <w:r>
+        <w:rPr>
+          <w:rFonts w:ascii="Courier New" w:hAnsi="Courier New" w:cs="Courier New"/>
+          <w:b/>
+          <w:bCs/>
+          <w:color w:val="000080"/>
+          <w:sz w:val="20"/>
+          <w:szCs w:val="20"/>
+          <w:highlight w:val="white"/>
+        </w:rPr>
+        <w:t>,</w:t>
+      </w:r>
+      <w:r>
+        <w:rPr>
+          <w:rFonts w:ascii="Courier New" w:hAnsi="Courier New" w:cs="Courier New"/>
+          <w:color w:val="FF0000"/>
+          <w:sz w:val="20"/>
+          <w:szCs w:val="20"/>
+          <w:highlight w:val="white"/>
+        </w:rPr>
+        <w:t>139</w:t>
+      </w:r>
+      <w:r>
+        <w:rPr>
+          <w:rFonts w:ascii="Courier New" w:hAnsi="Courier New" w:cs="Courier New"/>
+          <w:color w:val="000000"/>
+          <w:sz w:val="20"/>
+          <w:szCs w:val="20"/>
+          <w:highlight w:val="white"/>
+        </w:rPr>
+        <w:t xml:space="preserve"> </w:t>
+      </w:r>
+      <w:r>
+        <w:rPr>
+          <w:rFonts w:ascii="Courier New" w:hAnsi="Courier New" w:cs="Courier New"/>
+          <w:b/>
+          <w:bCs/>
+          <w:color w:val="000080"/>
+          <w:sz w:val="20"/>
+          <w:szCs w:val="20"/>
+          <w:highlight w:val="white"/>
+        </w:rPr>
+        <w:t>-</w:t>
+      </w:r>
+      <w:r>
+        <w:rPr>
+          <w:rFonts w:ascii="Courier New" w:hAnsi="Courier New" w:cs="Courier New"/>
+          <w:color w:val="000000"/>
+          <w:sz w:val="20"/>
+          <w:szCs w:val="20"/>
+          <w:highlight w:val="white"/>
+        </w:rPr>
+        <w:t xml:space="preserve"> INFO </w:t>
+      </w:r>
+      <w:r>
+        <w:rPr>
+          <w:rFonts w:ascii="Courier New" w:hAnsi="Courier New" w:cs="Courier New"/>
+          <w:b/>
+          <w:bCs/>
+          <w:color w:val="000080"/>
+          <w:sz w:val="20"/>
+          <w:szCs w:val="20"/>
+          <w:highlight w:val="white"/>
+        </w:rPr>
+        <w:t>-</w:t>
+      </w:r>
+      <w:r>
+        <w:rPr>
+          <w:rFonts w:ascii="Courier New" w:hAnsi="Courier New" w:cs="Courier New"/>
+          <w:color w:val="000000"/>
+          <w:sz w:val="20"/>
+          <w:szCs w:val="20"/>
+          <w:highlight w:val="white"/>
+        </w:rPr>
+        <w:t xml:space="preserve"> COM5</w:t>
+      </w:r>
+      <w:r>
+        <w:rPr>
+          <w:rFonts w:ascii="Courier New" w:hAnsi="Courier New" w:cs="Courier New"/>
+          <w:b/>
+          <w:bCs/>
+          <w:color w:val="000080"/>
+          <w:sz w:val="20"/>
+          <w:szCs w:val="20"/>
+          <w:highlight w:val="white"/>
+        </w:rPr>
+        <w:t>.</w:t>
+      </w:r>
+      <w:r>
+        <w:rPr>
+          <w:rFonts w:ascii="Courier New" w:hAnsi="Courier New" w:cs="Courier New"/>
+          <w:color w:val="000000"/>
+          <w:sz w:val="20"/>
+          <w:szCs w:val="20"/>
+          <w:highlight w:val="white"/>
+        </w:rPr>
+        <w:t>ConfigurationClient</w:t>
+      </w:r>
+      <w:r>
+        <w:rPr>
+          <w:rFonts w:ascii="Courier New" w:hAnsi="Courier New" w:cs="Courier New"/>
+          <w:b/>
+          <w:bCs/>
+          <w:color w:val="000080"/>
+          <w:sz w:val="20"/>
+          <w:szCs w:val="20"/>
+          <w:highlight w:val="white"/>
+        </w:rPr>
+        <w:t>:</w:t>
+      </w:r>
+      <w:r>
+        <w:rPr>
+          <w:rFonts w:ascii="Courier New" w:hAnsi="Courier New" w:cs="Courier New"/>
+          <w:color w:val="000000"/>
+          <w:sz w:val="20"/>
+          <w:szCs w:val="20"/>
+          <w:highlight w:val="white"/>
+        </w:rPr>
+        <w:t xml:space="preserve"> Appkey unbind </w:t>
+      </w:r>
+      <w:r>
+        <w:rPr>
+          <w:rFonts w:ascii="Courier New" w:hAnsi="Courier New" w:cs="Courier New"/>
+          <w:color w:val="FF0000"/>
+          <w:sz w:val="20"/>
+          <w:szCs w:val="20"/>
+          <w:highlight w:val="white"/>
+        </w:rPr>
+        <w:t>0</w:t>
+      </w:r>
+      <w:r>
+        <w:rPr>
+          <w:rFonts w:ascii="Courier New" w:hAnsi="Courier New" w:cs="Courier New"/>
+          <w:color w:val="000000"/>
+          <w:sz w:val="20"/>
+          <w:szCs w:val="20"/>
+          <w:highlight w:val="white"/>
+        </w:rPr>
+        <w:t xml:space="preserve"> to model </w:t>
+      </w:r>
+      <w:r>
+        <w:rPr>
+          <w:rFonts w:ascii="Courier New" w:hAnsi="Courier New" w:cs="Courier New"/>
+          <w:color w:val="FF0000"/>
+          <w:sz w:val="20"/>
+          <w:szCs w:val="20"/>
+          <w:highlight w:val="white"/>
+        </w:rPr>
+        <w:t>1000</w:t>
+      </w:r>
+      <w:r>
+        <w:rPr>
+          <w:rFonts w:ascii="Courier New" w:hAnsi="Courier New" w:cs="Courier New"/>
+          <w:color w:val="000000"/>
+          <w:sz w:val="20"/>
+          <w:szCs w:val="20"/>
+          <w:highlight w:val="white"/>
+        </w:rPr>
+        <w:t xml:space="preserve"> at </w:t>
+      </w:r>
+      <w:r>
+        <w:rPr>
+          <w:rFonts w:ascii="Courier New" w:hAnsi="Courier New" w:cs="Courier New"/>
+          <w:color w:val="FF0000"/>
+          <w:sz w:val="20"/>
+          <w:szCs w:val="20"/>
+          <w:highlight w:val="white"/>
+        </w:rPr>
+        <w:t>0019</w:t>
+      </w:r>
+    </w:p>
+    <w:p>
+      <w:pPr>
+        <w:autoSpaceDE w:val="0"/>
+        <w:autoSpaceDN w:val="0"/>
+        <w:adjustRightInd w:val="0"/>
+        <w:spacing w:after="0" w:line="240" w:lineRule="auto"/>
+        <w:rPr>
+          <w:rFonts w:ascii="Courier New" w:hAnsi="Courier New" w:cs="Courier New"/>
+          <w:color w:val="000000"/>
+          <w:sz w:val="20"/>
+          <w:szCs w:val="20"/>
+          <w:highlight w:val="white"/>
+        </w:rPr>
+      </w:pPr>
+      <w:r>
+        <w:rPr>
+          <w:rFonts w:ascii="Courier New" w:hAnsi="Courier New" w:cs="Courier New"/>
+          <w:color w:val="000000"/>
+          <w:sz w:val="20"/>
+          <w:szCs w:val="20"/>
+          <w:highlight w:val="white"/>
+        </w:rPr>
+        <w:t xml:space="preserve">In </w:t>
+      </w:r>
+      <w:r>
+        <w:rPr>
+          <w:rFonts w:ascii="Courier New" w:hAnsi="Courier New" w:cs="Courier New"/>
+          <w:b/>
+          <w:bCs/>
+          <w:color w:val="000080"/>
+          <w:sz w:val="20"/>
+          <w:szCs w:val="20"/>
+          <w:highlight w:val="white"/>
+        </w:rPr>
+        <w:t>[</w:t>
+      </w:r>
+      <w:r>
+        <w:rPr>
+          <w:rFonts w:ascii="Courier New" w:hAnsi="Courier New" w:cs="Courier New"/>
+          <w:color w:val="FF0000"/>
+          <w:sz w:val="20"/>
+          <w:szCs w:val="20"/>
+          <w:highlight w:val="white"/>
+        </w:rPr>
+        <w:t>95</w:t>
+      </w:r>
+      <w:r>
+        <w:rPr>
+          <w:rFonts w:ascii="Courier New" w:hAnsi="Courier New" w:cs="Courier New"/>
+          <w:b/>
+          <w:bCs/>
+          <w:color w:val="000080"/>
+          <w:sz w:val="20"/>
+          <w:szCs w:val="20"/>
+          <w:highlight w:val="white"/>
+        </w:rPr>
+        <w:t>]:</w:t>
+      </w:r>
+    </w:p>
+    <w:p>
+      <w:pPr>
+        <w:autoSpaceDE w:val="0"/>
+        <w:autoSpaceDN w:val="0"/>
+        <w:adjustRightInd w:val="0"/>
+        <w:spacing w:after="0" w:line="240" w:lineRule="auto"/>
+        <w:rPr>
+          <w:rFonts w:ascii="Courier New" w:hAnsi="Courier New" w:cs="Courier New"/>
+          <w:color w:val="000000"/>
+          <w:sz w:val="20"/>
+          <w:szCs w:val="20"/>
+          <w:highlight w:val="white"/>
+        </w:rPr>
+      </w:pPr>
+      <w:r>
+        <w:rPr>
+          <w:rFonts w:ascii="Courier New" w:hAnsi="Courier New" w:cs="Courier New"/>
+          <w:color w:val="000000"/>
+          <w:sz w:val="20"/>
+          <w:szCs w:val="20"/>
+          <w:highlight w:val="white"/>
+        </w:rPr>
+        <w:t xml:space="preserve">In </w:t>
+      </w:r>
+      <w:r>
+        <w:rPr>
+          <w:rFonts w:ascii="Courier New" w:hAnsi="Courier New" w:cs="Courier New"/>
+          <w:b/>
+          <w:bCs/>
+          <w:color w:val="000080"/>
+          <w:sz w:val="20"/>
+          <w:szCs w:val="20"/>
+          <w:highlight w:val="white"/>
+        </w:rPr>
+        <w:t>[</w:t>
+      </w:r>
+      <w:r>
+        <w:rPr>
+          <w:rFonts w:ascii="Courier New" w:hAnsi="Courier New" w:cs="Courier New"/>
+          <w:color w:val="FF0000"/>
+          <w:sz w:val="20"/>
+          <w:szCs w:val="20"/>
+          <w:highlight w:val="white"/>
+        </w:rPr>
+        <w:t>95</w:t>
+      </w:r>
+      <w:r>
+        <w:rPr>
+          <w:rFonts w:ascii="Courier New" w:hAnsi="Courier New" w:cs="Courier New"/>
+          <w:b/>
+          <w:bCs/>
+          <w:color w:val="000080"/>
+          <w:sz w:val="20"/>
+          <w:szCs w:val="20"/>
+          <w:highlight w:val="white"/>
+        </w:rPr>
+        <w:t>]:</w:t>
+      </w:r>
+      <w:r>
+        <w:rPr>
+          <w:rFonts w:ascii="Courier New" w:hAnsi="Courier New" w:cs="Courier New"/>
+          <w:color w:val="000000"/>
+          <w:sz w:val="20"/>
+          <w:szCs w:val="20"/>
+          <w:highlight w:val="white"/>
+        </w:rPr>
+        <w:t xml:space="preserve"> </w:t>
+      </w:r>
+      <w:r>
+        <w:rPr>
+          <w:rFonts w:ascii="Courier New" w:hAnsi="Courier New" w:cs="Courier New"/>
+          <w:color w:val="000000"/>
+          <w:sz w:val="20"/>
+          <w:szCs w:val="20"/>
+          <w:highlight w:val="yellow"/>
+        </w:rPr>
+        <w:t>cc</w:t>
+      </w:r>
+      <w:r>
+        <w:rPr>
+          <w:rFonts w:ascii="Courier New" w:hAnsi="Courier New" w:cs="Courier New"/>
+          <w:b/>
+          <w:bCs/>
+          <w:color w:val="000080"/>
+          <w:sz w:val="20"/>
+          <w:szCs w:val="20"/>
+          <w:highlight w:val="yellow"/>
+        </w:rPr>
+        <w:t>.</w:t>
+      </w:r>
+      <w:r>
+        <w:rPr>
+          <w:rFonts w:ascii="Courier New" w:hAnsi="Courier New" w:cs="Courier New"/>
+          <w:color w:val="000000"/>
+          <w:sz w:val="20"/>
+          <w:szCs w:val="20"/>
+          <w:highlight w:val="yellow"/>
+        </w:rPr>
+        <w:t>model_app_bind</w:t>
+      </w:r>
+      <w:r>
+        <w:rPr>
+          <w:rFonts w:ascii="Courier New" w:hAnsi="Courier New" w:cs="Courier New"/>
+          <w:b/>
+          <w:bCs/>
+          <w:color w:val="000080"/>
+          <w:sz w:val="20"/>
+          <w:szCs w:val="20"/>
+          <w:highlight w:val="yellow"/>
+        </w:rPr>
+        <w:t>(</w:t>
+      </w:r>
+      <w:r>
+        <w:rPr>
+          <w:rFonts w:ascii="Courier New" w:hAnsi="Courier New" w:cs="Courier New"/>
+          <w:color w:val="000000"/>
+          <w:sz w:val="20"/>
+          <w:szCs w:val="20"/>
+          <w:highlight w:val="yellow"/>
+        </w:rPr>
+        <w:t>db</w:t>
+      </w:r>
+      <w:r>
+        <w:rPr>
+          <w:rFonts w:ascii="Courier New" w:hAnsi="Courier New" w:cs="Courier New"/>
+          <w:b/>
+          <w:bCs/>
+          <w:color w:val="000080"/>
+          <w:sz w:val="20"/>
+          <w:szCs w:val="20"/>
+          <w:highlight w:val="yellow"/>
+        </w:rPr>
+        <w:t>.</w:t>
+      </w:r>
+      <w:r>
+        <w:rPr>
+          <w:rFonts w:ascii="Courier New" w:hAnsi="Courier New" w:cs="Courier New"/>
+          <w:color w:val="000000"/>
+          <w:sz w:val="20"/>
+          <w:szCs w:val="20"/>
+          <w:highlight w:val="yellow"/>
+        </w:rPr>
+        <w:t>nodes</w:t>
+      </w:r>
+      <w:r>
+        <w:rPr>
+          <w:rFonts w:ascii="Courier New" w:hAnsi="Courier New" w:cs="Courier New"/>
+          <w:b/>
+          <w:bCs/>
+          <w:color w:val="000080"/>
+          <w:sz w:val="20"/>
+          <w:szCs w:val="20"/>
+          <w:highlight w:val="yellow"/>
+        </w:rPr>
+        <w:t>[</w:t>
+      </w:r>
+      <w:r>
+        <w:rPr>
+          <w:rFonts w:ascii="Courier New" w:hAnsi="Courier New" w:cs="Courier New"/>
+          <w:color w:val="FF0000"/>
+          <w:sz w:val="20"/>
+          <w:szCs w:val="20"/>
+          <w:highlight w:val="yellow"/>
+        </w:rPr>
+        <w:t>3</w:t>
+      </w:r>
+      <w:r>
+        <w:rPr>
+          <w:rFonts w:ascii="Courier New" w:hAnsi="Courier New" w:cs="Courier New"/>
+          <w:b/>
+          <w:bCs/>
+          <w:color w:val="000080"/>
+          <w:sz w:val="20"/>
+          <w:szCs w:val="20"/>
+          <w:highlight w:val="yellow"/>
+        </w:rPr>
+        <w:t>].</w:t>
+      </w:r>
+      <w:r>
+        <w:rPr>
+          <w:rFonts w:ascii="Courier New" w:hAnsi="Courier New" w:cs="Courier New"/>
+          <w:color w:val="000000"/>
+          <w:sz w:val="20"/>
+          <w:szCs w:val="20"/>
+          <w:highlight w:val="yellow"/>
+        </w:rPr>
+        <w:t>unicast_address</w:t>
+      </w:r>
+      <w:r>
+        <w:rPr>
+          <w:rFonts w:ascii="Courier New" w:hAnsi="Courier New" w:cs="Courier New"/>
+          <w:b/>
+          <w:bCs/>
+          <w:color w:val="000080"/>
+          <w:sz w:val="20"/>
+          <w:szCs w:val="20"/>
+          <w:highlight w:val="yellow"/>
+        </w:rPr>
+        <w:t>,</w:t>
+      </w:r>
+      <w:r>
+        <w:rPr>
+          <w:rFonts w:ascii="Courier New" w:hAnsi="Courier New" w:cs="Courier New"/>
+          <w:color w:val="000000"/>
+          <w:sz w:val="20"/>
+          <w:szCs w:val="20"/>
+          <w:highlight w:val="yellow"/>
+        </w:rPr>
+        <w:t xml:space="preserve"> </w:t>
+      </w:r>
+      <w:r>
+        <w:rPr>
+          <w:rFonts w:ascii="Courier New" w:hAnsi="Courier New" w:cs="Courier New"/>
+          <w:color w:val="FF0000"/>
+          <w:sz w:val="20"/>
+          <w:szCs w:val="20"/>
+          <w:highlight w:val="yellow"/>
+        </w:rPr>
+        <w:t>1</w:t>
+      </w:r>
+      <w:r>
+        <w:rPr>
+          <w:rFonts w:ascii="Courier New" w:hAnsi="Courier New" w:cs="Courier New"/>
+          <w:b/>
+          <w:bCs/>
+          <w:color w:val="000080"/>
+          <w:sz w:val="20"/>
+          <w:szCs w:val="20"/>
+          <w:highlight w:val="yellow"/>
+        </w:rPr>
+        <w:t>,</w:t>
+      </w:r>
+      <w:r>
+        <w:rPr>
+          <w:rFonts w:ascii="Courier New" w:hAnsi="Courier New" w:cs="Courier New"/>
+          <w:color w:val="000000"/>
+          <w:sz w:val="20"/>
+          <w:szCs w:val="20"/>
+          <w:highlight w:val="yellow"/>
+        </w:rPr>
+        <w:t xml:space="preserve"> mt</w:t>
+      </w:r>
+      <w:r>
+        <w:rPr>
+          <w:rFonts w:ascii="Courier New" w:hAnsi="Courier New" w:cs="Courier New"/>
+          <w:b/>
+          <w:bCs/>
+          <w:color w:val="000080"/>
+          <w:sz w:val="20"/>
+          <w:szCs w:val="20"/>
+          <w:highlight w:val="yellow"/>
+        </w:rPr>
+        <w:t>.</w:t>
+      </w:r>
+      <w:r>
+        <w:rPr>
+          <w:rFonts w:ascii="Courier New" w:hAnsi="Courier New" w:cs="Courier New"/>
+          <w:color w:val="000000"/>
+          <w:sz w:val="20"/>
+          <w:szCs w:val="20"/>
+          <w:highlight w:val="yellow"/>
+        </w:rPr>
+        <w:t>ModelId</w:t>
+      </w:r>
+      <w:r>
+        <w:rPr>
+          <w:rFonts w:ascii="Courier New" w:hAnsi="Courier New" w:cs="Courier New"/>
+          <w:b/>
+          <w:bCs/>
+          <w:color w:val="000080"/>
+          <w:sz w:val="20"/>
+          <w:szCs w:val="20"/>
+          <w:highlight w:val="yellow"/>
+        </w:rPr>
+        <w:t>(</w:t>
+      </w:r>
+      <w:r>
+        <w:rPr>
+          <w:rFonts w:ascii="Courier New" w:hAnsi="Courier New" w:cs="Courier New"/>
+          <w:color w:val="FF0000"/>
+          <w:sz w:val="20"/>
+          <w:szCs w:val="20"/>
+          <w:highlight w:val="yellow"/>
+        </w:rPr>
+        <w:t>0x1000</w:t>
+      </w:r>
+      <w:r>
+        <w:rPr>
+          <w:rFonts w:ascii="Courier New" w:hAnsi="Courier New" w:cs="Courier New"/>
+          <w:b/>
+          <w:bCs/>
+          <w:color w:val="000080"/>
+          <w:sz w:val="20"/>
+          <w:szCs w:val="20"/>
+          <w:highlight w:val="yellow"/>
+        </w:rPr>
+        <w:t>))</w:t>
+      </w:r>
+      <w:r>
+        <w:rPr>
+          <w:rFonts w:ascii="Courier New" w:hAnsi="Courier New" w:cs="Courier New"/>
+          <w:b/>
+          <w:bCs/>
+          <w:color w:val="000080"/>
+          <w:sz w:val="20"/>
+          <w:szCs w:val="20"/>
+          <w:highlight w:val="white"/>
+        </w:rPr>
+        <w:t xml:space="preserve">  </w:t>
+      </w:r>
+      <w:r>
+        <w:rPr>
+          <w:rFonts w:ascii="Courier New" w:hAnsi="Courier New" w:cs="Courier New"/>
+          <w:color w:val="008000"/>
+          <w:sz w:val="20"/>
+          <w:szCs w:val="20"/>
+          <w:highlight w:val="white"/>
+        </w:rPr>
+        <w:t xml:space="preserve">#bind node 3 </w:t>
+      </w:r>
+      <w:r>
+        <w:rPr>
+          <w:rFonts w:ascii="Courier New" w:hAnsi="Courier New" w:cs="Courier New"/>
+          <w:color w:val="008000"/>
+          <w:sz w:val="20"/>
+          <w:szCs w:val="20"/>
+          <w:highlight w:val="white"/>
+        </w:rPr>
+        <w:t xml:space="preserve">to </w:t>
+      </w:r>
+      <w:r>
+        <w:rPr>
+          <w:rFonts w:ascii="Courier New" w:hAnsi="Courier New" w:cs="Courier New"/>
+          <w:color w:val="008000"/>
+          <w:sz w:val="20"/>
+          <w:szCs w:val="20"/>
+          <w:highlight w:val="white"/>
+        </w:rPr>
+        <w:t>A</w:t>
+      </w:r>
+      <w:r>
+        <w:rPr>
+          <w:rFonts w:ascii="Courier New" w:hAnsi="Courier New" w:cs="Courier New"/>
+          <w:color w:val="008000"/>
+          <w:sz w:val="20"/>
+          <w:szCs w:val="20"/>
+          <w:highlight w:val="white"/>
+        </w:rPr>
+        <w:t>ppkey1</w:t>
+      </w:r>
+    </w:p>
+    <w:p>
+      <w:pPr>
+        <w:autoSpaceDE w:val="0"/>
+        <w:autoSpaceDN w:val="0"/>
+        <w:adjustRightInd w:val="0"/>
+        <w:spacing w:after="0" w:line="240" w:lineRule="auto"/>
+        <w:rPr>
+          <w:rFonts w:ascii="Courier New" w:hAnsi="Courier New" w:cs="Courier New"/>
+          <w:color w:val="000000"/>
+          <w:sz w:val="20"/>
+          <w:szCs w:val="20"/>
+          <w:highlight w:val="white"/>
+        </w:rPr>
+      </w:pPr>
+    </w:p>
+    <w:p>
+      <w:pPr>
+        <w:autoSpaceDE w:val="0"/>
+        <w:autoSpaceDN w:val="0"/>
+        <w:adjustRightInd w:val="0"/>
+        <w:spacing w:after="0" w:line="240" w:lineRule="auto"/>
+        <w:rPr>
+          <w:rFonts w:ascii="Courier New" w:hAnsi="Courier New" w:cs="Courier New"/>
+          <w:color w:val="000000"/>
+          <w:sz w:val="20"/>
+          <w:szCs w:val="20"/>
+          <w:highlight w:val="white"/>
+        </w:rPr>
+      </w:pPr>
+      <w:r>
+        <w:rPr>
+          <w:rFonts w:ascii="Courier New" w:hAnsi="Courier New" w:cs="Courier New"/>
+          <w:color w:val="000000"/>
+          <w:sz w:val="20"/>
+          <w:szCs w:val="20"/>
+          <w:highlight w:val="white"/>
+        </w:rPr>
+        <w:t xml:space="preserve">In </w:t>
+      </w:r>
+      <w:r>
+        <w:rPr>
+          <w:rFonts w:ascii="Courier New" w:hAnsi="Courier New" w:cs="Courier New"/>
+          <w:b/>
+          <w:bCs/>
+          <w:color w:val="000080"/>
+          <w:sz w:val="20"/>
+          <w:szCs w:val="20"/>
+          <w:highlight w:val="white"/>
+        </w:rPr>
+        <w:t>[</w:t>
+      </w:r>
+      <w:r>
+        <w:rPr>
+          <w:rFonts w:ascii="Courier New" w:hAnsi="Courier New" w:cs="Courier New"/>
+          <w:color w:val="FF0000"/>
+          <w:sz w:val="20"/>
+          <w:szCs w:val="20"/>
+          <w:highlight w:val="white"/>
+        </w:rPr>
+        <w:t>96</w:t>
+      </w:r>
+      <w:r>
+        <w:rPr>
+          <w:rFonts w:ascii="Courier New" w:hAnsi="Courier New" w:cs="Courier New"/>
+          <w:b/>
+          <w:bCs/>
+          <w:color w:val="000080"/>
+          <w:sz w:val="20"/>
+          <w:szCs w:val="20"/>
+          <w:highlight w:val="white"/>
+        </w:rPr>
+        <w:t>]:</w:t>
+      </w:r>
+      <w:r>
+        <w:rPr>
+          <w:rFonts w:ascii="Courier New" w:hAnsi="Courier New" w:cs="Courier New"/>
+          <w:color w:val="000000"/>
+          <w:sz w:val="20"/>
+          <w:szCs w:val="20"/>
+          <w:highlight w:val="white"/>
+        </w:rPr>
+        <w:t xml:space="preserve"> </w:t>
+      </w:r>
+      <w:r>
+        <w:rPr>
+          <w:rFonts w:ascii="Courier New" w:hAnsi="Courier New" w:cs="Courier New"/>
+          <w:color w:val="FF0000"/>
+          <w:sz w:val="20"/>
+          <w:szCs w:val="20"/>
+          <w:highlight w:val="white"/>
+        </w:rPr>
+        <w:t>2018</w:t>
+      </w:r>
+      <w:r>
+        <w:rPr>
+          <w:rFonts w:ascii="Courier New" w:hAnsi="Courier New" w:cs="Courier New"/>
+          <w:b/>
+          <w:bCs/>
+          <w:color w:val="000080"/>
+          <w:sz w:val="20"/>
+          <w:szCs w:val="20"/>
+          <w:highlight w:val="white"/>
+        </w:rPr>
+        <w:t>-</w:t>
+      </w:r>
+      <w:r>
+        <w:rPr>
+          <w:rFonts w:ascii="Courier New" w:hAnsi="Courier New" w:cs="Courier New"/>
+          <w:color w:val="FF0000"/>
+          <w:sz w:val="20"/>
+          <w:szCs w:val="20"/>
+          <w:highlight w:val="white"/>
+        </w:rPr>
+        <w:t>11</w:t>
+      </w:r>
+      <w:r>
+        <w:rPr>
+          <w:rFonts w:ascii="Courier New" w:hAnsi="Courier New" w:cs="Courier New"/>
+          <w:b/>
+          <w:bCs/>
+          <w:color w:val="000080"/>
+          <w:sz w:val="20"/>
+          <w:szCs w:val="20"/>
+          <w:highlight w:val="white"/>
+        </w:rPr>
+        <w:t>-</w:t>
+      </w:r>
+      <w:r>
+        <w:rPr>
+          <w:rFonts w:ascii="Courier New" w:hAnsi="Courier New" w:cs="Courier New"/>
+          <w:color w:val="FF0000"/>
+          <w:sz w:val="20"/>
+          <w:szCs w:val="20"/>
+          <w:highlight w:val="white"/>
+        </w:rPr>
+        <w:t>13</w:t>
+      </w:r>
+      <w:r>
+        <w:rPr>
+          <w:rFonts w:ascii="Courier New" w:hAnsi="Courier New" w:cs="Courier New"/>
+          <w:color w:val="000000"/>
+          <w:sz w:val="20"/>
+          <w:szCs w:val="20"/>
+          <w:highlight w:val="white"/>
+        </w:rPr>
+        <w:t xml:space="preserve"> </w:t>
+      </w:r>
+      <w:r>
+        <w:rPr>
+          <w:rFonts w:ascii="Courier New" w:hAnsi="Courier New" w:cs="Courier New"/>
+          <w:color w:val="FF0000"/>
+          <w:sz w:val="20"/>
+          <w:szCs w:val="20"/>
+          <w:highlight w:val="white"/>
+        </w:rPr>
+        <w:t>18</w:t>
+      </w:r>
+      <w:r>
+        <w:rPr>
+          <w:rFonts w:ascii="Courier New" w:hAnsi="Courier New" w:cs="Courier New"/>
+          <w:b/>
+          <w:bCs/>
+          <w:color w:val="000080"/>
+          <w:sz w:val="20"/>
+          <w:szCs w:val="20"/>
+          <w:highlight w:val="white"/>
+        </w:rPr>
+        <w:t>:</w:t>
+      </w:r>
+      <w:r>
+        <w:rPr>
+          <w:rFonts w:ascii="Courier New" w:hAnsi="Courier New" w:cs="Courier New"/>
+          <w:color w:val="FF0000"/>
+          <w:sz w:val="20"/>
+          <w:szCs w:val="20"/>
+          <w:highlight w:val="white"/>
+        </w:rPr>
+        <w:t>00</w:t>
+      </w:r>
+      <w:r>
+        <w:rPr>
+          <w:rFonts w:ascii="Courier New" w:hAnsi="Courier New" w:cs="Courier New"/>
+          <w:b/>
+          <w:bCs/>
+          <w:color w:val="000080"/>
+          <w:sz w:val="20"/>
+          <w:szCs w:val="20"/>
+          <w:highlight w:val="white"/>
+        </w:rPr>
+        <w:t>:</w:t>
+      </w:r>
+      <w:r>
+        <w:rPr>
+          <w:rFonts w:ascii="Courier New" w:hAnsi="Courier New" w:cs="Courier New"/>
+          <w:color w:val="FF0000"/>
+          <w:sz w:val="20"/>
+          <w:szCs w:val="20"/>
+          <w:highlight w:val="white"/>
+        </w:rPr>
+        <w:t>29</w:t>
+      </w:r>
+      <w:r>
+        <w:rPr>
+          <w:rFonts w:ascii="Courier New" w:hAnsi="Courier New" w:cs="Courier New"/>
+          <w:b/>
+          <w:bCs/>
+          <w:color w:val="000080"/>
+          <w:sz w:val="20"/>
+          <w:szCs w:val="20"/>
+          <w:highlight w:val="white"/>
+        </w:rPr>
+        <w:t>,</w:t>
+      </w:r>
+      <w:r>
+        <w:rPr>
+          <w:rFonts w:ascii="Courier New" w:hAnsi="Courier New" w:cs="Courier New"/>
+          <w:color w:val="FF0000"/>
+          <w:sz w:val="20"/>
+          <w:szCs w:val="20"/>
+          <w:highlight w:val="white"/>
+        </w:rPr>
+        <w:t>008</w:t>
+      </w:r>
+      <w:r>
+        <w:rPr>
+          <w:rFonts w:ascii="Courier New" w:hAnsi="Courier New" w:cs="Courier New"/>
+          <w:color w:val="000000"/>
+          <w:sz w:val="20"/>
+          <w:szCs w:val="20"/>
+          <w:highlight w:val="white"/>
+        </w:rPr>
+        <w:t xml:space="preserve"> </w:t>
+      </w:r>
+      <w:r>
+        <w:rPr>
+          <w:rFonts w:ascii="Courier New" w:hAnsi="Courier New" w:cs="Courier New"/>
+          <w:b/>
+          <w:bCs/>
+          <w:color w:val="000080"/>
+          <w:sz w:val="20"/>
+          <w:szCs w:val="20"/>
+          <w:highlight w:val="white"/>
+        </w:rPr>
+        <w:t>-</w:t>
+      </w:r>
+      <w:r>
+        <w:rPr>
+          <w:rFonts w:ascii="Courier New" w:hAnsi="Courier New" w:cs="Courier New"/>
+          <w:color w:val="000000"/>
+          <w:sz w:val="20"/>
+          <w:szCs w:val="20"/>
+          <w:highlight w:val="white"/>
+        </w:rPr>
+        <w:t xml:space="preserve"> INFO </w:t>
+      </w:r>
+      <w:r>
+        <w:rPr>
+          <w:rFonts w:ascii="Courier New" w:hAnsi="Courier New" w:cs="Courier New"/>
+          <w:b/>
+          <w:bCs/>
+          <w:color w:val="000080"/>
+          <w:sz w:val="20"/>
+          <w:szCs w:val="20"/>
+          <w:highlight w:val="white"/>
+        </w:rPr>
+        <w:t>-</w:t>
+      </w:r>
+      <w:r>
+        <w:rPr>
+          <w:rFonts w:ascii="Courier New" w:hAnsi="Courier New" w:cs="Courier New"/>
+          <w:color w:val="000000"/>
+          <w:sz w:val="20"/>
+          <w:szCs w:val="20"/>
+          <w:highlight w:val="white"/>
+        </w:rPr>
+        <w:t xml:space="preserve"> COM5</w:t>
+      </w:r>
+      <w:r>
+        <w:rPr>
+          <w:rFonts w:ascii="Courier New" w:hAnsi="Courier New" w:cs="Courier New"/>
+          <w:b/>
+          <w:bCs/>
+          <w:color w:val="000080"/>
+          <w:sz w:val="20"/>
+          <w:szCs w:val="20"/>
+          <w:highlight w:val="white"/>
+        </w:rPr>
+        <w:t>:</w:t>
+      </w:r>
+      <w:r>
+        <w:rPr>
+          <w:rFonts w:ascii="Courier New" w:hAnsi="Courier New" w:cs="Courier New"/>
+          <w:color w:val="000000"/>
+          <w:sz w:val="20"/>
+          <w:szCs w:val="20"/>
+          <w:highlight w:val="white"/>
+        </w:rPr>
+        <w:t xml:space="preserve"> Success</w:t>
+      </w:r>
+    </w:p>
+    <w:p>
+      <w:pPr>
+        <w:autoSpaceDE w:val="0"/>
+        <w:autoSpaceDN w:val="0"/>
+        <w:adjustRightInd w:val="0"/>
+        <w:spacing w:after="0" w:line="240" w:lineRule="auto"/>
+        <w:rPr>
+          <w:rFonts w:ascii="Courier New" w:hAnsi="Courier New" w:cs="Courier New"/>
+          <w:color w:val="000000"/>
+          <w:sz w:val="20"/>
+          <w:szCs w:val="20"/>
+          <w:highlight w:val="white"/>
+        </w:rPr>
+      </w:pPr>
+      <w:r>
+        <w:rPr>
+          <w:rFonts w:ascii="Courier New" w:hAnsi="Courier New" w:cs="Courier New"/>
+          <w:color w:val="FF0000"/>
+          <w:sz w:val="20"/>
+          <w:szCs w:val="20"/>
+          <w:highlight w:val="white"/>
+        </w:rPr>
+        <w:t>2018</w:t>
+      </w:r>
+      <w:r>
+        <w:rPr>
+          <w:rFonts w:ascii="Courier New" w:hAnsi="Courier New" w:cs="Courier New"/>
+          <w:b/>
+          <w:bCs/>
+          <w:color w:val="000080"/>
+          <w:sz w:val="20"/>
+          <w:szCs w:val="20"/>
+          <w:highlight w:val="white"/>
+        </w:rPr>
+        <w:t>-</w:t>
+      </w:r>
+      <w:r>
+        <w:rPr>
+          <w:rFonts w:ascii="Courier New" w:hAnsi="Courier New" w:cs="Courier New"/>
+          <w:color w:val="FF0000"/>
+          <w:sz w:val="20"/>
+          <w:szCs w:val="20"/>
+          <w:highlight w:val="white"/>
+        </w:rPr>
+        <w:t>11</w:t>
+      </w:r>
+      <w:r>
+        <w:rPr>
+          <w:rFonts w:ascii="Courier New" w:hAnsi="Courier New" w:cs="Courier New"/>
+          <w:b/>
+          <w:bCs/>
+          <w:color w:val="000080"/>
+          <w:sz w:val="20"/>
+          <w:szCs w:val="20"/>
+          <w:highlight w:val="white"/>
+        </w:rPr>
+        <w:t>-</w:t>
+      </w:r>
+      <w:r>
+        <w:rPr>
+          <w:rFonts w:ascii="Courier New" w:hAnsi="Courier New" w:cs="Courier New"/>
+          <w:color w:val="FF0000"/>
+          <w:sz w:val="20"/>
+          <w:szCs w:val="20"/>
+          <w:highlight w:val="white"/>
+        </w:rPr>
+        <w:t>13</w:t>
+      </w:r>
+      <w:r>
+        <w:rPr>
+          <w:rFonts w:ascii="Courier New" w:hAnsi="Courier New" w:cs="Courier New"/>
+          <w:color w:val="000000"/>
+          <w:sz w:val="20"/>
+          <w:szCs w:val="20"/>
+          <w:highlight w:val="white"/>
+        </w:rPr>
+        <w:t xml:space="preserve"> </w:t>
+      </w:r>
+      <w:r>
+        <w:rPr>
+          <w:rFonts w:ascii="Courier New" w:hAnsi="Courier New" w:cs="Courier New"/>
+          <w:color w:val="FF0000"/>
+          <w:sz w:val="20"/>
+          <w:szCs w:val="20"/>
+          <w:highlight w:val="white"/>
+        </w:rPr>
+        <w:t>18</w:t>
+      </w:r>
+      <w:r>
+        <w:rPr>
+          <w:rFonts w:ascii="Courier New" w:hAnsi="Courier New" w:cs="Courier New"/>
+          <w:b/>
+          <w:bCs/>
+          <w:color w:val="000080"/>
+          <w:sz w:val="20"/>
+          <w:szCs w:val="20"/>
+          <w:highlight w:val="white"/>
+        </w:rPr>
+        <w:t>:</w:t>
+      </w:r>
+      <w:r>
+        <w:rPr>
+          <w:rFonts w:ascii="Courier New" w:hAnsi="Courier New" w:cs="Courier New"/>
+          <w:color w:val="FF0000"/>
+          <w:sz w:val="20"/>
+          <w:szCs w:val="20"/>
+          <w:highlight w:val="white"/>
+        </w:rPr>
+        <w:t>00</w:t>
+      </w:r>
+      <w:r>
+        <w:rPr>
+          <w:rFonts w:ascii="Courier New" w:hAnsi="Courier New" w:cs="Courier New"/>
+          <w:b/>
+          <w:bCs/>
+          <w:color w:val="000080"/>
+          <w:sz w:val="20"/>
+          <w:szCs w:val="20"/>
+          <w:highlight w:val="white"/>
+        </w:rPr>
+        <w:t>:</w:t>
+      </w:r>
+      <w:r>
+        <w:rPr>
+          <w:rFonts w:ascii="Courier New" w:hAnsi="Courier New" w:cs="Courier New"/>
+          <w:color w:val="FF0000"/>
+          <w:sz w:val="20"/>
+          <w:szCs w:val="20"/>
+          <w:highlight w:val="white"/>
+        </w:rPr>
+        <w:t>29</w:t>
+      </w:r>
+      <w:r>
+        <w:rPr>
+          <w:rFonts w:ascii="Courier New" w:hAnsi="Courier New" w:cs="Courier New"/>
+          <w:b/>
+          <w:bCs/>
+          <w:color w:val="000080"/>
+          <w:sz w:val="20"/>
+          <w:szCs w:val="20"/>
+          <w:highlight w:val="white"/>
+        </w:rPr>
+        <w:t>,</w:t>
+      </w:r>
+      <w:r>
+        <w:rPr>
+          <w:rFonts w:ascii="Courier New" w:hAnsi="Courier New" w:cs="Courier New"/>
+          <w:color w:val="FF0000"/>
+          <w:sz w:val="20"/>
+          <w:szCs w:val="20"/>
+          <w:highlight w:val="white"/>
+        </w:rPr>
+        <w:t>072</w:t>
+      </w:r>
+      <w:r>
+        <w:rPr>
+          <w:rFonts w:ascii="Courier New" w:hAnsi="Courier New" w:cs="Courier New"/>
+          <w:color w:val="000000"/>
+          <w:sz w:val="20"/>
+          <w:szCs w:val="20"/>
+          <w:highlight w:val="white"/>
+        </w:rPr>
+        <w:t xml:space="preserve"> </w:t>
+      </w:r>
+      <w:r>
+        <w:rPr>
+          <w:rFonts w:ascii="Courier New" w:hAnsi="Courier New" w:cs="Courier New"/>
+          <w:b/>
+          <w:bCs/>
+          <w:color w:val="000080"/>
+          <w:sz w:val="20"/>
+          <w:szCs w:val="20"/>
+          <w:highlight w:val="white"/>
+        </w:rPr>
+        <w:t>-</w:t>
+      </w:r>
+      <w:r>
+        <w:rPr>
+          <w:rFonts w:ascii="Courier New" w:hAnsi="Courier New" w:cs="Courier New"/>
+          <w:color w:val="000000"/>
+          <w:sz w:val="20"/>
+          <w:szCs w:val="20"/>
+          <w:highlight w:val="white"/>
+        </w:rPr>
+        <w:t xml:space="preserve"> INFO </w:t>
+      </w:r>
+      <w:r>
+        <w:rPr>
+          <w:rFonts w:ascii="Courier New" w:hAnsi="Courier New" w:cs="Courier New"/>
+          <w:b/>
+          <w:bCs/>
+          <w:color w:val="000080"/>
+          <w:sz w:val="20"/>
+          <w:szCs w:val="20"/>
+          <w:highlight w:val="white"/>
+        </w:rPr>
+        <w:t>-</w:t>
+      </w:r>
+      <w:r>
+        <w:rPr>
+          <w:rFonts w:ascii="Courier New" w:hAnsi="Courier New" w:cs="Courier New"/>
+          <w:color w:val="000000"/>
+          <w:sz w:val="20"/>
+          <w:szCs w:val="20"/>
+          <w:highlight w:val="white"/>
+        </w:rPr>
+        <w:t xml:space="preserve"> COM5</w:t>
+      </w:r>
+      <w:r>
+        <w:rPr>
+          <w:rFonts w:ascii="Courier New" w:hAnsi="Courier New" w:cs="Courier New"/>
+          <w:b/>
+          <w:bCs/>
+          <w:color w:val="000080"/>
+          <w:sz w:val="20"/>
+          <w:szCs w:val="20"/>
+          <w:highlight w:val="white"/>
+        </w:rPr>
+        <w:t>.</w:t>
+      </w:r>
+      <w:r>
+        <w:rPr>
+          <w:rFonts w:ascii="Courier New" w:hAnsi="Courier New" w:cs="Courier New"/>
+          <w:color w:val="000000"/>
+          <w:sz w:val="20"/>
+          <w:szCs w:val="20"/>
+          <w:highlight w:val="white"/>
+        </w:rPr>
+        <w:t>ConfigurationClient</w:t>
+      </w:r>
+      <w:r>
+        <w:rPr>
+          <w:rFonts w:ascii="Courier New" w:hAnsi="Courier New" w:cs="Courier New"/>
+          <w:b/>
+          <w:bCs/>
+          <w:color w:val="000080"/>
+          <w:sz w:val="20"/>
+          <w:szCs w:val="20"/>
+          <w:highlight w:val="white"/>
+        </w:rPr>
+        <w:t>:</w:t>
+      </w:r>
+      <w:r>
+        <w:rPr>
+          <w:rFonts w:ascii="Courier New" w:hAnsi="Courier New" w:cs="Courier New"/>
+          <w:color w:val="000000"/>
+          <w:sz w:val="20"/>
+          <w:szCs w:val="20"/>
+          <w:highlight w:val="white"/>
+        </w:rPr>
+        <w:t xml:space="preserve"> Model app bind status</w:t>
+      </w:r>
+      <w:r>
+        <w:rPr>
+          <w:rFonts w:ascii="Courier New" w:hAnsi="Courier New" w:cs="Courier New"/>
+          <w:b/>
+          <w:bCs/>
+          <w:color w:val="000080"/>
+          <w:sz w:val="20"/>
+          <w:szCs w:val="20"/>
+          <w:highlight w:val="white"/>
+        </w:rPr>
+        <w:t>:</w:t>
+      </w:r>
+      <w:r>
+        <w:rPr>
+          <w:rFonts w:ascii="Courier New" w:hAnsi="Courier New" w:cs="Courier New"/>
+          <w:color w:val="000000"/>
+          <w:sz w:val="20"/>
+          <w:szCs w:val="20"/>
+          <w:highlight w:val="white"/>
+        </w:rPr>
+        <w:t xml:space="preserve"> AccessStatus</w:t>
+      </w:r>
+      <w:r>
+        <w:rPr>
+          <w:rFonts w:ascii="Courier New" w:hAnsi="Courier New" w:cs="Courier New"/>
+          <w:b/>
+          <w:bCs/>
+          <w:color w:val="000080"/>
+          <w:sz w:val="20"/>
+          <w:szCs w:val="20"/>
+          <w:highlight w:val="white"/>
+        </w:rPr>
+        <w:t>.</w:t>
+      </w:r>
+      <w:r>
+        <w:rPr>
+          <w:rFonts w:ascii="Courier New" w:hAnsi="Courier New" w:cs="Courier New"/>
+          <w:color w:val="000000"/>
+          <w:sz w:val="20"/>
+          <w:szCs w:val="20"/>
+          <w:highlight w:val="white"/>
+        </w:rPr>
+        <w:t>SUCCESS</w:t>
+      </w:r>
+    </w:p>
+    <w:p>
+      <w:pPr>
+        <w:autoSpaceDE w:val="0"/>
+        <w:autoSpaceDN w:val="0"/>
+        <w:adjustRightInd w:val="0"/>
+        <w:spacing w:after="0" w:line="240" w:lineRule="auto"/>
+        <w:rPr>
+          <w:rFonts w:ascii="Courier New" w:hAnsi="Courier New" w:cs="Courier New"/>
+          <w:color w:val="000000"/>
+          <w:sz w:val="20"/>
+          <w:szCs w:val="20"/>
+          <w:highlight w:val="white"/>
+        </w:rPr>
+      </w:pPr>
+      <w:r>
+        <w:rPr>
+          <w:rFonts w:ascii="Courier New" w:hAnsi="Courier New" w:cs="Courier New"/>
+          <w:color w:val="FF0000"/>
+          <w:sz w:val="20"/>
+          <w:szCs w:val="20"/>
+          <w:highlight w:val="white"/>
+        </w:rPr>
+        <w:t>2018</w:t>
+      </w:r>
+      <w:r>
+        <w:rPr>
+          <w:rFonts w:ascii="Courier New" w:hAnsi="Courier New" w:cs="Courier New"/>
+          <w:b/>
+          <w:bCs/>
+          <w:color w:val="000080"/>
+          <w:sz w:val="20"/>
+          <w:szCs w:val="20"/>
+          <w:highlight w:val="white"/>
+        </w:rPr>
+        <w:t>-</w:t>
+      </w:r>
+      <w:r>
+        <w:rPr>
+          <w:rFonts w:ascii="Courier New" w:hAnsi="Courier New" w:cs="Courier New"/>
+          <w:color w:val="FF0000"/>
+          <w:sz w:val="20"/>
+          <w:szCs w:val="20"/>
+          <w:highlight w:val="white"/>
+        </w:rPr>
+        <w:t>11</w:t>
+      </w:r>
+      <w:r>
+        <w:rPr>
+          <w:rFonts w:ascii="Courier New" w:hAnsi="Courier New" w:cs="Courier New"/>
+          <w:b/>
+          <w:bCs/>
+          <w:color w:val="000080"/>
+          <w:sz w:val="20"/>
+          <w:szCs w:val="20"/>
+          <w:highlight w:val="white"/>
+        </w:rPr>
+        <w:t>-</w:t>
+      </w:r>
+      <w:r>
+        <w:rPr>
+          <w:rFonts w:ascii="Courier New" w:hAnsi="Courier New" w:cs="Courier New"/>
+          <w:color w:val="FF0000"/>
+          <w:sz w:val="20"/>
+          <w:szCs w:val="20"/>
+          <w:highlight w:val="white"/>
+        </w:rPr>
+        <w:t>13</w:t>
+      </w:r>
+      <w:r>
+        <w:rPr>
+          <w:rFonts w:ascii="Courier New" w:hAnsi="Courier New" w:cs="Courier New"/>
+          <w:color w:val="000000"/>
+          <w:sz w:val="20"/>
+          <w:szCs w:val="20"/>
+          <w:highlight w:val="white"/>
+        </w:rPr>
+        <w:t xml:space="preserve"> </w:t>
+      </w:r>
+      <w:r>
+        <w:rPr>
+          <w:rFonts w:ascii="Courier New" w:hAnsi="Courier New" w:cs="Courier New"/>
+          <w:color w:val="FF0000"/>
+          <w:sz w:val="20"/>
+          <w:szCs w:val="20"/>
+          <w:highlight w:val="white"/>
+        </w:rPr>
+        <w:t>18</w:t>
+      </w:r>
+      <w:r>
+        <w:rPr>
+          <w:rFonts w:ascii="Courier New" w:hAnsi="Courier New" w:cs="Courier New"/>
+          <w:b/>
+          <w:bCs/>
+          <w:color w:val="000080"/>
+          <w:sz w:val="20"/>
+          <w:szCs w:val="20"/>
+          <w:highlight w:val="white"/>
+        </w:rPr>
+        <w:t>:</w:t>
+      </w:r>
+      <w:r>
+        <w:rPr>
+          <w:rFonts w:ascii="Courier New" w:hAnsi="Courier New" w:cs="Courier New"/>
+          <w:color w:val="FF0000"/>
+          <w:sz w:val="20"/>
+          <w:szCs w:val="20"/>
+          <w:highlight w:val="white"/>
+        </w:rPr>
+        <w:t>00</w:t>
+      </w:r>
+      <w:r>
+        <w:rPr>
+          <w:rFonts w:ascii="Courier New" w:hAnsi="Courier New" w:cs="Courier New"/>
+          <w:b/>
+          <w:bCs/>
+          <w:color w:val="000080"/>
+          <w:sz w:val="20"/>
+          <w:szCs w:val="20"/>
+          <w:highlight w:val="white"/>
+        </w:rPr>
+        <w:t>:</w:t>
+      </w:r>
+      <w:r>
+        <w:rPr>
+          <w:rFonts w:ascii="Courier New" w:hAnsi="Courier New" w:cs="Courier New"/>
+          <w:color w:val="FF0000"/>
+          <w:sz w:val="20"/>
+          <w:szCs w:val="20"/>
+          <w:highlight w:val="white"/>
+        </w:rPr>
+        <w:t>29</w:t>
+      </w:r>
+      <w:r>
+        <w:rPr>
+          <w:rFonts w:ascii="Courier New" w:hAnsi="Courier New" w:cs="Courier New"/>
+          <w:b/>
+          <w:bCs/>
+          <w:color w:val="000080"/>
+          <w:sz w:val="20"/>
+          <w:szCs w:val="20"/>
+          <w:highlight w:val="white"/>
+        </w:rPr>
+        <w:t>,</w:t>
+      </w:r>
+      <w:r>
+        <w:rPr>
+          <w:rFonts w:ascii="Courier New" w:hAnsi="Courier New" w:cs="Courier New"/>
+          <w:color w:val="FF0000"/>
+          <w:sz w:val="20"/>
+          <w:szCs w:val="20"/>
+          <w:highlight w:val="white"/>
+        </w:rPr>
+        <w:t>077</w:t>
+      </w:r>
+      <w:r>
+        <w:rPr>
+          <w:rFonts w:ascii="Courier New" w:hAnsi="Courier New" w:cs="Courier New"/>
+          <w:color w:val="000000"/>
+          <w:sz w:val="20"/>
+          <w:szCs w:val="20"/>
+          <w:highlight w:val="white"/>
+        </w:rPr>
+        <w:t xml:space="preserve"> </w:t>
+      </w:r>
+      <w:r>
+        <w:rPr>
+          <w:rFonts w:ascii="Courier New" w:hAnsi="Courier New" w:cs="Courier New"/>
+          <w:b/>
+          <w:bCs/>
+          <w:color w:val="000080"/>
+          <w:sz w:val="20"/>
+          <w:szCs w:val="20"/>
+          <w:highlight w:val="white"/>
+        </w:rPr>
+        <w:t>-</w:t>
+      </w:r>
+      <w:r>
+        <w:rPr>
+          <w:rFonts w:ascii="Courier New" w:hAnsi="Courier New" w:cs="Courier New"/>
+          <w:color w:val="000000"/>
+          <w:sz w:val="20"/>
+          <w:szCs w:val="20"/>
+          <w:highlight w:val="white"/>
+        </w:rPr>
+        <w:t xml:space="preserve"> INFO </w:t>
+      </w:r>
+      <w:r>
+        <w:rPr>
+          <w:rFonts w:ascii="Courier New" w:hAnsi="Courier New" w:cs="Courier New"/>
+          <w:b/>
+          <w:bCs/>
+          <w:color w:val="000080"/>
+          <w:sz w:val="20"/>
+          <w:szCs w:val="20"/>
+          <w:highlight w:val="white"/>
+        </w:rPr>
+        <w:t>-</w:t>
+      </w:r>
+      <w:r>
+        <w:rPr>
+          <w:rFonts w:ascii="Courier New" w:hAnsi="Courier New" w:cs="Courier New"/>
+          <w:color w:val="000000"/>
+          <w:sz w:val="20"/>
+          <w:szCs w:val="20"/>
+          <w:highlight w:val="white"/>
+        </w:rPr>
+        <w:t xml:space="preserve"> COM5</w:t>
+      </w:r>
+      <w:r>
+        <w:rPr>
+          <w:rFonts w:ascii="Courier New" w:hAnsi="Courier New" w:cs="Courier New"/>
+          <w:b/>
+          <w:bCs/>
+          <w:color w:val="000080"/>
+          <w:sz w:val="20"/>
+          <w:szCs w:val="20"/>
+          <w:highlight w:val="white"/>
+        </w:rPr>
+        <w:t>.</w:t>
+      </w:r>
+      <w:r>
+        <w:rPr>
+          <w:rFonts w:ascii="Courier New" w:hAnsi="Courier New" w:cs="Courier New"/>
+          <w:color w:val="000000"/>
+          <w:sz w:val="20"/>
+          <w:szCs w:val="20"/>
+          <w:highlight w:val="white"/>
+        </w:rPr>
+        <w:t>ConfigurationClient</w:t>
+      </w:r>
+      <w:r>
+        <w:rPr>
+          <w:rFonts w:ascii="Courier New" w:hAnsi="Courier New" w:cs="Courier New"/>
+          <w:b/>
+          <w:bCs/>
+          <w:color w:val="000080"/>
+          <w:sz w:val="20"/>
+          <w:szCs w:val="20"/>
+          <w:highlight w:val="white"/>
+        </w:rPr>
+        <w:t>:</w:t>
+      </w:r>
+      <w:r>
+        <w:rPr>
+          <w:rFonts w:ascii="Courier New" w:hAnsi="Courier New" w:cs="Courier New"/>
+          <w:color w:val="000000"/>
+          <w:sz w:val="20"/>
+          <w:szCs w:val="20"/>
+          <w:highlight w:val="white"/>
+        </w:rPr>
+        <w:t xml:space="preserve"> Appkey bind </w:t>
+      </w:r>
+      <w:r>
+        <w:rPr>
+          <w:rFonts w:ascii="Courier New" w:hAnsi="Courier New" w:cs="Courier New"/>
+          <w:color w:val="FF0000"/>
+          <w:sz w:val="20"/>
+          <w:szCs w:val="20"/>
+          <w:highlight w:val="white"/>
+        </w:rPr>
+        <w:t>1</w:t>
+      </w:r>
+      <w:r>
+        <w:rPr>
+          <w:rFonts w:ascii="Courier New" w:hAnsi="Courier New" w:cs="Courier New"/>
+          <w:color w:val="000000"/>
+          <w:sz w:val="20"/>
+          <w:szCs w:val="20"/>
+          <w:highlight w:val="white"/>
+        </w:rPr>
+        <w:t xml:space="preserve"> to model </w:t>
+      </w:r>
+      <w:r>
+        <w:rPr>
+          <w:rFonts w:ascii="Courier New" w:hAnsi="Courier New" w:cs="Courier New"/>
+          <w:color w:val="FF0000"/>
+          <w:sz w:val="20"/>
+          <w:szCs w:val="20"/>
+          <w:highlight w:val="white"/>
+        </w:rPr>
+        <w:t>1000</w:t>
+      </w:r>
+      <w:r>
+        <w:rPr>
+          <w:rFonts w:ascii="Courier New" w:hAnsi="Courier New" w:cs="Courier New"/>
+          <w:color w:val="000000"/>
+          <w:sz w:val="20"/>
+          <w:szCs w:val="20"/>
+          <w:highlight w:val="white"/>
+        </w:rPr>
+        <w:t xml:space="preserve"> at </w:t>
+      </w:r>
+      <w:r>
+        <w:rPr>
+          <w:rFonts w:ascii="Courier New" w:hAnsi="Courier New" w:cs="Courier New"/>
+          <w:color w:val="FF0000"/>
+          <w:sz w:val="20"/>
+          <w:szCs w:val="20"/>
+          <w:highlight w:val="white"/>
+        </w:rPr>
+        <w:t>0019</w:t>
+      </w:r>
+    </w:p>
+    <w:p>
+      <w:pPr>
+        <w:autoSpaceDE w:val="0"/>
+        <w:autoSpaceDN w:val="0"/>
+        <w:adjustRightInd w:val="0"/>
+        <w:spacing w:after="0" w:line="240" w:lineRule="auto"/>
+        <w:rPr>
+          <w:rFonts w:ascii="Courier New" w:hAnsi="Courier New" w:cs="Courier New"/>
+          <w:color w:val="000000"/>
+          <w:sz w:val="20"/>
+          <w:szCs w:val="20"/>
+          <w:highlight w:val="white"/>
+        </w:rPr>
+      </w:pPr>
+    </w:p>
+    <w:p>
+      <w:pPr>
+        <w:autoSpaceDE w:val="0"/>
+        <w:autoSpaceDN w:val="0"/>
+        <w:adjustRightInd w:val="0"/>
+        <w:spacing w:after="0" w:line="240" w:lineRule="auto"/>
+        <w:rPr>
+          <w:rFonts w:ascii="Courier New" w:hAnsi="Courier New" w:cs="Courier New"/>
+          <w:color w:val="000000"/>
+          <w:sz w:val="20"/>
+          <w:szCs w:val="20"/>
+          <w:highlight w:val="white"/>
+        </w:rPr>
+      </w:pPr>
+      <w:r>
+        <w:rPr>
+          <w:rFonts w:ascii="Courier New" w:hAnsi="Courier New" w:cs="Courier New"/>
+          <w:color w:val="000000"/>
+          <w:sz w:val="20"/>
+          <w:szCs w:val="20"/>
+          <w:highlight w:val="white"/>
+        </w:rPr>
+        <w:t xml:space="preserve">In </w:t>
+      </w:r>
+      <w:r>
+        <w:rPr>
+          <w:rFonts w:ascii="Courier New" w:hAnsi="Courier New" w:cs="Courier New"/>
+          <w:b/>
+          <w:bCs/>
+          <w:color w:val="000080"/>
+          <w:sz w:val="20"/>
+          <w:szCs w:val="20"/>
+          <w:highlight w:val="white"/>
+        </w:rPr>
+        <w:t>[</w:t>
+      </w:r>
+      <w:r>
+        <w:rPr>
+          <w:rFonts w:ascii="Courier New" w:hAnsi="Courier New" w:cs="Courier New"/>
+          <w:color w:val="FF0000"/>
+          <w:sz w:val="20"/>
+          <w:szCs w:val="20"/>
+          <w:highlight w:val="white"/>
+        </w:rPr>
+        <w:t>96</w:t>
+      </w:r>
+      <w:r>
+        <w:rPr>
+          <w:rFonts w:ascii="Courier New" w:hAnsi="Courier New" w:cs="Courier New"/>
+          <w:b/>
+          <w:bCs/>
+          <w:color w:val="000080"/>
+          <w:sz w:val="20"/>
+          <w:szCs w:val="20"/>
+          <w:highlight w:val="white"/>
+        </w:rPr>
+        <w:t>]:</w:t>
+      </w:r>
+      <w:r>
+        <w:rPr>
+          <w:rFonts w:ascii="Courier New" w:hAnsi="Courier New" w:cs="Courier New"/>
+          <w:color w:val="000000"/>
+          <w:sz w:val="20"/>
+          <w:szCs w:val="20"/>
+          <w:highlight w:val="white"/>
+        </w:rPr>
+        <w:t xml:space="preserve"> </w:t>
+      </w:r>
+      <w:r>
+        <w:rPr>
+          <w:rFonts w:ascii="Courier New" w:hAnsi="Courier New" w:cs="Courier New"/>
+          <w:color w:val="000000"/>
+          <w:sz w:val="20"/>
+          <w:szCs w:val="20"/>
+          <w:highlight w:val="yellow"/>
+        </w:rPr>
+        <w:t>gc_Group</w:t>
+      </w:r>
+      <w:r>
+        <w:rPr>
+          <w:rFonts w:ascii="Courier New" w:hAnsi="Courier New" w:cs="Courier New"/>
+          <w:b/>
+          <w:bCs/>
+          <w:color w:val="000080"/>
+          <w:sz w:val="20"/>
+          <w:szCs w:val="20"/>
+          <w:highlight w:val="yellow"/>
+        </w:rPr>
+        <w:t>.</w:t>
+      </w:r>
+      <w:r>
+        <w:rPr>
+          <w:rFonts w:ascii="Courier New" w:hAnsi="Courier New" w:cs="Courier New"/>
+          <w:color w:val="000000"/>
+          <w:sz w:val="20"/>
+          <w:szCs w:val="20"/>
+          <w:highlight w:val="yellow"/>
+        </w:rPr>
+        <w:t>set</w:t>
+      </w:r>
+      <w:r>
+        <w:rPr>
+          <w:rFonts w:ascii="Courier New" w:hAnsi="Courier New" w:cs="Courier New"/>
+          <w:b/>
+          <w:bCs/>
+          <w:color w:val="000080"/>
+          <w:sz w:val="20"/>
+          <w:szCs w:val="20"/>
+          <w:highlight w:val="yellow"/>
+        </w:rPr>
+        <w:t>(</w:t>
+      </w:r>
+      <w:r>
+        <w:rPr>
+          <w:rFonts w:ascii="Courier New" w:hAnsi="Courier New" w:cs="Courier New"/>
+          <w:b/>
+          <w:bCs/>
+          <w:color w:val="0000FF"/>
+          <w:sz w:val="20"/>
+          <w:szCs w:val="20"/>
+          <w:highlight w:val="yellow"/>
+        </w:rPr>
+        <w:t>True</w:t>
+      </w:r>
+      <w:r>
+        <w:rPr>
+          <w:rFonts w:ascii="Courier New" w:hAnsi="Courier New" w:cs="Courier New"/>
+          <w:b/>
+          <w:bCs/>
+          <w:color w:val="000080"/>
+          <w:sz w:val="20"/>
+          <w:szCs w:val="20"/>
+          <w:highlight w:val="yellow"/>
+        </w:rPr>
+        <w:t>)</w:t>
+      </w:r>
+      <w:r>
+        <w:rPr>
+          <w:rFonts w:ascii="Courier New" w:hAnsi="Courier New" w:cs="Courier New"/>
+          <w:b/>
+          <w:bCs/>
+          <w:color w:val="000080"/>
+          <w:sz w:val="20"/>
+          <w:szCs w:val="20"/>
+          <w:highlight w:val="white"/>
+        </w:rPr>
+        <w:t xml:space="preserve">  </w:t>
+      </w:r>
+      <w:r>
+        <w:rPr>
+          <w:rFonts w:ascii="Courier New" w:hAnsi="Courier New" w:cs="Courier New"/>
+          <w:color w:val="008000"/>
+          <w:sz w:val="20"/>
+          <w:szCs w:val="20"/>
+          <w:highlight w:val="white"/>
+        </w:rPr>
+        <w:t>#Illuminate Appkey0 Group</w:t>
+      </w:r>
+    </w:p>
+    <w:p>
+      <w:pPr>
+        <w:autoSpaceDE w:val="0"/>
+        <w:autoSpaceDN w:val="0"/>
+        <w:adjustRightInd w:val="0"/>
+        <w:spacing w:after="0" w:line="240" w:lineRule="auto"/>
+        <w:rPr>
+          <w:rFonts w:ascii="Courier New" w:hAnsi="Courier New" w:cs="Courier New"/>
+          <w:color w:val="000000"/>
+          <w:sz w:val="20"/>
+          <w:szCs w:val="20"/>
+          <w:highlight w:val="white"/>
+        </w:rPr>
+      </w:pPr>
+    </w:p>
+    <w:p>
+      <w:pPr>
+        <w:autoSpaceDE w:val="0"/>
+        <w:autoSpaceDN w:val="0"/>
+        <w:adjustRightInd w:val="0"/>
+        <w:spacing w:after="0" w:line="240" w:lineRule="auto"/>
+        <w:rPr>
+          <w:rFonts w:ascii="Courier New" w:hAnsi="Courier New" w:cs="Courier New"/>
+          <w:color w:val="000000"/>
+          <w:sz w:val="20"/>
+          <w:szCs w:val="20"/>
+          <w:highlight w:val="white"/>
+        </w:rPr>
+      </w:pPr>
+      <w:r>
+        <w:rPr>
+          <w:rFonts w:ascii="Courier New" w:hAnsi="Courier New" w:cs="Courier New"/>
+          <w:color w:val="000000"/>
+          <w:sz w:val="20"/>
+          <w:szCs w:val="20"/>
+          <w:highlight w:val="white"/>
+        </w:rPr>
+        <w:t xml:space="preserve">In </w:t>
+      </w:r>
+      <w:r>
+        <w:rPr>
+          <w:rFonts w:ascii="Courier New" w:hAnsi="Courier New" w:cs="Courier New"/>
+          <w:b/>
+          <w:bCs/>
+          <w:color w:val="000080"/>
+          <w:sz w:val="20"/>
+          <w:szCs w:val="20"/>
+          <w:highlight w:val="white"/>
+        </w:rPr>
+        <w:t>[</w:t>
+      </w:r>
+      <w:r>
+        <w:rPr>
+          <w:rFonts w:ascii="Courier New" w:hAnsi="Courier New" w:cs="Courier New"/>
+          <w:color w:val="FF0000"/>
+          <w:sz w:val="20"/>
+          <w:szCs w:val="20"/>
+          <w:highlight w:val="white"/>
+        </w:rPr>
+        <w:t>97</w:t>
+      </w:r>
+      <w:r>
+        <w:rPr>
+          <w:rFonts w:ascii="Courier New" w:hAnsi="Courier New" w:cs="Courier New"/>
+          <w:b/>
+          <w:bCs/>
+          <w:color w:val="000080"/>
+          <w:sz w:val="20"/>
+          <w:szCs w:val="20"/>
+          <w:highlight w:val="white"/>
+        </w:rPr>
+        <w:t>]:</w:t>
+      </w:r>
+      <w:r>
+        <w:rPr>
+          <w:rFonts w:ascii="Courier New" w:hAnsi="Courier New" w:cs="Courier New"/>
+          <w:color w:val="000000"/>
+          <w:sz w:val="20"/>
+          <w:szCs w:val="20"/>
+          <w:highlight w:val="white"/>
+        </w:rPr>
+        <w:t xml:space="preserve"> </w:t>
+      </w:r>
+      <w:r>
+        <w:rPr>
+          <w:rFonts w:ascii="Courier New" w:hAnsi="Courier New" w:cs="Courier New"/>
+          <w:color w:val="FF0000"/>
+          <w:sz w:val="20"/>
+          <w:szCs w:val="20"/>
+          <w:highlight w:val="white"/>
+        </w:rPr>
+        <w:t>2018</w:t>
+      </w:r>
+      <w:r>
+        <w:rPr>
+          <w:rFonts w:ascii="Courier New" w:hAnsi="Courier New" w:cs="Courier New"/>
+          <w:b/>
+          <w:bCs/>
+          <w:color w:val="000080"/>
+          <w:sz w:val="20"/>
+          <w:szCs w:val="20"/>
+          <w:highlight w:val="white"/>
+        </w:rPr>
+        <w:t>-</w:t>
+      </w:r>
+      <w:r>
+        <w:rPr>
+          <w:rFonts w:ascii="Courier New" w:hAnsi="Courier New" w:cs="Courier New"/>
+          <w:color w:val="FF0000"/>
+          <w:sz w:val="20"/>
+          <w:szCs w:val="20"/>
+          <w:highlight w:val="white"/>
+        </w:rPr>
+        <w:t>11</w:t>
+      </w:r>
+      <w:r>
+        <w:rPr>
+          <w:rFonts w:ascii="Courier New" w:hAnsi="Courier New" w:cs="Courier New"/>
+          <w:b/>
+          <w:bCs/>
+          <w:color w:val="000080"/>
+          <w:sz w:val="20"/>
+          <w:szCs w:val="20"/>
+          <w:highlight w:val="white"/>
+        </w:rPr>
+        <w:t>-</w:t>
+      </w:r>
+      <w:r>
+        <w:rPr>
+          <w:rFonts w:ascii="Courier New" w:hAnsi="Courier New" w:cs="Courier New"/>
+          <w:color w:val="FF0000"/>
+          <w:sz w:val="20"/>
+          <w:szCs w:val="20"/>
+          <w:highlight w:val="white"/>
+        </w:rPr>
+        <w:t>13</w:t>
+      </w:r>
+      <w:r>
+        <w:rPr>
+          <w:rFonts w:ascii="Courier New" w:hAnsi="Courier New" w:cs="Courier New"/>
+          <w:color w:val="000000"/>
+          <w:sz w:val="20"/>
+          <w:szCs w:val="20"/>
+          <w:highlight w:val="white"/>
+        </w:rPr>
+        <w:t xml:space="preserve"> </w:t>
+      </w:r>
+      <w:r>
+        <w:rPr>
+          <w:rFonts w:ascii="Courier New" w:hAnsi="Courier New" w:cs="Courier New"/>
+          <w:color w:val="FF0000"/>
+          <w:sz w:val="20"/>
+          <w:szCs w:val="20"/>
+          <w:highlight w:val="white"/>
+        </w:rPr>
+        <w:t>18</w:t>
+      </w:r>
+      <w:r>
+        <w:rPr>
+          <w:rFonts w:ascii="Courier New" w:hAnsi="Courier New" w:cs="Courier New"/>
+          <w:b/>
+          <w:bCs/>
+          <w:color w:val="000080"/>
+          <w:sz w:val="20"/>
+          <w:szCs w:val="20"/>
+          <w:highlight w:val="white"/>
+        </w:rPr>
+        <w:t>:</w:t>
+      </w:r>
+      <w:r>
+        <w:rPr>
+          <w:rFonts w:ascii="Courier New" w:hAnsi="Courier New" w:cs="Courier New"/>
+          <w:color w:val="FF0000"/>
+          <w:sz w:val="20"/>
+          <w:szCs w:val="20"/>
+          <w:highlight w:val="white"/>
+        </w:rPr>
+        <w:t>00</w:t>
+      </w:r>
+      <w:r>
+        <w:rPr>
+          <w:rFonts w:ascii="Courier New" w:hAnsi="Courier New" w:cs="Courier New"/>
+          <w:b/>
+          <w:bCs/>
+          <w:color w:val="000080"/>
+          <w:sz w:val="20"/>
+          <w:szCs w:val="20"/>
+          <w:highlight w:val="white"/>
+        </w:rPr>
+        <w:t>:</w:t>
+      </w:r>
+      <w:r>
+        <w:rPr>
+          <w:rFonts w:ascii="Courier New" w:hAnsi="Courier New" w:cs="Courier New"/>
+          <w:color w:val="FF0000"/>
+          <w:sz w:val="20"/>
+          <w:szCs w:val="20"/>
+          <w:highlight w:val="white"/>
+        </w:rPr>
+        <w:t>38</w:t>
+      </w:r>
+      <w:r>
+        <w:rPr>
+          <w:rFonts w:ascii="Courier New" w:hAnsi="Courier New" w:cs="Courier New"/>
+          <w:b/>
+          <w:bCs/>
+          <w:color w:val="000080"/>
+          <w:sz w:val="20"/>
+          <w:szCs w:val="20"/>
+          <w:highlight w:val="white"/>
+        </w:rPr>
+        <w:t>,</w:t>
+      </w:r>
+      <w:r>
+        <w:rPr>
+          <w:rFonts w:ascii="Courier New" w:hAnsi="Courier New" w:cs="Courier New"/>
+          <w:color w:val="FF0000"/>
+          <w:sz w:val="20"/>
+          <w:szCs w:val="20"/>
+          <w:highlight w:val="white"/>
+        </w:rPr>
+        <w:t>334</w:t>
+      </w:r>
+      <w:r>
+        <w:rPr>
+          <w:rFonts w:ascii="Courier New" w:hAnsi="Courier New" w:cs="Courier New"/>
+          <w:color w:val="000000"/>
+          <w:sz w:val="20"/>
+          <w:szCs w:val="20"/>
+          <w:highlight w:val="white"/>
+        </w:rPr>
+        <w:t xml:space="preserve"> </w:t>
+      </w:r>
+      <w:r>
+        <w:rPr>
+          <w:rFonts w:ascii="Courier New" w:hAnsi="Courier New" w:cs="Courier New"/>
+          <w:b/>
+          <w:bCs/>
+          <w:color w:val="000080"/>
+          <w:sz w:val="20"/>
+          <w:szCs w:val="20"/>
+          <w:highlight w:val="white"/>
+        </w:rPr>
+        <w:t>-</w:t>
+      </w:r>
+      <w:r>
+        <w:rPr>
+          <w:rFonts w:ascii="Courier New" w:hAnsi="Courier New" w:cs="Courier New"/>
+          <w:color w:val="000000"/>
+          <w:sz w:val="20"/>
+          <w:szCs w:val="20"/>
+          <w:highlight w:val="white"/>
+        </w:rPr>
+        <w:t xml:space="preserve"> INFO </w:t>
+      </w:r>
+      <w:r>
+        <w:rPr>
+          <w:rFonts w:ascii="Courier New" w:hAnsi="Courier New" w:cs="Courier New"/>
+          <w:b/>
+          <w:bCs/>
+          <w:color w:val="000080"/>
+          <w:sz w:val="20"/>
+          <w:szCs w:val="20"/>
+          <w:highlight w:val="white"/>
+        </w:rPr>
+        <w:t>-</w:t>
+      </w:r>
+      <w:r>
+        <w:rPr>
+          <w:rFonts w:ascii="Courier New" w:hAnsi="Courier New" w:cs="Courier New"/>
+          <w:color w:val="000000"/>
+          <w:sz w:val="20"/>
+          <w:szCs w:val="20"/>
+          <w:highlight w:val="white"/>
+        </w:rPr>
+        <w:t xml:space="preserve"> COM5</w:t>
+      </w:r>
+      <w:r>
+        <w:rPr>
+          <w:rFonts w:ascii="Courier New" w:hAnsi="Courier New" w:cs="Courier New"/>
+          <w:b/>
+          <w:bCs/>
+          <w:color w:val="000080"/>
+          <w:sz w:val="20"/>
+          <w:szCs w:val="20"/>
+          <w:highlight w:val="white"/>
+        </w:rPr>
+        <w:t>:</w:t>
+      </w:r>
+      <w:r>
+        <w:rPr>
+          <w:rFonts w:ascii="Courier New" w:hAnsi="Courier New" w:cs="Courier New"/>
+          <w:color w:val="000000"/>
+          <w:sz w:val="20"/>
+          <w:szCs w:val="20"/>
+          <w:highlight w:val="white"/>
+        </w:rPr>
+        <w:t xml:space="preserve"> Success</w:t>
+      </w:r>
+    </w:p>
+    <w:p>
+      <w:pPr>
+        <w:autoSpaceDE w:val="0"/>
+        <w:autoSpaceDN w:val="0"/>
+        <w:adjustRightInd w:val="0"/>
+        <w:spacing w:after="0" w:line="240" w:lineRule="auto"/>
+        <w:rPr>
+          <w:rFonts w:ascii="Courier New" w:hAnsi="Courier New" w:cs="Courier New"/>
+          <w:color w:val="000000"/>
+          <w:sz w:val="20"/>
+          <w:szCs w:val="20"/>
+          <w:highlight w:val="white"/>
+        </w:rPr>
+      </w:pPr>
+      <w:r>
+        <w:rPr>
+          <w:rFonts w:ascii="Courier New" w:hAnsi="Courier New" w:cs="Courier New"/>
+          <w:color w:val="FF0000"/>
+          <w:sz w:val="20"/>
+          <w:szCs w:val="20"/>
+          <w:highlight w:val="white"/>
+        </w:rPr>
+        <w:t>2018</w:t>
+      </w:r>
+      <w:r>
+        <w:rPr>
+          <w:rFonts w:ascii="Courier New" w:hAnsi="Courier New" w:cs="Courier New"/>
+          <w:b/>
+          <w:bCs/>
+          <w:color w:val="000080"/>
+          <w:sz w:val="20"/>
+          <w:szCs w:val="20"/>
+          <w:highlight w:val="white"/>
+        </w:rPr>
+        <w:t>-</w:t>
+      </w:r>
+      <w:r>
+        <w:rPr>
+          <w:rFonts w:ascii="Courier New" w:hAnsi="Courier New" w:cs="Courier New"/>
+          <w:color w:val="FF0000"/>
+          <w:sz w:val="20"/>
+          <w:szCs w:val="20"/>
+          <w:highlight w:val="white"/>
+        </w:rPr>
+        <w:t>11</w:t>
+      </w:r>
+      <w:r>
+        <w:rPr>
+          <w:rFonts w:ascii="Courier New" w:hAnsi="Courier New" w:cs="Courier New"/>
+          <w:b/>
+          <w:bCs/>
+          <w:color w:val="000080"/>
+          <w:sz w:val="20"/>
+          <w:szCs w:val="20"/>
+          <w:highlight w:val="white"/>
+        </w:rPr>
+        <w:t>-</w:t>
+      </w:r>
+      <w:r>
+        <w:rPr>
+          <w:rFonts w:ascii="Courier New" w:hAnsi="Courier New" w:cs="Courier New"/>
+          <w:color w:val="FF0000"/>
+          <w:sz w:val="20"/>
+          <w:szCs w:val="20"/>
+          <w:highlight w:val="white"/>
+        </w:rPr>
+        <w:t>13</w:t>
+      </w:r>
+      <w:r>
+        <w:rPr>
+          <w:rFonts w:ascii="Courier New" w:hAnsi="Courier New" w:cs="Courier New"/>
+          <w:color w:val="000000"/>
+          <w:sz w:val="20"/>
+          <w:szCs w:val="20"/>
+          <w:highlight w:val="white"/>
+        </w:rPr>
+        <w:t xml:space="preserve"> </w:t>
+      </w:r>
+      <w:r>
+        <w:rPr>
+          <w:rFonts w:ascii="Courier New" w:hAnsi="Courier New" w:cs="Courier New"/>
+          <w:color w:val="FF0000"/>
+          <w:sz w:val="20"/>
+          <w:szCs w:val="20"/>
+          <w:highlight w:val="white"/>
+        </w:rPr>
+        <w:t>18</w:t>
+      </w:r>
+      <w:r>
+        <w:rPr>
+          <w:rFonts w:ascii="Courier New" w:hAnsi="Courier New" w:cs="Courier New"/>
+          <w:b/>
+          <w:bCs/>
+          <w:color w:val="000080"/>
+          <w:sz w:val="20"/>
+          <w:szCs w:val="20"/>
+          <w:highlight w:val="white"/>
+        </w:rPr>
+        <w:t>:</w:t>
+      </w:r>
+      <w:r>
+        <w:rPr>
+          <w:rFonts w:ascii="Courier New" w:hAnsi="Courier New" w:cs="Courier New"/>
+          <w:color w:val="FF0000"/>
+          <w:sz w:val="20"/>
+          <w:szCs w:val="20"/>
+          <w:highlight w:val="white"/>
+        </w:rPr>
+        <w:t>00</w:t>
+      </w:r>
+      <w:r>
+        <w:rPr>
+          <w:rFonts w:ascii="Courier New" w:hAnsi="Courier New" w:cs="Courier New"/>
+          <w:b/>
+          <w:bCs/>
+          <w:color w:val="000080"/>
+          <w:sz w:val="20"/>
+          <w:szCs w:val="20"/>
+          <w:highlight w:val="white"/>
+        </w:rPr>
+        <w:t>:</w:t>
+      </w:r>
+      <w:r>
+        <w:rPr>
+          <w:rFonts w:ascii="Courier New" w:hAnsi="Courier New" w:cs="Courier New"/>
+          <w:color w:val="FF0000"/>
+          <w:sz w:val="20"/>
+          <w:szCs w:val="20"/>
+          <w:highlight w:val="white"/>
+        </w:rPr>
+        <w:t>38</w:t>
+      </w:r>
+      <w:r>
+        <w:rPr>
+          <w:rFonts w:ascii="Courier New" w:hAnsi="Courier New" w:cs="Courier New"/>
+          <w:b/>
+          <w:bCs/>
+          <w:color w:val="000080"/>
+          <w:sz w:val="20"/>
+          <w:szCs w:val="20"/>
+          <w:highlight w:val="white"/>
+        </w:rPr>
+        <w:t>,</w:t>
+      </w:r>
+      <w:r>
+        <w:rPr>
+          <w:rFonts w:ascii="Courier New" w:hAnsi="Courier New" w:cs="Courier New"/>
+          <w:color w:val="FF0000"/>
+          <w:sz w:val="20"/>
+          <w:szCs w:val="20"/>
+          <w:highlight w:val="white"/>
+        </w:rPr>
+        <w:t>356</w:t>
+      </w:r>
+      <w:r>
+        <w:rPr>
+          <w:rFonts w:ascii="Courier New" w:hAnsi="Courier New" w:cs="Courier New"/>
+          <w:color w:val="000000"/>
+          <w:sz w:val="20"/>
+          <w:szCs w:val="20"/>
+          <w:highlight w:val="white"/>
+        </w:rPr>
+        <w:t xml:space="preserve"> </w:t>
+      </w:r>
+      <w:r>
+        <w:rPr>
+          <w:rFonts w:ascii="Courier New" w:hAnsi="Courier New" w:cs="Courier New"/>
+          <w:b/>
+          <w:bCs/>
+          <w:color w:val="000080"/>
+          <w:sz w:val="20"/>
+          <w:szCs w:val="20"/>
+          <w:highlight w:val="white"/>
+        </w:rPr>
+        <w:t>-</w:t>
+      </w:r>
+      <w:r>
+        <w:rPr>
+          <w:rFonts w:ascii="Courier New" w:hAnsi="Courier New" w:cs="Courier New"/>
+          <w:color w:val="000000"/>
+          <w:sz w:val="20"/>
+          <w:szCs w:val="20"/>
+          <w:highlight w:val="white"/>
+        </w:rPr>
+        <w:t xml:space="preserve"> INFO </w:t>
+      </w:r>
+      <w:r>
+        <w:rPr>
+          <w:rFonts w:ascii="Courier New" w:hAnsi="Courier New" w:cs="Courier New"/>
+          <w:b/>
+          <w:bCs/>
+          <w:color w:val="000080"/>
+          <w:sz w:val="20"/>
+          <w:szCs w:val="20"/>
+          <w:highlight w:val="white"/>
+        </w:rPr>
+        <w:t>-</w:t>
+      </w:r>
+      <w:r>
+        <w:rPr>
+          <w:rFonts w:ascii="Courier New" w:hAnsi="Courier New" w:cs="Courier New"/>
+          <w:color w:val="000000"/>
+          <w:sz w:val="20"/>
+          <w:szCs w:val="20"/>
+          <w:highlight w:val="white"/>
+        </w:rPr>
+        <w:t xml:space="preserve"> COM5</w:t>
+      </w:r>
+      <w:r>
+        <w:rPr>
+          <w:rFonts w:ascii="Courier New" w:hAnsi="Courier New" w:cs="Courier New"/>
+          <w:b/>
+          <w:bCs/>
+          <w:color w:val="000080"/>
+          <w:sz w:val="20"/>
+          <w:szCs w:val="20"/>
+          <w:highlight w:val="white"/>
+        </w:rPr>
+        <w:t>.</w:t>
+      </w:r>
+      <w:r>
+        <w:rPr>
+          <w:rFonts w:ascii="Courier New" w:hAnsi="Courier New" w:cs="Courier New"/>
+          <w:color w:val="000000"/>
+          <w:sz w:val="20"/>
+          <w:szCs w:val="20"/>
+          <w:highlight w:val="white"/>
+        </w:rPr>
+        <w:t>GenericOnOffClient</w:t>
+      </w:r>
+      <w:r>
+        <w:rPr>
+          <w:rFonts w:ascii="Courier New" w:hAnsi="Courier New" w:cs="Courier New"/>
+          <w:b/>
+          <w:bCs/>
+          <w:color w:val="000080"/>
+          <w:sz w:val="20"/>
+          <w:szCs w:val="20"/>
+          <w:highlight w:val="white"/>
+        </w:rPr>
+        <w:t>:</w:t>
+      </w:r>
+      <w:r>
+        <w:rPr>
+          <w:rFonts w:ascii="Courier New" w:hAnsi="Courier New" w:cs="Courier New"/>
+          <w:color w:val="000000"/>
+          <w:sz w:val="20"/>
+          <w:szCs w:val="20"/>
+          <w:highlight w:val="white"/>
+        </w:rPr>
+        <w:t xml:space="preserve"> Present OnOff</w:t>
+      </w:r>
+      <w:r>
+        <w:rPr>
+          <w:rFonts w:ascii="Courier New" w:hAnsi="Courier New" w:cs="Courier New"/>
+          <w:b/>
+          <w:bCs/>
+          <w:color w:val="000080"/>
+          <w:sz w:val="20"/>
+          <w:szCs w:val="20"/>
+          <w:highlight w:val="white"/>
+        </w:rPr>
+        <w:t>:</w:t>
+      </w:r>
+      <w:r>
+        <w:rPr>
+          <w:rFonts w:ascii="Courier New" w:hAnsi="Courier New" w:cs="Courier New"/>
+          <w:color w:val="000000"/>
+          <w:sz w:val="20"/>
+          <w:szCs w:val="20"/>
+          <w:highlight w:val="white"/>
+        </w:rPr>
+        <w:t xml:space="preserve"> on</w:t>
+      </w:r>
+    </w:p>
+    <w:p>
+      <w:pPr>
+        <w:autoSpaceDE w:val="0"/>
+        <w:autoSpaceDN w:val="0"/>
+        <w:adjustRightInd w:val="0"/>
+        <w:spacing w:after="0" w:line="240" w:lineRule="auto"/>
+        <w:rPr>
+          <w:rFonts w:ascii="Courier New" w:hAnsi="Courier New" w:cs="Courier New"/>
+          <w:color w:val="000000"/>
+          <w:sz w:val="20"/>
+          <w:szCs w:val="20"/>
+          <w:highlight w:val="white"/>
+        </w:rPr>
+      </w:pPr>
+      <w:r>
+        <w:rPr>
+          <w:rFonts w:ascii="Courier New" w:hAnsi="Courier New" w:cs="Courier New"/>
+          <w:color w:val="FF0000"/>
+          <w:sz w:val="20"/>
+          <w:szCs w:val="20"/>
+          <w:highlight w:val="white"/>
+        </w:rPr>
+        <w:t>2018</w:t>
+      </w:r>
+      <w:r>
+        <w:rPr>
+          <w:rFonts w:ascii="Courier New" w:hAnsi="Courier New" w:cs="Courier New"/>
+          <w:b/>
+          <w:bCs/>
+          <w:color w:val="000080"/>
+          <w:sz w:val="20"/>
+          <w:szCs w:val="20"/>
+          <w:highlight w:val="white"/>
+        </w:rPr>
+        <w:t>-</w:t>
+      </w:r>
+      <w:r>
+        <w:rPr>
+          <w:rFonts w:ascii="Courier New" w:hAnsi="Courier New" w:cs="Courier New"/>
+          <w:color w:val="FF0000"/>
+          <w:sz w:val="20"/>
+          <w:szCs w:val="20"/>
+          <w:highlight w:val="white"/>
+        </w:rPr>
+        <w:t>11</w:t>
+      </w:r>
+      <w:r>
+        <w:rPr>
+          <w:rFonts w:ascii="Courier New" w:hAnsi="Courier New" w:cs="Courier New"/>
+          <w:b/>
+          <w:bCs/>
+          <w:color w:val="000080"/>
+          <w:sz w:val="20"/>
+          <w:szCs w:val="20"/>
+          <w:highlight w:val="white"/>
+        </w:rPr>
+        <w:t>-</w:t>
+      </w:r>
+      <w:r>
+        <w:rPr>
+          <w:rFonts w:ascii="Courier New" w:hAnsi="Courier New" w:cs="Courier New"/>
+          <w:color w:val="FF0000"/>
+          <w:sz w:val="20"/>
+          <w:szCs w:val="20"/>
+          <w:highlight w:val="white"/>
+        </w:rPr>
+        <w:t>13</w:t>
+      </w:r>
+      <w:r>
+        <w:rPr>
+          <w:rFonts w:ascii="Courier New" w:hAnsi="Courier New" w:cs="Courier New"/>
+          <w:color w:val="000000"/>
+          <w:sz w:val="20"/>
+          <w:szCs w:val="20"/>
+          <w:highlight w:val="white"/>
+        </w:rPr>
+        <w:t xml:space="preserve"> </w:t>
+      </w:r>
+      <w:r>
+        <w:rPr>
+          <w:rFonts w:ascii="Courier New" w:hAnsi="Courier New" w:cs="Courier New"/>
+          <w:color w:val="FF0000"/>
+          <w:sz w:val="20"/>
+          <w:szCs w:val="20"/>
+          <w:highlight w:val="white"/>
+        </w:rPr>
+        <w:t>18</w:t>
+      </w:r>
+      <w:r>
+        <w:rPr>
+          <w:rFonts w:ascii="Courier New" w:hAnsi="Courier New" w:cs="Courier New"/>
+          <w:b/>
+          <w:bCs/>
+          <w:color w:val="000080"/>
+          <w:sz w:val="20"/>
+          <w:szCs w:val="20"/>
+          <w:highlight w:val="white"/>
+        </w:rPr>
+        <w:t>:</w:t>
+      </w:r>
+      <w:r>
+        <w:rPr>
+          <w:rFonts w:ascii="Courier New" w:hAnsi="Courier New" w:cs="Courier New"/>
+          <w:color w:val="FF0000"/>
+          <w:sz w:val="20"/>
+          <w:szCs w:val="20"/>
+          <w:highlight w:val="white"/>
+        </w:rPr>
+        <w:t>00</w:t>
+      </w:r>
+      <w:r>
+        <w:rPr>
+          <w:rFonts w:ascii="Courier New" w:hAnsi="Courier New" w:cs="Courier New"/>
+          <w:b/>
+          <w:bCs/>
+          <w:color w:val="000080"/>
+          <w:sz w:val="20"/>
+          <w:szCs w:val="20"/>
+          <w:highlight w:val="white"/>
+        </w:rPr>
+        <w:t>:</w:t>
+      </w:r>
+      <w:r>
+        <w:rPr>
+          <w:rFonts w:ascii="Courier New" w:hAnsi="Courier New" w:cs="Courier New"/>
+          <w:color w:val="FF0000"/>
+          <w:sz w:val="20"/>
+          <w:szCs w:val="20"/>
+          <w:highlight w:val="white"/>
+        </w:rPr>
+        <w:t>38</w:t>
+      </w:r>
+      <w:r>
+        <w:rPr>
+          <w:rFonts w:ascii="Courier New" w:hAnsi="Courier New" w:cs="Courier New"/>
+          <w:b/>
+          <w:bCs/>
+          <w:color w:val="000080"/>
+          <w:sz w:val="20"/>
+          <w:szCs w:val="20"/>
+          <w:highlight w:val="white"/>
+        </w:rPr>
+        <w:t>,</w:t>
+      </w:r>
+      <w:r>
+        <w:rPr>
+          <w:rFonts w:ascii="Courier New" w:hAnsi="Courier New" w:cs="Courier New"/>
+          <w:color w:val="FF0000"/>
+          <w:sz w:val="20"/>
+          <w:szCs w:val="20"/>
+          <w:highlight w:val="white"/>
+        </w:rPr>
+        <w:t>358</w:t>
+      </w:r>
+      <w:r>
+        <w:rPr>
+          <w:rFonts w:ascii="Courier New" w:hAnsi="Courier New" w:cs="Courier New"/>
+          <w:color w:val="000000"/>
+          <w:sz w:val="20"/>
+          <w:szCs w:val="20"/>
+          <w:highlight w:val="white"/>
+        </w:rPr>
+        <w:t xml:space="preserve"> </w:t>
+      </w:r>
+      <w:r>
+        <w:rPr>
+          <w:rFonts w:ascii="Courier New" w:hAnsi="Courier New" w:cs="Courier New"/>
+          <w:b/>
+          <w:bCs/>
+          <w:color w:val="000080"/>
+          <w:sz w:val="20"/>
+          <w:szCs w:val="20"/>
+          <w:highlight w:val="white"/>
+        </w:rPr>
+        <w:t>-</w:t>
+      </w:r>
+      <w:r>
+        <w:rPr>
+          <w:rFonts w:ascii="Courier New" w:hAnsi="Courier New" w:cs="Courier New"/>
+          <w:color w:val="000000"/>
+          <w:sz w:val="20"/>
+          <w:szCs w:val="20"/>
+          <w:highlight w:val="white"/>
+        </w:rPr>
+        <w:t xml:space="preserve"> INFO </w:t>
+      </w:r>
+      <w:r>
+        <w:rPr>
+          <w:rFonts w:ascii="Courier New" w:hAnsi="Courier New" w:cs="Courier New"/>
+          <w:b/>
+          <w:bCs/>
+          <w:color w:val="000080"/>
+          <w:sz w:val="20"/>
+          <w:szCs w:val="20"/>
+          <w:highlight w:val="white"/>
+        </w:rPr>
+        <w:t>-</w:t>
+      </w:r>
+      <w:r>
+        <w:rPr>
+          <w:rFonts w:ascii="Courier New" w:hAnsi="Courier New" w:cs="Courier New"/>
+          <w:color w:val="000000"/>
+          <w:sz w:val="20"/>
+          <w:szCs w:val="20"/>
+          <w:highlight w:val="white"/>
+        </w:rPr>
+        <w:t xml:space="preserve"> COM5</w:t>
+      </w:r>
+      <w:r>
+        <w:rPr>
+          <w:rFonts w:ascii="Courier New" w:hAnsi="Courier New" w:cs="Courier New"/>
+          <w:b/>
+          <w:bCs/>
+          <w:color w:val="000080"/>
+          <w:sz w:val="20"/>
+          <w:szCs w:val="20"/>
+          <w:highlight w:val="white"/>
+        </w:rPr>
+        <w:t>.</w:t>
+      </w:r>
+      <w:r>
+        <w:rPr>
+          <w:rFonts w:ascii="Courier New" w:hAnsi="Courier New" w:cs="Courier New"/>
+          <w:color w:val="000000"/>
+          <w:sz w:val="20"/>
+          <w:szCs w:val="20"/>
+          <w:highlight w:val="white"/>
+        </w:rPr>
+        <w:t>GenericOnOffClient</w:t>
+      </w:r>
+      <w:r>
+        <w:rPr>
+          <w:rFonts w:ascii="Courier New" w:hAnsi="Courier New" w:cs="Courier New"/>
+          <w:b/>
+          <w:bCs/>
+          <w:color w:val="000080"/>
+          <w:sz w:val="20"/>
+          <w:szCs w:val="20"/>
+          <w:highlight w:val="white"/>
+        </w:rPr>
+        <w:t>:</w:t>
+      </w:r>
+      <w:r>
+        <w:rPr>
+          <w:rFonts w:ascii="Courier New" w:hAnsi="Courier New" w:cs="Courier New"/>
+          <w:color w:val="000000"/>
+          <w:sz w:val="20"/>
+          <w:szCs w:val="20"/>
+          <w:highlight w:val="white"/>
+        </w:rPr>
+        <w:t xml:space="preserve"> Present OnOff</w:t>
+      </w:r>
+      <w:r>
+        <w:rPr>
+          <w:rFonts w:ascii="Courier New" w:hAnsi="Courier New" w:cs="Courier New"/>
+          <w:b/>
+          <w:bCs/>
+          <w:color w:val="000080"/>
+          <w:sz w:val="20"/>
+          <w:szCs w:val="20"/>
+          <w:highlight w:val="white"/>
+        </w:rPr>
+        <w:t>:</w:t>
+      </w:r>
+      <w:r>
+        <w:rPr>
+          <w:rFonts w:ascii="Courier New" w:hAnsi="Courier New" w:cs="Courier New"/>
+          <w:color w:val="000000"/>
+          <w:sz w:val="20"/>
+          <w:szCs w:val="20"/>
+          <w:highlight w:val="white"/>
+        </w:rPr>
+        <w:t xml:space="preserve"> on</w:t>
+      </w:r>
+    </w:p>
+    <w:p>
+      <w:pPr>
+        <w:rPr>
+          <w:rFonts w:ascii="Courier New" w:hAnsi="Courier New" w:cs="Courier New"/>
+          <w:color w:val="000000"/>
+          <w:sz w:val="20"/>
+          <w:szCs w:val="20"/>
+        </w:rPr>
+      </w:pPr>
+      <w:r>
+        <w:rPr>
+          <w:rFonts w:ascii="Courier New" w:hAnsi="Courier New" w:cs="Courier New"/>
+          <w:color w:val="FF0000"/>
+          <w:sz w:val="20"/>
+          <w:szCs w:val="20"/>
+          <w:highlight w:val="white"/>
+        </w:rPr>
+        <w:t>2018</w:t>
+      </w:r>
+      <w:r>
+        <w:rPr>
+          <w:rFonts w:ascii="Courier New" w:hAnsi="Courier New" w:cs="Courier New"/>
+          <w:b/>
+          <w:bCs/>
+          <w:color w:val="000080"/>
+          <w:sz w:val="20"/>
+          <w:szCs w:val="20"/>
+          <w:highlight w:val="white"/>
+        </w:rPr>
+        <w:t>-</w:t>
+      </w:r>
+      <w:r>
+        <w:rPr>
+          <w:rFonts w:ascii="Courier New" w:hAnsi="Courier New" w:cs="Courier New"/>
+          <w:color w:val="FF0000"/>
+          <w:sz w:val="20"/>
+          <w:szCs w:val="20"/>
+          <w:highlight w:val="white"/>
+        </w:rPr>
+        <w:t>11</w:t>
+      </w:r>
+      <w:r>
+        <w:rPr>
+          <w:rFonts w:ascii="Courier New" w:hAnsi="Courier New" w:cs="Courier New"/>
+          <w:b/>
+          <w:bCs/>
+          <w:color w:val="000080"/>
+          <w:sz w:val="20"/>
+          <w:szCs w:val="20"/>
+          <w:highlight w:val="white"/>
+        </w:rPr>
+        <w:t>-</w:t>
+      </w:r>
+      <w:r>
+        <w:rPr>
+          <w:rFonts w:ascii="Courier New" w:hAnsi="Courier New" w:cs="Courier New"/>
+          <w:color w:val="FF0000"/>
+          <w:sz w:val="20"/>
+          <w:szCs w:val="20"/>
+          <w:highlight w:val="white"/>
+        </w:rPr>
+        <w:t>13</w:t>
+      </w:r>
+      <w:r>
+        <w:rPr>
+          <w:rFonts w:ascii="Courier New" w:hAnsi="Courier New" w:cs="Courier New"/>
+          <w:color w:val="000000"/>
+          <w:sz w:val="20"/>
+          <w:szCs w:val="20"/>
+          <w:highlight w:val="white"/>
+        </w:rPr>
+        <w:t xml:space="preserve"> </w:t>
+      </w:r>
+      <w:r>
+        <w:rPr>
+          <w:rFonts w:ascii="Courier New" w:hAnsi="Courier New" w:cs="Courier New"/>
+          <w:color w:val="FF0000"/>
+          <w:sz w:val="20"/>
+          <w:szCs w:val="20"/>
+          <w:highlight w:val="white"/>
+        </w:rPr>
+        <w:t>18</w:t>
+      </w:r>
+      <w:r>
+        <w:rPr>
+          <w:rFonts w:ascii="Courier New" w:hAnsi="Courier New" w:cs="Courier New"/>
+          <w:b/>
+          <w:bCs/>
+          <w:color w:val="000080"/>
+          <w:sz w:val="20"/>
+          <w:szCs w:val="20"/>
+          <w:highlight w:val="white"/>
+        </w:rPr>
+        <w:t>:</w:t>
+      </w:r>
+      <w:r>
+        <w:rPr>
+          <w:rFonts w:ascii="Courier New" w:hAnsi="Courier New" w:cs="Courier New"/>
+          <w:color w:val="FF0000"/>
+          <w:sz w:val="20"/>
+          <w:szCs w:val="20"/>
+          <w:highlight w:val="white"/>
+        </w:rPr>
+        <w:t>00</w:t>
+      </w:r>
+      <w:r>
+        <w:rPr>
+          <w:rFonts w:ascii="Courier New" w:hAnsi="Courier New" w:cs="Courier New"/>
+          <w:b/>
+          <w:bCs/>
+          <w:color w:val="000080"/>
+          <w:sz w:val="20"/>
+          <w:szCs w:val="20"/>
+          <w:highlight w:val="white"/>
+        </w:rPr>
+        <w:t>:</w:t>
+      </w:r>
+      <w:r>
+        <w:rPr>
+          <w:rFonts w:ascii="Courier New" w:hAnsi="Courier New" w:cs="Courier New"/>
+          <w:color w:val="FF0000"/>
+          <w:sz w:val="20"/>
+          <w:szCs w:val="20"/>
+          <w:highlight w:val="white"/>
+        </w:rPr>
+        <w:t>38</w:t>
+      </w:r>
+      <w:r>
+        <w:rPr>
+          <w:rFonts w:ascii="Courier New" w:hAnsi="Courier New" w:cs="Courier New"/>
+          <w:b/>
+          <w:bCs/>
+          <w:color w:val="000080"/>
+          <w:sz w:val="20"/>
+          <w:szCs w:val="20"/>
+          <w:highlight w:val="white"/>
+        </w:rPr>
+        <w:t>,</w:t>
+      </w:r>
+      <w:r>
+        <w:rPr>
+          <w:rFonts w:ascii="Courier New" w:hAnsi="Courier New" w:cs="Courier New"/>
+          <w:color w:val="FF0000"/>
+          <w:sz w:val="20"/>
+          <w:szCs w:val="20"/>
+          <w:highlight w:val="white"/>
+        </w:rPr>
+        <w:t>361</w:t>
+      </w:r>
+      <w:r>
+        <w:rPr>
+          <w:rFonts w:ascii="Courier New" w:hAnsi="Courier New" w:cs="Courier New"/>
+          <w:color w:val="000000"/>
+          <w:sz w:val="20"/>
+          <w:szCs w:val="20"/>
+          <w:highlight w:val="white"/>
+        </w:rPr>
+        <w:t xml:space="preserve"> </w:t>
+      </w:r>
+      <w:r>
+        <w:rPr>
+          <w:rFonts w:ascii="Courier New" w:hAnsi="Courier New" w:cs="Courier New"/>
+          <w:b/>
+          <w:bCs/>
+          <w:color w:val="000080"/>
+          <w:sz w:val="20"/>
+          <w:szCs w:val="20"/>
+          <w:highlight w:val="white"/>
+        </w:rPr>
+        <w:t>-</w:t>
+      </w:r>
+      <w:r>
+        <w:rPr>
+          <w:rFonts w:ascii="Courier New" w:hAnsi="Courier New" w:cs="Courier New"/>
+          <w:color w:val="000000"/>
+          <w:sz w:val="20"/>
+          <w:szCs w:val="20"/>
+          <w:highlight w:val="white"/>
+        </w:rPr>
+        <w:t xml:space="preserve"> INFO </w:t>
+      </w:r>
+      <w:r>
+        <w:rPr>
+          <w:rFonts w:ascii="Courier New" w:hAnsi="Courier New" w:cs="Courier New"/>
+          <w:b/>
+          <w:bCs/>
+          <w:color w:val="000080"/>
+          <w:sz w:val="20"/>
+          <w:szCs w:val="20"/>
+          <w:highlight w:val="white"/>
+        </w:rPr>
+        <w:t>-</w:t>
+      </w:r>
+      <w:r>
+        <w:rPr>
+          <w:rFonts w:ascii="Courier New" w:hAnsi="Courier New" w:cs="Courier New"/>
+          <w:color w:val="000000"/>
+          <w:sz w:val="20"/>
+          <w:szCs w:val="20"/>
+          <w:highlight w:val="white"/>
+        </w:rPr>
+        <w:t xml:space="preserve"> COM5</w:t>
+      </w:r>
+      <w:r>
+        <w:rPr>
+          <w:rFonts w:ascii="Courier New" w:hAnsi="Courier New" w:cs="Courier New"/>
+          <w:b/>
+          <w:bCs/>
+          <w:color w:val="000080"/>
+          <w:sz w:val="20"/>
+          <w:szCs w:val="20"/>
+          <w:highlight w:val="white"/>
+        </w:rPr>
+        <w:t>.</w:t>
+      </w:r>
+      <w:r>
+        <w:rPr>
+          <w:rFonts w:ascii="Courier New" w:hAnsi="Courier New" w:cs="Courier New"/>
+          <w:color w:val="000000"/>
+          <w:sz w:val="20"/>
+          <w:szCs w:val="20"/>
+          <w:highlight w:val="white"/>
+        </w:rPr>
+        <w:t>GenericOnOffClient</w:t>
+      </w:r>
+      <w:r>
+        <w:rPr>
+          <w:rFonts w:ascii="Courier New" w:hAnsi="Courier New" w:cs="Courier New"/>
+          <w:b/>
+          <w:bCs/>
+          <w:color w:val="000080"/>
+          <w:sz w:val="20"/>
+          <w:szCs w:val="20"/>
+          <w:highlight w:val="white"/>
+        </w:rPr>
+        <w:t>:</w:t>
+      </w:r>
+      <w:r>
+        <w:rPr>
+          <w:rFonts w:ascii="Courier New" w:hAnsi="Courier New" w:cs="Courier New"/>
+          <w:color w:val="000000"/>
+          <w:sz w:val="20"/>
+          <w:szCs w:val="20"/>
+          <w:highlight w:val="white"/>
+        </w:rPr>
+        <w:t xml:space="preserve"> Present OnOff</w:t>
+      </w:r>
+      <w:r>
+        <w:rPr>
+          <w:rFonts w:ascii="Courier New" w:hAnsi="Courier New" w:cs="Courier New"/>
+          <w:b/>
+          <w:bCs/>
+          <w:color w:val="000080"/>
+          <w:sz w:val="20"/>
+          <w:szCs w:val="20"/>
+          <w:highlight w:val="white"/>
+        </w:rPr>
+        <w:t>:</w:t>
+      </w:r>
+      <w:r>
+        <w:rPr>
+          <w:rFonts w:ascii="Courier New" w:hAnsi="Courier New" w:cs="Courier New"/>
+          <w:color w:val="000000"/>
+          <w:sz w:val="20"/>
+          <w:szCs w:val="20"/>
+          <w:highlight w:val="white"/>
+        </w:rPr>
+        <w:t xml:space="preserve"> on</w:t>
+      </w:r>
+    </w:p>
+    <w:p>
+      <w:pPr>
+        <w:rPr>
+          <w:rFonts w:cs="Courier New"/>
+          <w:color w:val="000000"/>
+        </w:rPr>
+      </w:pPr>
+      <w:r>
+        <w:rPr>
+          <w:rFonts w:cs="Courier New"/>
+          <w:color w:val="000000"/>
+        </w:rPr>
+        <w:t>As a result, we see that now node 3 is no longer illuminated because we have bound it back to Application Key 1:</w:t>
+      </w:r>
+    </w:p>
+    <w:p>
+      <w:r>
+        <w:rPr>
+          <w:noProof/>
+        </w:rPr>
+        <w:drawing>
+          <wp:inline distT="0" distB="0" distL="0" distR="0">
+            <wp:extent cx="5943600" cy="3343275"/>
+            <wp:effectExtent l="0" t="0" r="0" b="9525"/>
+            <wp:docPr id="20" name="Picture 20" descr="C:\Users\Mark\Pictures\Camera Roll\WIN_20181113_18_21_33_Pro.jpg"/>
+            <wp:cNvGraphicFramePr>
+              <a:graphicFrameLocks xmlns:a="http://schemas.openxmlformats.org/drawingml/2006/main" noChangeAspect="1"/>
+            </wp:cNvGraphicFramePr>
+            <a:graphic xmlns:a="http://schemas.openxmlformats.org/drawingml/2006/main">
+              <a:graphicData uri="http://schemas.openxmlformats.org/drawingml/2006/picture">
+                <pic:pic xmlns:pic="http://schemas.openxmlformats.org/drawingml/2006/picture">
+                  <pic:nvPicPr>
+                    <pic:cNvPr id="0" name="Picture 6" descr="C:\Users\Mark\Pictures\Camera Roll\WIN_20181113_18_21_33_Pro.jpg"/>
+                    <pic:cNvPicPr>
+                      <a:picLocks noChangeAspect="1" noChangeArrowheads="1"/>
+                    </pic:cNvPicPr>
+                  </pic:nvPicPr>
+                  <pic:blipFill>
+                    <a:blip r:embed="rId20">
+                      <a:extLst>
+                        <a:ext uri="{28A0092B-C50C-407E-A947-70E740481C1C}">
+                          <a14:useLocalDpi xmlns:a14="http://schemas.microsoft.com/office/drawing/2010/main" val="0"/>
+                        </a:ext>
+                      </a:extLst>
+                    </a:blip>
+                    <a:srcRect/>
+                    <a:stretch>
+                      <a:fillRect/>
+                    </a:stretch>
+                  </pic:blipFill>
+                  <pic:spPr bwMode="auto">
+                    <a:xfrm>
+                      <a:off x="0" y="0"/>
+                      <a:ext cx="5943600" cy="3343275"/>
+                    </a:xfrm>
+                    <a:prstGeom prst="rect">
+                      <a:avLst/>
+                    </a:prstGeom>
+                    <a:noFill/>
+                    <a:ln>
+                      <a:noFill/>
+                    </a:ln>
+                  </pic:spPr>
+                </pic:pic>
+              </a:graphicData>
+            </a:graphic>
+          </wp:inline>
+        </w:drawing>
+      </w:r>
+    </w:p>
+    <w:p>
+      <w:r>
+        <w:br w:type="page"/>
+      </w:r>
+    </w:p>
+    <w:p>
+      <w:pPr>
+        <w:pStyle w:val="ListParagraph"/>
+        <w:numPr>
+          <w:ilvl w:val="0"/>
+          <w:numId w:val="4"/>
+        </w:numPr>
+      </w:pPr>
+      <w:r>
+        <w:lastRenderedPageBreak/>
+        <w:t>Now we turn off Application Key 0 Group LEDs and turn on Application Key 1 Group LEDs to show that node 3 is now back to being part of Application 0 Group:</w:t>
+      </w:r>
+    </w:p>
+    <w:p>
+      <w:pPr>
+        <w:autoSpaceDE w:val="0"/>
+        <w:autoSpaceDN w:val="0"/>
+        <w:adjustRightInd w:val="0"/>
+        <w:spacing w:after="0" w:line="240" w:lineRule="auto"/>
+        <w:rPr>
+          <w:rFonts w:ascii="Courier New" w:hAnsi="Courier New" w:cs="Courier New"/>
+          <w:color w:val="000000"/>
+          <w:sz w:val="20"/>
+          <w:szCs w:val="20"/>
+          <w:highlight w:val="white"/>
+        </w:rPr>
+      </w:pPr>
+      <w:r>
+        <w:rPr>
+          <w:rFonts w:ascii="Courier New" w:hAnsi="Courier New" w:cs="Courier New"/>
+          <w:color w:val="000000"/>
+          <w:sz w:val="20"/>
+          <w:szCs w:val="20"/>
+          <w:highlight w:val="white"/>
+        </w:rPr>
+        <w:t xml:space="preserve">In </w:t>
+      </w:r>
+      <w:r>
+        <w:rPr>
+          <w:rFonts w:ascii="Courier New" w:hAnsi="Courier New" w:cs="Courier New"/>
+          <w:b/>
+          <w:bCs/>
+          <w:color w:val="000080"/>
+          <w:sz w:val="20"/>
+          <w:szCs w:val="20"/>
+          <w:highlight w:val="white"/>
+        </w:rPr>
+        <w:t>[</w:t>
+      </w:r>
+      <w:r>
+        <w:rPr>
+          <w:rFonts w:ascii="Courier New" w:hAnsi="Courier New" w:cs="Courier New"/>
+          <w:color w:val="FF0000"/>
+          <w:sz w:val="20"/>
+          <w:szCs w:val="20"/>
+          <w:highlight w:val="white"/>
+        </w:rPr>
+        <w:t>97</w:t>
+      </w:r>
+      <w:r>
+        <w:rPr>
+          <w:rFonts w:ascii="Courier New" w:hAnsi="Courier New" w:cs="Courier New"/>
+          <w:b/>
+          <w:bCs/>
+          <w:color w:val="000080"/>
+          <w:sz w:val="20"/>
+          <w:szCs w:val="20"/>
+          <w:highlight w:val="white"/>
+        </w:rPr>
+        <w:t>]:</w:t>
+      </w:r>
+      <w:r>
+        <w:rPr>
+          <w:rFonts w:ascii="Courier New" w:hAnsi="Courier New" w:cs="Courier New"/>
+          <w:color w:val="000000"/>
+          <w:sz w:val="20"/>
+          <w:szCs w:val="20"/>
+          <w:highlight w:val="white"/>
+        </w:rPr>
+        <w:t xml:space="preserve"> </w:t>
+      </w:r>
+      <w:r>
+        <w:rPr>
+          <w:rFonts w:ascii="Courier New" w:hAnsi="Courier New" w:cs="Courier New"/>
+          <w:color w:val="000000"/>
+          <w:sz w:val="20"/>
+          <w:szCs w:val="20"/>
+          <w:highlight w:val="yellow"/>
+        </w:rPr>
+        <w:t>gc_Group</w:t>
+      </w:r>
+      <w:r>
+        <w:rPr>
+          <w:rFonts w:ascii="Courier New" w:hAnsi="Courier New" w:cs="Courier New"/>
+          <w:b/>
+          <w:bCs/>
+          <w:color w:val="000080"/>
+          <w:sz w:val="20"/>
+          <w:szCs w:val="20"/>
+          <w:highlight w:val="yellow"/>
+        </w:rPr>
+        <w:t>.</w:t>
+      </w:r>
+      <w:r>
+        <w:rPr>
+          <w:rFonts w:ascii="Courier New" w:hAnsi="Courier New" w:cs="Courier New"/>
+          <w:color w:val="000000"/>
+          <w:sz w:val="20"/>
+          <w:szCs w:val="20"/>
+          <w:highlight w:val="yellow"/>
+        </w:rPr>
+        <w:t>set</w:t>
+      </w:r>
+      <w:r>
+        <w:rPr>
+          <w:rFonts w:ascii="Courier New" w:hAnsi="Courier New" w:cs="Courier New"/>
+          <w:b/>
+          <w:bCs/>
+          <w:color w:val="000080"/>
+          <w:sz w:val="20"/>
+          <w:szCs w:val="20"/>
+          <w:highlight w:val="yellow"/>
+        </w:rPr>
+        <w:t>(</w:t>
+      </w:r>
+      <w:r>
+        <w:rPr>
+          <w:rFonts w:ascii="Courier New" w:hAnsi="Courier New" w:cs="Courier New"/>
+          <w:b/>
+          <w:bCs/>
+          <w:color w:val="0000FF"/>
+          <w:sz w:val="20"/>
+          <w:szCs w:val="20"/>
+          <w:highlight w:val="yellow"/>
+        </w:rPr>
+        <w:t>False</w:t>
+      </w:r>
+      <w:r>
+        <w:rPr>
+          <w:rFonts w:ascii="Courier New" w:hAnsi="Courier New" w:cs="Courier New"/>
+          <w:b/>
+          <w:bCs/>
+          <w:color w:val="000080"/>
+          <w:sz w:val="20"/>
+          <w:szCs w:val="20"/>
+          <w:highlight w:val="yellow"/>
+        </w:rPr>
+        <w:t>)</w:t>
+      </w:r>
+      <w:r>
+        <w:rPr>
+          <w:rFonts w:ascii="Courier New" w:hAnsi="Courier New" w:cs="Courier New"/>
+          <w:b/>
+          <w:bCs/>
+          <w:color w:val="000080"/>
+          <w:sz w:val="20"/>
+          <w:szCs w:val="20"/>
+          <w:highlight w:val="white"/>
+        </w:rPr>
+        <w:t xml:space="preserve">  </w:t>
+      </w:r>
+      <w:r>
+        <w:rPr>
+          <w:rFonts w:ascii="Courier New" w:hAnsi="Courier New" w:cs="Courier New"/>
+          <w:color w:val="008000"/>
+          <w:sz w:val="20"/>
+          <w:szCs w:val="20"/>
+          <w:highlight w:val="white"/>
+        </w:rPr>
+        <w:t>#Turn off AppKey0 Group LEDs</w:t>
+      </w:r>
+    </w:p>
+    <w:p>
+      <w:pPr>
+        <w:autoSpaceDE w:val="0"/>
+        <w:autoSpaceDN w:val="0"/>
+        <w:adjustRightInd w:val="0"/>
+        <w:spacing w:after="0" w:line="240" w:lineRule="auto"/>
+        <w:rPr>
+          <w:rFonts w:ascii="Courier New" w:hAnsi="Courier New" w:cs="Courier New"/>
+          <w:color w:val="000000"/>
+          <w:sz w:val="20"/>
+          <w:szCs w:val="20"/>
+          <w:highlight w:val="white"/>
+        </w:rPr>
+      </w:pPr>
+    </w:p>
+    <w:p>
+      <w:pPr>
+        <w:autoSpaceDE w:val="0"/>
+        <w:autoSpaceDN w:val="0"/>
+        <w:adjustRightInd w:val="0"/>
+        <w:spacing w:after="0" w:line="240" w:lineRule="auto"/>
+        <w:rPr>
+          <w:rFonts w:ascii="Courier New" w:hAnsi="Courier New" w:cs="Courier New"/>
+          <w:color w:val="000000"/>
+          <w:sz w:val="20"/>
+          <w:szCs w:val="20"/>
+          <w:highlight w:val="white"/>
+        </w:rPr>
+      </w:pPr>
+      <w:r>
+        <w:rPr>
+          <w:rFonts w:ascii="Courier New" w:hAnsi="Courier New" w:cs="Courier New"/>
+          <w:color w:val="000000"/>
+          <w:sz w:val="20"/>
+          <w:szCs w:val="20"/>
+          <w:highlight w:val="white"/>
+        </w:rPr>
+        <w:t xml:space="preserve">In </w:t>
+      </w:r>
+      <w:r>
+        <w:rPr>
+          <w:rFonts w:ascii="Courier New" w:hAnsi="Courier New" w:cs="Courier New"/>
+          <w:b/>
+          <w:bCs/>
+          <w:color w:val="000080"/>
+          <w:sz w:val="20"/>
+          <w:szCs w:val="20"/>
+          <w:highlight w:val="white"/>
+        </w:rPr>
+        <w:t>[</w:t>
+      </w:r>
+      <w:r>
+        <w:rPr>
+          <w:rFonts w:ascii="Courier New" w:hAnsi="Courier New" w:cs="Courier New"/>
+          <w:color w:val="FF0000"/>
+          <w:sz w:val="20"/>
+          <w:szCs w:val="20"/>
+          <w:highlight w:val="white"/>
+        </w:rPr>
+        <w:t>98</w:t>
+      </w:r>
+      <w:r>
+        <w:rPr>
+          <w:rFonts w:ascii="Courier New" w:hAnsi="Courier New" w:cs="Courier New"/>
+          <w:b/>
+          <w:bCs/>
+          <w:color w:val="000080"/>
+          <w:sz w:val="20"/>
+          <w:szCs w:val="20"/>
+          <w:highlight w:val="white"/>
+        </w:rPr>
+        <w:t>]:</w:t>
+      </w:r>
+      <w:r>
+        <w:rPr>
+          <w:rFonts w:ascii="Courier New" w:hAnsi="Courier New" w:cs="Courier New"/>
+          <w:color w:val="000000"/>
+          <w:sz w:val="20"/>
+          <w:szCs w:val="20"/>
+          <w:highlight w:val="white"/>
+        </w:rPr>
+        <w:t xml:space="preserve"> </w:t>
+      </w:r>
+      <w:r>
+        <w:rPr>
+          <w:rFonts w:ascii="Courier New" w:hAnsi="Courier New" w:cs="Courier New"/>
+          <w:color w:val="000000"/>
+          <w:sz w:val="20"/>
+          <w:szCs w:val="20"/>
+          <w:highlight w:val="yellow"/>
+        </w:rPr>
+        <w:t>gc_Group</w:t>
+      </w:r>
+      <w:r>
+        <w:rPr>
+          <w:rFonts w:ascii="Courier New" w:hAnsi="Courier New" w:cs="Courier New"/>
+          <w:b/>
+          <w:bCs/>
+          <w:color w:val="000080"/>
+          <w:sz w:val="20"/>
+          <w:szCs w:val="20"/>
+          <w:highlight w:val="yellow"/>
+        </w:rPr>
+        <w:t>.</w:t>
+      </w:r>
+      <w:r>
+        <w:rPr>
+          <w:rFonts w:ascii="Courier New" w:hAnsi="Courier New" w:cs="Courier New"/>
+          <w:color w:val="000000"/>
+          <w:sz w:val="20"/>
+          <w:szCs w:val="20"/>
+          <w:highlight w:val="yellow"/>
+        </w:rPr>
+        <w:t>publish_set</w:t>
+      </w:r>
+      <w:r>
+        <w:rPr>
+          <w:rFonts w:ascii="Courier New" w:hAnsi="Courier New" w:cs="Courier New"/>
+          <w:b/>
+          <w:bCs/>
+          <w:color w:val="000080"/>
+          <w:sz w:val="20"/>
+          <w:szCs w:val="20"/>
+          <w:highlight w:val="yellow"/>
+        </w:rPr>
+        <w:t>(</w:t>
+      </w:r>
+      <w:r>
+        <w:rPr>
+          <w:rFonts w:ascii="Courier New" w:hAnsi="Courier New" w:cs="Courier New"/>
+          <w:color w:val="FF0000"/>
+          <w:sz w:val="20"/>
+          <w:szCs w:val="20"/>
+          <w:highlight w:val="yellow"/>
+        </w:rPr>
+        <w:t>1</w:t>
+      </w:r>
+      <w:r>
+        <w:rPr>
+          <w:rFonts w:ascii="Courier New" w:hAnsi="Courier New" w:cs="Courier New"/>
+          <w:b/>
+          <w:bCs/>
+          <w:color w:val="000080"/>
+          <w:sz w:val="20"/>
+          <w:szCs w:val="20"/>
+          <w:highlight w:val="yellow"/>
+        </w:rPr>
+        <w:t>,</w:t>
+      </w:r>
+      <w:r>
+        <w:rPr>
+          <w:rFonts w:ascii="Courier New" w:hAnsi="Courier New" w:cs="Courier New"/>
+          <w:color w:val="FF0000"/>
+          <w:sz w:val="20"/>
+          <w:szCs w:val="20"/>
+          <w:highlight w:val="yellow"/>
+        </w:rPr>
+        <w:t>6</w:t>
+      </w:r>
+      <w:r>
+        <w:rPr>
+          <w:rFonts w:ascii="Courier New" w:hAnsi="Courier New" w:cs="Courier New"/>
+          <w:b/>
+          <w:bCs/>
+          <w:color w:val="000080"/>
+          <w:sz w:val="20"/>
+          <w:szCs w:val="20"/>
+          <w:highlight w:val="yellow"/>
+        </w:rPr>
+        <w:t>)</w:t>
+      </w:r>
+      <w:r>
+        <w:rPr>
+          <w:rFonts w:ascii="Courier New" w:hAnsi="Courier New" w:cs="Courier New"/>
+          <w:b/>
+          <w:bCs/>
+          <w:color w:val="000080"/>
+          <w:sz w:val="20"/>
+          <w:szCs w:val="20"/>
+          <w:highlight w:val="white"/>
+        </w:rPr>
+        <w:t xml:space="preserve">  </w:t>
+      </w:r>
+      <w:r>
+        <w:rPr>
+          <w:rFonts w:ascii="Courier New" w:hAnsi="Courier New" w:cs="Courier New"/>
+          <w:color w:val="008000"/>
+          <w:sz w:val="20"/>
+          <w:szCs w:val="20"/>
+          <w:highlight w:val="white"/>
+        </w:rPr>
+        <w:t>#Set address to AppKey1 Group</w:t>
+      </w:r>
+    </w:p>
+    <w:p>
+      <w:pPr>
+        <w:autoSpaceDE w:val="0"/>
+        <w:autoSpaceDN w:val="0"/>
+        <w:adjustRightInd w:val="0"/>
+        <w:spacing w:after="0" w:line="240" w:lineRule="auto"/>
+        <w:rPr>
+          <w:rFonts w:ascii="Courier New" w:hAnsi="Courier New" w:cs="Courier New"/>
+          <w:color w:val="000000"/>
+          <w:sz w:val="20"/>
+          <w:szCs w:val="20"/>
+          <w:highlight w:val="white"/>
+        </w:rPr>
+      </w:pPr>
+    </w:p>
+    <w:p>
+      <w:pPr>
+        <w:autoSpaceDE w:val="0"/>
+        <w:autoSpaceDN w:val="0"/>
+        <w:adjustRightInd w:val="0"/>
+        <w:spacing w:after="0" w:line="240" w:lineRule="auto"/>
+        <w:rPr>
+          <w:rFonts w:ascii="Courier New" w:hAnsi="Courier New" w:cs="Courier New"/>
+          <w:color w:val="008000"/>
+          <w:sz w:val="20"/>
+          <w:szCs w:val="20"/>
+          <w:highlight w:val="white"/>
+        </w:rPr>
+      </w:pPr>
+      <w:r>
+        <w:rPr>
+          <w:rFonts w:ascii="Courier New" w:hAnsi="Courier New" w:cs="Courier New"/>
+          <w:color w:val="000000"/>
+          <w:sz w:val="20"/>
+          <w:szCs w:val="20"/>
+          <w:highlight w:val="white"/>
+        </w:rPr>
+        <w:t xml:space="preserve">In </w:t>
+      </w:r>
+      <w:r>
+        <w:rPr>
+          <w:rFonts w:ascii="Courier New" w:hAnsi="Courier New" w:cs="Courier New"/>
+          <w:b/>
+          <w:bCs/>
+          <w:color w:val="000080"/>
+          <w:sz w:val="20"/>
+          <w:szCs w:val="20"/>
+          <w:highlight w:val="white"/>
+        </w:rPr>
+        <w:t>[</w:t>
+      </w:r>
+      <w:r>
+        <w:rPr>
+          <w:rFonts w:ascii="Courier New" w:hAnsi="Courier New" w:cs="Courier New"/>
+          <w:color w:val="FF0000"/>
+          <w:sz w:val="20"/>
+          <w:szCs w:val="20"/>
+          <w:highlight w:val="white"/>
+        </w:rPr>
+        <w:t>99</w:t>
+      </w:r>
+      <w:r>
+        <w:rPr>
+          <w:rFonts w:ascii="Courier New" w:hAnsi="Courier New" w:cs="Courier New"/>
+          <w:b/>
+          <w:bCs/>
+          <w:color w:val="000080"/>
+          <w:sz w:val="20"/>
+          <w:szCs w:val="20"/>
+          <w:highlight w:val="white"/>
+        </w:rPr>
+        <w:t>]:</w:t>
+      </w:r>
+      <w:r>
+        <w:rPr>
+          <w:rFonts w:ascii="Courier New" w:hAnsi="Courier New" w:cs="Courier New"/>
+          <w:color w:val="000000"/>
+          <w:sz w:val="20"/>
+          <w:szCs w:val="20"/>
+          <w:highlight w:val="white"/>
+        </w:rPr>
+        <w:t xml:space="preserve"> </w:t>
+      </w:r>
+      <w:r>
+        <w:rPr>
+          <w:rFonts w:ascii="Courier New" w:hAnsi="Courier New" w:cs="Courier New"/>
+          <w:color w:val="000000"/>
+          <w:sz w:val="20"/>
+          <w:szCs w:val="20"/>
+          <w:highlight w:val="yellow"/>
+        </w:rPr>
+        <w:t>gc_Group</w:t>
+      </w:r>
+      <w:r>
+        <w:rPr>
+          <w:rFonts w:ascii="Courier New" w:hAnsi="Courier New" w:cs="Courier New"/>
+          <w:b/>
+          <w:bCs/>
+          <w:color w:val="000080"/>
+          <w:sz w:val="20"/>
+          <w:szCs w:val="20"/>
+          <w:highlight w:val="yellow"/>
+        </w:rPr>
+        <w:t>.</w:t>
+      </w:r>
+      <w:r>
+        <w:rPr>
+          <w:rFonts w:ascii="Courier New" w:hAnsi="Courier New" w:cs="Courier New"/>
+          <w:color w:val="000000"/>
+          <w:sz w:val="20"/>
+          <w:szCs w:val="20"/>
+          <w:highlight w:val="yellow"/>
+        </w:rPr>
+        <w:t>set</w:t>
+      </w:r>
+      <w:r>
+        <w:rPr>
+          <w:rFonts w:ascii="Courier New" w:hAnsi="Courier New" w:cs="Courier New"/>
+          <w:b/>
+          <w:bCs/>
+          <w:color w:val="000080"/>
+          <w:sz w:val="20"/>
+          <w:szCs w:val="20"/>
+          <w:highlight w:val="yellow"/>
+        </w:rPr>
+        <w:t>(</w:t>
+      </w:r>
+      <w:r>
+        <w:rPr>
+          <w:rFonts w:ascii="Courier New" w:hAnsi="Courier New" w:cs="Courier New"/>
+          <w:b/>
+          <w:bCs/>
+          <w:color w:val="0000FF"/>
+          <w:sz w:val="20"/>
+          <w:szCs w:val="20"/>
+          <w:highlight w:val="yellow"/>
+        </w:rPr>
+        <w:t>True</w:t>
+      </w:r>
+      <w:r>
+        <w:rPr>
+          <w:rFonts w:ascii="Courier New" w:hAnsi="Courier New" w:cs="Courier New"/>
+          <w:b/>
+          <w:bCs/>
+          <w:color w:val="000080"/>
+          <w:sz w:val="20"/>
+          <w:szCs w:val="20"/>
+          <w:highlight w:val="yellow"/>
+        </w:rPr>
+        <w:t>)</w:t>
+      </w:r>
+      <w:r>
+        <w:rPr>
+          <w:rFonts w:ascii="Courier New" w:hAnsi="Courier New" w:cs="Courier New"/>
+          <w:b/>
+          <w:bCs/>
+          <w:color w:val="000080"/>
+          <w:sz w:val="20"/>
+          <w:szCs w:val="20"/>
+          <w:highlight w:val="white"/>
+        </w:rPr>
+        <w:t xml:space="preserve">   </w:t>
+      </w:r>
+      <w:r>
+        <w:rPr>
+          <w:rFonts w:ascii="Courier New" w:hAnsi="Courier New" w:cs="Courier New"/>
+          <w:color w:val="008000"/>
+          <w:sz w:val="20"/>
+          <w:szCs w:val="20"/>
+          <w:highlight w:val="white"/>
+        </w:rPr>
+        <w:t>#Turn on AppKey1 Group LEDs</w:t>
+      </w:r>
+    </w:p>
+    <w:p>
+      <w:pPr>
+        <w:autoSpaceDE w:val="0"/>
+        <w:autoSpaceDN w:val="0"/>
+        <w:adjustRightInd w:val="0"/>
+        <w:spacing w:after="0" w:line="240" w:lineRule="auto"/>
+        <w:rPr>
+          <w:rFonts w:ascii="Courier New" w:hAnsi="Courier New" w:cs="Courier New"/>
+          <w:color w:val="008000"/>
+          <w:sz w:val="20"/>
+          <w:szCs w:val="20"/>
+          <w:highlight w:val="white"/>
+        </w:rPr>
+      </w:pPr>
+    </w:p>
+    <w:p>
+      <w:pPr>
+        <w:autoSpaceDE w:val="0"/>
+        <w:autoSpaceDN w:val="0"/>
+        <w:adjustRightInd w:val="0"/>
+        <w:spacing w:after="0" w:line="240" w:lineRule="auto"/>
+        <w:rPr>
+          <w:rFonts w:cs="Courier New"/>
+          <w:highlight w:val="white"/>
+        </w:rPr>
+      </w:pPr>
+      <w:r>
+        <w:rPr>
+          <w:rFonts w:cs="Courier New"/>
+          <w:highlight w:val="white"/>
+        </w:rPr>
+        <w:t>As a result, we see that node 3 is back into the Application Key 0 Group:</w:t>
+      </w:r>
+    </w:p>
+    <w:p>
+      <w:pPr>
+        <w:autoSpaceDE w:val="0"/>
+        <w:autoSpaceDN w:val="0"/>
+        <w:adjustRightInd w:val="0"/>
+        <w:spacing w:after="0" w:line="240" w:lineRule="auto"/>
+        <w:rPr>
+          <w:rFonts w:cs="Courier New"/>
+          <w:highlight w:val="white"/>
+        </w:rPr>
+      </w:pPr>
+      <w:r>
+        <w:rPr>
+          <w:rFonts w:cs="Courier New"/>
+          <w:noProof/>
+        </w:rPr>
+        <w:drawing>
+          <wp:inline distT="0" distB="0" distL="0" distR="0">
+            <wp:extent cx="5943600" cy="3343275"/>
+            <wp:effectExtent l="0" t="0" r="0" b="9525"/>
+            <wp:docPr id="21" name="Picture 21" descr="C:\Users\Mark\Pictures\Camera Roll\WIN_20181113_18_33_35_Pro.jpg"/>
+            <wp:cNvGraphicFramePr>
+              <a:graphicFrameLocks xmlns:a="http://schemas.openxmlformats.org/drawingml/2006/main" noChangeAspect="1"/>
+            </wp:cNvGraphicFramePr>
+            <a:graphic xmlns:a="http://schemas.openxmlformats.org/drawingml/2006/main">
+              <a:graphicData uri="http://schemas.openxmlformats.org/drawingml/2006/picture">
+                <pic:pic xmlns:pic="http://schemas.openxmlformats.org/drawingml/2006/picture">
+                  <pic:nvPicPr>
+                    <pic:cNvPr id="0" name="Picture 7" descr="C:\Users\Mark\Pictures\Camera Roll\WIN_20181113_18_33_35_Pro.jpg"/>
+                    <pic:cNvPicPr>
+                      <a:picLocks noChangeAspect="1" noChangeArrowheads="1"/>
+                    </pic:cNvPicPr>
+                  </pic:nvPicPr>
+                  <pic:blipFill>
+                    <a:blip r:embed="rId21">
+                      <a:extLst>
+                        <a:ext uri="{28A0092B-C50C-407E-A947-70E740481C1C}">
+                          <a14:useLocalDpi xmlns:a14="http://schemas.microsoft.com/office/drawing/2010/main" val="0"/>
+                        </a:ext>
+                      </a:extLst>
+                    </a:blip>
+                    <a:srcRect/>
+                    <a:stretch>
+                      <a:fillRect/>
+                    </a:stretch>
+                  </pic:blipFill>
+                  <pic:spPr bwMode="auto">
+                    <a:xfrm>
+                      <a:off x="0" y="0"/>
+                      <a:ext cx="5943600" cy="3343275"/>
+                    </a:xfrm>
+                    <a:prstGeom prst="rect">
+                      <a:avLst/>
+                    </a:prstGeom>
+                    <a:noFill/>
+                    <a:ln>
+                      <a:noFill/>
+                    </a:ln>
+                  </pic:spPr>
+                </pic:pic>
+              </a:graphicData>
+            </a:graphic>
+          </wp:inline>
+        </w:drawing>
+      </w:r>
+    </w:p>
+    <w:p>
+      <w:pPr>
+        <w:autoSpaceDE w:val="0"/>
+        <w:autoSpaceDN w:val="0"/>
+        <w:adjustRightInd w:val="0"/>
+        <w:spacing w:after="0" w:line="240" w:lineRule="auto"/>
+        <w:rPr>
+          <w:rFonts w:cs="Courier New"/>
+          <w:highlight w:val="white"/>
+        </w:rPr>
+      </w:pPr>
+    </w:p>
+    <w:p>
+      <w:pPr>
+        <w:autoSpaceDE w:val="0"/>
+        <w:autoSpaceDN w:val="0"/>
+        <w:adjustRightInd w:val="0"/>
+        <w:spacing w:after="0" w:line="240" w:lineRule="auto"/>
+        <w:rPr>
+          <w:rFonts w:cs="Courier New"/>
+          <w:highlight w:val="white"/>
+        </w:rPr>
+      </w:pPr>
+      <w:bookmarkStart w:id="2" w:name="_GoBack"/>
+      <w:bookmarkEnd w:id="2"/>
+    </w:p>
     <w:sectPr>
       <w:pgSz w:w="12240" w:h="15840"/>
       <w:pgMar w:top="1440" w:right="1440" w:bottom="1440" w:left="1440" w:header="720" w:footer="720" w:gutter="0"/>
@@ -52836,7 +57444,7 @@
   <w:abstractNum w:abstractNumId="3" w15:restartNumberingAfterBreak="0">
     <w:nsid w:val="52C527B9"/>
     <w:multiLevelType w:val="hybridMultilevel"/>
-    <w:tmpl w:val="EDE6339C"/>
+    <w:tmpl w:val="1EE6D2B0"/>
     <w:lvl w:ilvl="0" w:tplc="50646F56">
       <w:start w:val="1"/>
       <w:numFmt w:val="decimal"/>
@@ -54057,7 +58665,7 @@
 </file>
 
 <file path=customXml/itemProps1.xml><?xml version="1.0" encoding="utf-8"?>
-<ds:datastoreItem xmlns:ds="http://schemas.openxmlformats.org/officeDocument/2006/customXml" ds:itemID="{D08126C7-E30F-49AE-81AA-CEB9F4240F45}">
+<ds:datastoreItem xmlns:ds="http://schemas.openxmlformats.org/officeDocument/2006/customXml" ds:itemID="{4962FB88-BEF5-44E7-ADEC-D852F91A6488}">
   <ds:schemaRefs>
     <ds:schemaRef ds:uri="http://schemas.openxmlformats.org/officeDocument/2006/bibliography"/>
   </ds:schemaRefs>

</xml_diff>

<commit_message>
Added more information in manual
</commit_message>
<xml_diff>
--- a/- Manual.docx
+++ b/- Manual.docx
@@ -582,6 +582,16 @@
         <w:t>Provisioning</w:t>
       </w:r>
     </w:p>
+    <w:p>
+      <w:pPr>
+        <w:pStyle w:val="Heading3"/>
+      </w:pPr>
+      <w:r>
+        <w:t>These steps will guide one to set up a 6 node mesh network with 3 nodes bound to Application Key 0 and 3 nodes bound to Application Key 1.  However, this methodology can be extended to any number of nodes.</w:t>
+      </w:r>
+      <w:bookmarkStart w:id="0" w:name="_GoBack"/>
+      <w:bookmarkEnd w:id="0"/>
+    </w:p>
     <w:p/>
     <w:p>
       <w:pPr>
@@ -880,7 +890,7 @@
           <w:numId w:val="4"/>
         </w:numPr>
       </w:pPr>
-      <w:bookmarkStart w:id="0" w:name="_Ref529841233"/>
+      <w:bookmarkStart w:id="1" w:name="_Ref529841233"/>
       <w:r>
         <w:t xml:space="preserve">Now we will provision the first node.  </w:t>
       </w:r>
@@ -896,7 +906,7 @@
       <w:r>
         <w:t>:</w:t>
       </w:r>
-      <w:bookmarkEnd w:id="0"/>
+      <w:bookmarkEnd w:id="1"/>
     </w:p>
     <w:p>
       <w:pPr>
@@ -33853,7 +33863,7 @@
           <w:highlight w:val="white"/>
         </w:rPr>
       </w:pPr>
-      <w:bookmarkStart w:id="1" w:name="_Ref529875710"/>
+      <w:bookmarkStart w:id="2" w:name="_Ref529875710"/>
       <w:r>
         <w:rPr>
           <w:rFonts w:cs="Courier New"/>
@@ -33863,7 +33873,7 @@
         <w:lastRenderedPageBreak/>
         <w:t>Now we will provision the fourth node so switch that node on and it should signal unprovisioned state.  However, we will bind it to Application Key 1 instead of Application Key 0.  We will note a pattern here that we can use to provision any number of devices:</w:t>
       </w:r>
-      <w:bookmarkEnd w:id="1"/>
+      <w:bookmarkEnd w:id="2"/>
     </w:p>
     <w:p>
       <w:pPr>
@@ -57016,7 +57026,21 @@
           <w:rFonts w:cs="Courier New"/>
           <w:highlight w:val="white"/>
         </w:rPr>
-        <w:t>As a result, we see that node 3 is back into the Application Key 0 Group:</w:t>
+        <w:t>As a result, we see that node 3 is</w:t>
+      </w:r>
+      <w:r>
+        <w:rPr>
+          <w:rFonts w:cs="Courier New"/>
+          <w:highlight w:val="white"/>
+        </w:rPr>
+        <w:t xml:space="preserve"> back into the Application Key 1</w:t>
+      </w:r>
+      <w:r>
+        <w:rPr>
+          <w:rFonts w:cs="Courier New"/>
+          <w:highlight w:val="white"/>
+        </w:rPr>
+        <w:t xml:space="preserve"> Group:</w:t>
       </w:r>
     </w:p>
     <w:p>
@@ -57099,6 +57123,26 @@
     </w:p>
     <w:p>
       <w:pPr>
+        <w:rPr>
+          <w:rFonts w:cs="Courier New"/>
+          <w:highlight w:val="white"/>
+        </w:rPr>
+      </w:pPr>
+      <w:r>
+        <w:rPr>
+          <w:rFonts w:cs="Courier New"/>
+          <w:highlight w:val="white"/>
+        </w:rPr>
+        <w:br w:type="page"/>
+      </w:r>
+    </w:p>
+    <w:p>
+      <w:pPr>
+        <w:pStyle w:val="ListParagraph"/>
+        <w:numPr>
+          <w:ilvl w:val="0"/>
+          <w:numId w:val="4"/>
+        </w:numPr>
         <w:autoSpaceDE w:val="0"/>
         <w:autoSpaceDN w:val="0"/>
         <w:adjustRightInd w:val="0"/>
@@ -57108,8 +57152,1306 @@
           <w:highlight w:val="white"/>
         </w:rPr>
       </w:pPr>
-      <w:bookmarkStart w:id="2" w:name="_GoBack"/>
-      <w:bookmarkEnd w:id="2"/>
+      <w:r>
+        <w:rPr>
+          <w:rFonts w:cs="Courier New"/>
+          <w:highlight w:val="white"/>
+        </w:rPr>
+        <w:lastRenderedPageBreak/>
+        <w:t>Now we will demonstrate network access to one single node by illuminating its LED:</w:t>
+      </w:r>
+    </w:p>
+    <w:p>
+      <w:pPr>
+        <w:autoSpaceDE w:val="0"/>
+        <w:autoSpaceDN w:val="0"/>
+        <w:adjustRightInd w:val="0"/>
+        <w:spacing w:after="0" w:line="240" w:lineRule="auto"/>
+        <w:rPr>
+          <w:rFonts w:ascii="Courier New" w:hAnsi="Courier New" w:cs="Courier New"/>
+          <w:color w:val="000000"/>
+          <w:sz w:val="20"/>
+          <w:szCs w:val="20"/>
+          <w:highlight w:val="white"/>
+        </w:rPr>
+      </w:pPr>
+      <w:r>
+        <w:rPr>
+          <w:rFonts w:ascii="Courier New" w:hAnsi="Courier New" w:cs="Courier New"/>
+          <w:color w:val="000000"/>
+          <w:sz w:val="20"/>
+          <w:szCs w:val="20"/>
+          <w:highlight w:val="white"/>
+        </w:rPr>
+        <w:t xml:space="preserve">In </w:t>
+      </w:r>
+      <w:r>
+        <w:rPr>
+          <w:rFonts w:ascii="Courier New" w:hAnsi="Courier New" w:cs="Courier New"/>
+          <w:b/>
+          <w:bCs/>
+          <w:color w:val="000080"/>
+          <w:sz w:val="20"/>
+          <w:szCs w:val="20"/>
+          <w:highlight w:val="white"/>
+        </w:rPr>
+        <w:t>[</w:t>
+      </w:r>
+      <w:r>
+        <w:rPr>
+          <w:rFonts w:ascii="Courier New" w:hAnsi="Courier New" w:cs="Courier New"/>
+          <w:color w:val="FF0000"/>
+          <w:sz w:val="20"/>
+          <w:szCs w:val="20"/>
+          <w:highlight w:val="white"/>
+        </w:rPr>
+        <w:t>101</w:t>
+      </w:r>
+      <w:r>
+        <w:rPr>
+          <w:rFonts w:ascii="Courier New" w:hAnsi="Courier New" w:cs="Courier New"/>
+          <w:b/>
+          <w:bCs/>
+          <w:color w:val="000080"/>
+          <w:sz w:val="20"/>
+          <w:szCs w:val="20"/>
+          <w:highlight w:val="white"/>
+        </w:rPr>
+        <w:t>]:</w:t>
+      </w:r>
+      <w:r>
+        <w:rPr>
+          <w:rFonts w:ascii="Courier New" w:hAnsi="Courier New" w:cs="Courier New"/>
+          <w:color w:val="000000"/>
+          <w:sz w:val="20"/>
+          <w:szCs w:val="20"/>
+          <w:highlight w:val="white"/>
+        </w:rPr>
+        <w:t xml:space="preserve"> </w:t>
+      </w:r>
+      <w:r>
+        <w:rPr>
+          <w:rFonts w:ascii="Courier New" w:hAnsi="Courier New" w:cs="Courier New"/>
+          <w:color w:val="000000"/>
+          <w:sz w:val="20"/>
+          <w:szCs w:val="20"/>
+          <w:highlight w:val="yellow"/>
+        </w:rPr>
+        <w:t>device</w:t>
+      </w:r>
+      <w:r>
+        <w:rPr>
+          <w:rFonts w:ascii="Courier New" w:hAnsi="Courier New" w:cs="Courier New"/>
+          <w:b/>
+          <w:bCs/>
+          <w:color w:val="000080"/>
+          <w:sz w:val="20"/>
+          <w:szCs w:val="20"/>
+          <w:highlight w:val="yellow"/>
+        </w:rPr>
+        <w:t>.</w:t>
+      </w:r>
+      <w:r>
+        <w:rPr>
+          <w:rFonts w:ascii="Courier New" w:hAnsi="Courier New" w:cs="Courier New"/>
+          <w:color w:val="000000"/>
+          <w:sz w:val="20"/>
+          <w:szCs w:val="20"/>
+          <w:highlight w:val="yellow"/>
+        </w:rPr>
+        <w:t>send</w:t>
+      </w:r>
+      <w:r>
+        <w:rPr>
+          <w:rFonts w:ascii="Courier New" w:hAnsi="Courier New" w:cs="Courier New"/>
+          <w:b/>
+          <w:bCs/>
+          <w:color w:val="000080"/>
+          <w:sz w:val="20"/>
+          <w:szCs w:val="20"/>
+          <w:highlight w:val="yellow"/>
+        </w:rPr>
+        <w:t>(</w:t>
+      </w:r>
+      <w:r>
+        <w:rPr>
+          <w:rFonts w:ascii="Courier New" w:hAnsi="Courier New" w:cs="Courier New"/>
+          <w:color w:val="000000"/>
+          <w:sz w:val="20"/>
+          <w:szCs w:val="20"/>
+          <w:highlight w:val="yellow"/>
+        </w:rPr>
+        <w:t>cmd</w:t>
+      </w:r>
+      <w:r>
+        <w:rPr>
+          <w:rFonts w:ascii="Courier New" w:hAnsi="Courier New" w:cs="Courier New"/>
+          <w:b/>
+          <w:bCs/>
+          <w:color w:val="000080"/>
+          <w:sz w:val="20"/>
+          <w:szCs w:val="20"/>
+          <w:highlight w:val="yellow"/>
+        </w:rPr>
+        <w:t>.</w:t>
+      </w:r>
+      <w:r>
+        <w:rPr>
+          <w:rFonts w:ascii="Courier New" w:hAnsi="Courier New" w:cs="Courier New"/>
+          <w:color w:val="000000"/>
+          <w:sz w:val="20"/>
+          <w:szCs w:val="20"/>
+          <w:highlight w:val="yellow"/>
+        </w:rPr>
+        <w:t>AddrPublicationAdd</w:t>
+      </w:r>
+      <w:r>
+        <w:rPr>
+          <w:rFonts w:ascii="Courier New" w:hAnsi="Courier New" w:cs="Courier New"/>
+          <w:b/>
+          <w:bCs/>
+          <w:color w:val="000080"/>
+          <w:sz w:val="20"/>
+          <w:szCs w:val="20"/>
+          <w:highlight w:val="yellow"/>
+        </w:rPr>
+        <w:t>(</w:t>
+      </w:r>
+      <w:r>
+        <w:rPr>
+          <w:rFonts w:ascii="Courier New" w:hAnsi="Courier New" w:cs="Courier New"/>
+          <w:color w:val="000000"/>
+          <w:sz w:val="20"/>
+          <w:szCs w:val="20"/>
+          <w:highlight w:val="yellow"/>
+        </w:rPr>
+        <w:t>db</w:t>
+      </w:r>
+      <w:r>
+        <w:rPr>
+          <w:rFonts w:ascii="Courier New" w:hAnsi="Courier New" w:cs="Courier New"/>
+          <w:b/>
+          <w:bCs/>
+          <w:color w:val="000080"/>
+          <w:sz w:val="20"/>
+          <w:szCs w:val="20"/>
+          <w:highlight w:val="yellow"/>
+        </w:rPr>
+        <w:t>.</w:t>
+      </w:r>
+      <w:r>
+        <w:rPr>
+          <w:rFonts w:ascii="Courier New" w:hAnsi="Courier New" w:cs="Courier New"/>
+          <w:color w:val="000000"/>
+          <w:sz w:val="20"/>
+          <w:szCs w:val="20"/>
+          <w:highlight w:val="yellow"/>
+        </w:rPr>
+        <w:t>nodes</w:t>
+      </w:r>
+      <w:r>
+        <w:rPr>
+          <w:rFonts w:ascii="Courier New" w:hAnsi="Courier New" w:cs="Courier New"/>
+          <w:b/>
+          <w:bCs/>
+          <w:color w:val="000080"/>
+          <w:sz w:val="20"/>
+          <w:szCs w:val="20"/>
+          <w:highlight w:val="yellow"/>
+        </w:rPr>
+        <w:t>[</w:t>
+      </w:r>
+      <w:r>
+        <w:rPr>
+          <w:rFonts w:ascii="Courier New" w:hAnsi="Courier New" w:cs="Courier New"/>
+          <w:color w:val="FF0000"/>
+          <w:sz w:val="20"/>
+          <w:szCs w:val="20"/>
+          <w:highlight w:val="yellow"/>
+        </w:rPr>
+        <w:t>1</w:t>
+      </w:r>
+      <w:r>
+        <w:rPr>
+          <w:rFonts w:ascii="Courier New" w:hAnsi="Courier New" w:cs="Courier New"/>
+          <w:b/>
+          <w:bCs/>
+          <w:color w:val="000080"/>
+          <w:sz w:val="20"/>
+          <w:szCs w:val="20"/>
+          <w:highlight w:val="yellow"/>
+        </w:rPr>
+        <w:t>].</w:t>
+      </w:r>
+      <w:r>
+        <w:rPr>
+          <w:rFonts w:ascii="Courier New" w:hAnsi="Courier New" w:cs="Courier New"/>
+          <w:color w:val="000000"/>
+          <w:sz w:val="20"/>
+          <w:szCs w:val="20"/>
+          <w:highlight w:val="yellow"/>
+        </w:rPr>
+        <w:t>unicast_address</w:t>
+      </w:r>
+      <w:r>
+        <w:rPr>
+          <w:rFonts w:ascii="Courier New" w:hAnsi="Courier New" w:cs="Courier New"/>
+          <w:b/>
+          <w:bCs/>
+          <w:color w:val="000080"/>
+          <w:sz w:val="20"/>
+          <w:szCs w:val="20"/>
+          <w:highlight w:val="yellow"/>
+        </w:rPr>
+        <w:t>))</w:t>
+      </w:r>
+    </w:p>
+    <w:p>
+      <w:pPr>
+        <w:autoSpaceDE w:val="0"/>
+        <w:autoSpaceDN w:val="0"/>
+        <w:adjustRightInd w:val="0"/>
+        <w:spacing w:after="0" w:line="240" w:lineRule="auto"/>
+        <w:rPr>
+          <w:rFonts w:ascii="Courier New" w:hAnsi="Courier New" w:cs="Courier New"/>
+          <w:color w:val="000000"/>
+          <w:sz w:val="20"/>
+          <w:szCs w:val="20"/>
+          <w:highlight w:val="white"/>
+        </w:rPr>
+      </w:pPr>
+    </w:p>
+    <w:p>
+      <w:pPr>
+        <w:autoSpaceDE w:val="0"/>
+        <w:autoSpaceDN w:val="0"/>
+        <w:adjustRightInd w:val="0"/>
+        <w:spacing w:after="0" w:line="240" w:lineRule="auto"/>
+        <w:rPr>
+          <w:rFonts w:ascii="Courier New" w:hAnsi="Courier New" w:cs="Courier New"/>
+          <w:color w:val="000000"/>
+          <w:sz w:val="20"/>
+          <w:szCs w:val="20"/>
+          <w:highlight w:val="white"/>
+        </w:rPr>
+      </w:pPr>
+      <w:r>
+        <w:rPr>
+          <w:rFonts w:ascii="Courier New" w:hAnsi="Courier New" w:cs="Courier New"/>
+          <w:color w:val="000000"/>
+          <w:sz w:val="20"/>
+          <w:szCs w:val="20"/>
+          <w:highlight w:val="white"/>
+        </w:rPr>
+        <w:t xml:space="preserve">In </w:t>
+      </w:r>
+      <w:r>
+        <w:rPr>
+          <w:rFonts w:ascii="Courier New" w:hAnsi="Courier New" w:cs="Courier New"/>
+          <w:b/>
+          <w:bCs/>
+          <w:color w:val="000080"/>
+          <w:sz w:val="20"/>
+          <w:szCs w:val="20"/>
+          <w:highlight w:val="white"/>
+        </w:rPr>
+        <w:t>[</w:t>
+      </w:r>
+      <w:r>
+        <w:rPr>
+          <w:rFonts w:ascii="Courier New" w:hAnsi="Courier New" w:cs="Courier New"/>
+          <w:color w:val="FF0000"/>
+          <w:sz w:val="20"/>
+          <w:szCs w:val="20"/>
+          <w:highlight w:val="white"/>
+        </w:rPr>
+        <w:t>102</w:t>
+      </w:r>
+      <w:r>
+        <w:rPr>
+          <w:rFonts w:ascii="Courier New" w:hAnsi="Courier New" w:cs="Courier New"/>
+          <w:b/>
+          <w:bCs/>
+          <w:color w:val="000080"/>
+          <w:sz w:val="20"/>
+          <w:szCs w:val="20"/>
+          <w:highlight w:val="white"/>
+        </w:rPr>
+        <w:t>]:</w:t>
+      </w:r>
+      <w:r>
+        <w:rPr>
+          <w:rFonts w:ascii="Courier New" w:hAnsi="Courier New" w:cs="Courier New"/>
+          <w:color w:val="000000"/>
+          <w:sz w:val="20"/>
+          <w:szCs w:val="20"/>
+          <w:highlight w:val="white"/>
+        </w:rPr>
+        <w:t xml:space="preserve"> </w:t>
+      </w:r>
+      <w:r>
+        <w:rPr>
+          <w:rFonts w:ascii="Courier New" w:hAnsi="Courier New" w:cs="Courier New"/>
+          <w:color w:val="FF0000"/>
+          <w:sz w:val="20"/>
+          <w:szCs w:val="20"/>
+          <w:highlight w:val="white"/>
+        </w:rPr>
+        <w:t>2018</w:t>
+      </w:r>
+      <w:r>
+        <w:rPr>
+          <w:rFonts w:ascii="Courier New" w:hAnsi="Courier New" w:cs="Courier New"/>
+          <w:b/>
+          <w:bCs/>
+          <w:color w:val="000080"/>
+          <w:sz w:val="20"/>
+          <w:szCs w:val="20"/>
+          <w:highlight w:val="white"/>
+        </w:rPr>
+        <w:t>-</w:t>
+      </w:r>
+      <w:r>
+        <w:rPr>
+          <w:rFonts w:ascii="Courier New" w:hAnsi="Courier New" w:cs="Courier New"/>
+          <w:color w:val="FF0000"/>
+          <w:sz w:val="20"/>
+          <w:szCs w:val="20"/>
+          <w:highlight w:val="white"/>
+        </w:rPr>
+        <w:t>11</w:t>
+      </w:r>
+      <w:r>
+        <w:rPr>
+          <w:rFonts w:ascii="Courier New" w:hAnsi="Courier New" w:cs="Courier New"/>
+          <w:b/>
+          <w:bCs/>
+          <w:color w:val="000080"/>
+          <w:sz w:val="20"/>
+          <w:szCs w:val="20"/>
+          <w:highlight w:val="white"/>
+        </w:rPr>
+        <w:t>-</w:t>
+      </w:r>
+      <w:r>
+        <w:rPr>
+          <w:rFonts w:ascii="Courier New" w:hAnsi="Courier New" w:cs="Courier New"/>
+          <w:color w:val="FF0000"/>
+          <w:sz w:val="20"/>
+          <w:szCs w:val="20"/>
+          <w:highlight w:val="white"/>
+        </w:rPr>
+        <w:t>13</w:t>
+      </w:r>
+      <w:r>
+        <w:rPr>
+          <w:rFonts w:ascii="Courier New" w:hAnsi="Courier New" w:cs="Courier New"/>
+          <w:color w:val="000000"/>
+          <w:sz w:val="20"/>
+          <w:szCs w:val="20"/>
+          <w:highlight w:val="white"/>
+        </w:rPr>
+        <w:t xml:space="preserve"> </w:t>
+      </w:r>
+      <w:r>
+        <w:rPr>
+          <w:rFonts w:ascii="Courier New" w:hAnsi="Courier New" w:cs="Courier New"/>
+          <w:color w:val="FF0000"/>
+          <w:sz w:val="20"/>
+          <w:szCs w:val="20"/>
+          <w:highlight w:val="white"/>
+        </w:rPr>
+        <w:t>19</w:t>
+      </w:r>
+      <w:r>
+        <w:rPr>
+          <w:rFonts w:ascii="Courier New" w:hAnsi="Courier New" w:cs="Courier New"/>
+          <w:b/>
+          <w:bCs/>
+          <w:color w:val="000080"/>
+          <w:sz w:val="20"/>
+          <w:szCs w:val="20"/>
+          <w:highlight w:val="white"/>
+        </w:rPr>
+        <w:t>:</w:t>
+      </w:r>
+      <w:r>
+        <w:rPr>
+          <w:rFonts w:ascii="Courier New" w:hAnsi="Courier New" w:cs="Courier New"/>
+          <w:color w:val="FF0000"/>
+          <w:sz w:val="20"/>
+          <w:szCs w:val="20"/>
+          <w:highlight w:val="white"/>
+        </w:rPr>
+        <w:t>14</w:t>
+      </w:r>
+      <w:r>
+        <w:rPr>
+          <w:rFonts w:ascii="Courier New" w:hAnsi="Courier New" w:cs="Courier New"/>
+          <w:b/>
+          <w:bCs/>
+          <w:color w:val="000080"/>
+          <w:sz w:val="20"/>
+          <w:szCs w:val="20"/>
+          <w:highlight w:val="white"/>
+        </w:rPr>
+        <w:t>:</w:t>
+      </w:r>
+      <w:r>
+        <w:rPr>
+          <w:rFonts w:ascii="Courier New" w:hAnsi="Courier New" w:cs="Courier New"/>
+          <w:color w:val="FF0000"/>
+          <w:sz w:val="20"/>
+          <w:szCs w:val="20"/>
+          <w:highlight w:val="white"/>
+        </w:rPr>
+        <w:t>47</w:t>
+      </w:r>
+      <w:r>
+        <w:rPr>
+          <w:rFonts w:ascii="Courier New" w:hAnsi="Courier New" w:cs="Courier New"/>
+          <w:b/>
+          <w:bCs/>
+          <w:color w:val="000080"/>
+          <w:sz w:val="20"/>
+          <w:szCs w:val="20"/>
+          <w:highlight w:val="white"/>
+        </w:rPr>
+        <w:t>,</w:t>
+      </w:r>
+      <w:r>
+        <w:rPr>
+          <w:rFonts w:ascii="Courier New" w:hAnsi="Courier New" w:cs="Courier New"/>
+          <w:color w:val="FF0000"/>
+          <w:sz w:val="20"/>
+          <w:szCs w:val="20"/>
+          <w:highlight w:val="white"/>
+        </w:rPr>
+        <w:t>860</w:t>
+      </w:r>
+      <w:r>
+        <w:rPr>
+          <w:rFonts w:ascii="Courier New" w:hAnsi="Courier New" w:cs="Courier New"/>
+          <w:color w:val="000000"/>
+          <w:sz w:val="20"/>
+          <w:szCs w:val="20"/>
+          <w:highlight w:val="white"/>
+        </w:rPr>
+        <w:t xml:space="preserve"> </w:t>
+      </w:r>
+      <w:r>
+        <w:rPr>
+          <w:rFonts w:ascii="Courier New" w:hAnsi="Courier New" w:cs="Courier New"/>
+          <w:b/>
+          <w:bCs/>
+          <w:color w:val="000080"/>
+          <w:sz w:val="20"/>
+          <w:szCs w:val="20"/>
+          <w:highlight w:val="white"/>
+        </w:rPr>
+        <w:t>-</w:t>
+      </w:r>
+      <w:r>
+        <w:rPr>
+          <w:rFonts w:ascii="Courier New" w:hAnsi="Courier New" w:cs="Courier New"/>
+          <w:color w:val="000000"/>
+          <w:sz w:val="20"/>
+          <w:szCs w:val="20"/>
+          <w:highlight w:val="white"/>
+        </w:rPr>
+        <w:t xml:space="preserve"> INFO </w:t>
+      </w:r>
+      <w:r>
+        <w:rPr>
+          <w:rFonts w:ascii="Courier New" w:hAnsi="Courier New" w:cs="Courier New"/>
+          <w:b/>
+          <w:bCs/>
+          <w:color w:val="000080"/>
+          <w:sz w:val="20"/>
+          <w:szCs w:val="20"/>
+          <w:highlight w:val="white"/>
+        </w:rPr>
+        <w:t>-</w:t>
+      </w:r>
+      <w:r>
+        <w:rPr>
+          <w:rFonts w:ascii="Courier New" w:hAnsi="Courier New" w:cs="Courier New"/>
+          <w:color w:val="000000"/>
+          <w:sz w:val="20"/>
+          <w:szCs w:val="20"/>
+          <w:highlight w:val="white"/>
+        </w:rPr>
+        <w:t xml:space="preserve"> COM5</w:t>
+      </w:r>
+      <w:r>
+        <w:rPr>
+          <w:rFonts w:ascii="Courier New" w:hAnsi="Courier New" w:cs="Courier New"/>
+          <w:b/>
+          <w:bCs/>
+          <w:color w:val="000080"/>
+          <w:sz w:val="20"/>
+          <w:szCs w:val="20"/>
+          <w:highlight w:val="white"/>
+        </w:rPr>
+        <w:t>:</w:t>
+      </w:r>
+      <w:r>
+        <w:rPr>
+          <w:rFonts w:ascii="Courier New" w:hAnsi="Courier New" w:cs="Courier New"/>
+          <w:color w:val="000000"/>
+          <w:sz w:val="20"/>
+          <w:szCs w:val="20"/>
+          <w:highlight w:val="white"/>
+        </w:rPr>
+        <w:t xml:space="preserve"> AddrPublicationAdd</w:t>
+      </w:r>
+      <w:r>
+        <w:rPr>
+          <w:rFonts w:ascii="Courier New" w:hAnsi="Courier New" w:cs="Courier New"/>
+          <w:b/>
+          <w:bCs/>
+          <w:color w:val="000080"/>
+          <w:sz w:val="20"/>
+          <w:szCs w:val="20"/>
+          <w:highlight w:val="white"/>
+        </w:rPr>
+        <w:t>:</w:t>
+      </w:r>
+      <w:r>
+        <w:rPr>
+          <w:rFonts w:ascii="Courier New" w:hAnsi="Courier New" w:cs="Courier New"/>
+          <w:color w:val="000000"/>
+          <w:sz w:val="20"/>
+          <w:szCs w:val="20"/>
+          <w:highlight w:val="white"/>
+        </w:rPr>
+        <w:t xml:space="preserve"> </w:t>
+      </w:r>
+      <w:r>
+        <w:rPr>
+          <w:rFonts w:ascii="Courier New" w:hAnsi="Courier New" w:cs="Courier New"/>
+          <w:b/>
+          <w:bCs/>
+          <w:color w:val="000080"/>
+          <w:sz w:val="20"/>
+          <w:szCs w:val="20"/>
+          <w:highlight w:val="white"/>
+        </w:rPr>
+        <w:t>{</w:t>
+      </w:r>
+      <w:r>
+        <w:rPr>
+          <w:rFonts w:ascii="Courier New" w:hAnsi="Courier New" w:cs="Courier New"/>
+          <w:color w:val="808080"/>
+          <w:sz w:val="20"/>
+          <w:szCs w:val="20"/>
+          <w:highlight w:val="white"/>
+        </w:rPr>
+        <w:t>'address_handle'</w:t>
+      </w:r>
+      <w:r>
+        <w:rPr>
+          <w:rFonts w:ascii="Courier New" w:hAnsi="Courier New" w:cs="Courier New"/>
+          <w:b/>
+          <w:bCs/>
+          <w:color w:val="000080"/>
+          <w:sz w:val="20"/>
+          <w:szCs w:val="20"/>
+          <w:highlight w:val="white"/>
+        </w:rPr>
+        <w:t>:</w:t>
+      </w:r>
+      <w:r>
+        <w:rPr>
+          <w:rFonts w:ascii="Courier New" w:hAnsi="Courier New" w:cs="Courier New"/>
+          <w:color w:val="000000"/>
+          <w:sz w:val="20"/>
+          <w:szCs w:val="20"/>
+          <w:highlight w:val="white"/>
+        </w:rPr>
+        <w:t xml:space="preserve"> </w:t>
+      </w:r>
+      <w:r>
+        <w:rPr>
+          <w:rFonts w:ascii="Courier New" w:hAnsi="Courier New" w:cs="Courier New"/>
+          <w:color w:val="FF0000"/>
+          <w:sz w:val="20"/>
+          <w:szCs w:val="20"/>
+          <w:highlight w:val="white"/>
+        </w:rPr>
+        <w:t>1</w:t>
+      </w:r>
+      <w:r>
+        <w:rPr>
+          <w:rFonts w:ascii="Courier New" w:hAnsi="Courier New" w:cs="Courier New"/>
+          <w:b/>
+          <w:bCs/>
+          <w:color w:val="000080"/>
+          <w:sz w:val="20"/>
+          <w:szCs w:val="20"/>
+          <w:highlight w:val="white"/>
+        </w:rPr>
+        <w:t>}</w:t>
+      </w:r>
+    </w:p>
+    <w:p>
+      <w:pPr>
+        <w:autoSpaceDE w:val="0"/>
+        <w:autoSpaceDN w:val="0"/>
+        <w:adjustRightInd w:val="0"/>
+        <w:spacing w:after="0" w:line="240" w:lineRule="auto"/>
+        <w:rPr>
+          <w:rFonts w:ascii="Courier New" w:hAnsi="Courier New" w:cs="Courier New"/>
+          <w:color w:val="000000"/>
+          <w:sz w:val="20"/>
+          <w:szCs w:val="20"/>
+          <w:highlight w:val="white"/>
+        </w:rPr>
+      </w:pPr>
+    </w:p>
+    <w:p>
+      <w:pPr>
+        <w:autoSpaceDE w:val="0"/>
+        <w:autoSpaceDN w:val="0"/>
+        <w:adjustRightInd w:val="0"/>
+        <w:spacing w:after="0" w:line="240" w:lineRule="auto"/>
+        <w:rPr>
+          <w:rFonts w:ascii="Courier New" w:hAnsi="Courier New" w:cs="Courier New"/>
+          <w:color w:val="000000"/>
+          <w:sz w:val="20"/>
+          <w:szCs w:val="20"/>
+          <w:highlight w:val="white"/>
+        </w:rPr>
+      </w:pPr>
+      <w:r>
+        <w:rPr>
+          <w:rFonts w:ascii="Courier New" w:hAnsi="Courier New" w:cs="Courier New"/>
+          <w:color w:val="000000"/>
+          <w:sz w:val="20"/>
+          <w:szCs w:val="20"/>
+          <w:highlight w:val="white"/>
+        </w:rPr>
+        <w:t xml:space="preserve">In </w:t>
+      </w:r>
+      <w:r>
+        <w:rPr>
+          <w:rFonts w:ascii="Courier New" w:hAnsi="Courier New" w:cs="Courier New"/>
+          <w:b/>
+          <w:bCs/>
+          <w:color w:val="000080"/>
+          <w:sz w:val="20"/>
+          <w:szCs w:val="20"/>
+          <w:highlight w:val="white"/>
+        </w:rPr>
+        <w:t>[</w:t>
+      </w:r>
+      <w:r>
+        <w:rPr>
+          <w:rFonts w:ascii="Courier New" w:hAnsi="Courier New" w:cs="Courier New"/>
+          <w:color w:val="FF0000"/>
+          <w:sz w:val="20"/>
+          <w:szCs w:val="20"/>
+          <w:highlight w:val="white"/>
+        </w:rPr>
+        <w:t>107</w:t>
+      </w:r>
+      <w:r>
+        <w:rPr>
+          <w:rFonts w:ascii="Courier New" w:hAnsi="Courier New" w:cs="Courier New"/>
+          <w:b/>
+          <w:bCs/>
+          <w:color w:val="000080"/>
+          <w:sz w:val="20"/>
+          <w:szCs w:val="20"/>
+          <w:highlight w:val="white"/>
+        </w:rPr>
+        <w:t>]:</w:t>
+      </w:r>
+      <w:r>
+        <w:rPr>
+          <w:rFonts w:ascii="Courier New" w:hAnsi="Courier New" w:cs="Courier New"/>
+          <w:color w:val="000000"/>
+          <w:sz w:val="20"/>
+          <w:szCs w:val="20"/>
+          <w:highlight w:val="white"/>
+        </w:rPr>
+        <w:t xml:space="preserve"> </w:t>
+      </w:r>
+      <w:r>
+        <w:rPr>
+          <w:rFonts w:ascii="Courier New" w:hAnsi="Courier New" w:cs="Courier New"/>
+          <w:color w:val="000000"/>
+          <w:sz w:val="20"/>
+          <w:szCs w:val="20"/>
+          <w:highlight w:val="yellow"/>
+        </w:rPr>
+        <w:t>gc_Uni</w:t>
+      </w:r>
+      <w:r>
+        <w:rPr>
+          <w:rFonts w:ascii="Courier New" w:hAnsi="Courier New" w:cs="Courier New"/>
+          <w:b/>
+          <w:bCs/>
+          <w:color w:val="000080"/>
+          <w:sz w:val="20"/>
+          <w:szCs w:val="20"/>
+          <w:highlight w:val="yellow"/>
+        </w:rPr>
+        <w:t>.</w:t>
+      </w:r>
+      <w:r>
+        <w:rPr>
+          <w:rFonts w:ascii="Courier New" w:hAnsi="Courier New" w:cs="Courier New"/>
+          <w:color w:val="000000"/>
+          <w:sz w:val="20"/>
+          <w:szCs w:val="20"/>
+          <w:highlight w:val="yellow"/>
+        </w:rPr>
+        <w:t>publish_set</w:t>
+      </w:r>
+      <w:r>
+        <w:rPr>
+          <w:rFonts w:ascii="Courier New" w:hAnsi="Courier New" w:cs="Courier New"/>
+          <w:b/>
+          <w:bCs/>
+          <w:color w:val="000080"/>
+          <w:sz w:val="20"/>
+          <w:szCs w:val="20"/>
+          <w:highlight w:val="yellow"/>
+        </w:rPr>
+        <w:t>(</w:t>
+      </w:r>
+      <w:r>
+        <w:rPr>
+          <w:rFonts w:ascii="Courier New" w:hAnsi="Courier New" w:cs="Courier New"/>
+          <w:color w:val="FF0000"/>
+          <w:sz w:val="20"/>
+          <w:szCs w:val="20"/>
+          <w:highlight w:val="yellow"/>
+        </w:rPr>
+        <w:t>0</w:t>
+      </w:r>
+      <w:r>
+        <w:rPr>
+          <w:rFonts w:ascii="Courier New" w:hAnsi="Courier New" w:cs="Courier New"/>
+          <w:b/>
+          <w:bCs/>
+          <w:color w:val="000080"/>
+          <w:sz w:val="20"/>
+          <w:szCs w:val="20"/>
+          <w:highlight w:val="yellow"/>
+        </w:rPr>
+        <w:t>,</w:t>
+      </w:r>
+      <w:r>
+        <w:rPr>
+          <w:rFonts w:ascii="Courier New" w:hAnsi="Courier New" w:cs="Courier New"/>
+          <w:color w:val="FF0000"/>
+          <w:sz w:val="20"/>
+          <w:szCs w:val="20"/>
+          <w:highlight w:val="yellow"/>
+        </w:rPr>
+        <w:t>1</w:t>
+      </w:r>
+      <w:r>
+        <w:rPr>
+          <w:rFonts w:ascii="Courier New" w:hAnsi="Courier New" w:cs="Courier New"/>
+          <w:b/>
+          <w:bCs/>
+          <w:color w:val="000080"/>
+          <w:sz w:val="20"/>
+          <w:szCs w:val="20"/>
+          <w:highlight w:val="yellow"/>
+        </w:rPr>
+        <w:t>)</w:t>
+      </w:r>
+      <w:r>
+        <w:rPr>
+          <w:rFonts w:ascii="Courier New" w:hAnsi="Courier New" w:cs="Courier New"/>
+          <w:color w:val="000000"/>
+          <w:sz w:val="20"/>
+          <w:szCs w:val="20"/>
+          <w:highlight w:val="white"/>
+        </w:rPr>
+        <w:t xml:space="preserve"> </w:t>
+      </w:r>
+      <w:r>
+        <w:rPr>
+          <w:rFonts w:ascii="Courier New" w:hAnsi="Courier New" w:cs="Courier New"/>
+          <w:color w:val="008000"/>
+          <w:sz w:val="20"/>
+          <w:szCs w:val="20"/>
+          <w:highlight w:val="white"/>
+        </w:rPr>
+        <w:t>#first is appkey</w:t>
+      </w:r>
+      <w:r>
+        <w:rPr>
+          <w:rFonts w:ascii="Courier New" w:hAnsi="Courier New" w:cs="Courier New"/>
+          <w:color w:val="008000"/>
+          <w:sz w:val="20"/>
+          <w:szCs w:val="20"/>
+          <w:highlight w:val="white"/>
+        </w:rPr>
+        <w:t xml:space="preserve"> index</w:t>
+      </w:r>
+      <w:r>
+        <w:rPr>
+          <w:rFonts w:ascii="Courier New" w:hAnsi="Courier New" w:cs="Courier New"/>
+          <w:color w:val="008000"/>
+          <w:sz w:val="20"/>
+          <w:szCs w:val="20"/>
+          <w:highlight w:val="white"/>
+        </w:rPr>
+        <w:t>, second is from AddrPublicationAdd()</w:t>
+      </w:r>
+    </w:p>
+    <w:p>
+      <w:pPr>
+        <w:autoSpaceDE w:val="0"/>
+        <w:autoSpaceDN w:val="0"/>
+        <w:adjustRightInd w:val="0"/>
+        <w:spacing w:after="0" w:line="240" w:lineRule="auto"/>
+        <w:rPr>
+          <w:rFonts w:ascii="Courier New" w:hAnsi="Courier New" w:cs="Courier New"/>
+          <w:color w:val="000000"/>
+          <w:sz w:val="20"/>
+          <w:szCs w:val="20"/>
+          <w:highlight w:val="white"/>
+        </w:rPr>
+      </w:pPr>
+    </w:p>
+    <w:p>
+      <w:pPr>
+        <w:autoSpaceDE w:val="0"/>
+        <w:autoSpaceDN w:val="0"/>
+        <w:adjustRightInd w:val="0"/>
+        <w:spacing w:after="0" w:line="240" w:lineRule="auto"/>
+        <w:rPr>
+          <w:rFonts w:ascii="Courier New" w:hAnsi="Courier New" w:cs="Courier New"/>
+          <w:color w:val="008000"/>
+          <w:sz w:val="20"/>
+          <w:szCs w:val="20"/>
+          <w:highlight w:val="white"/>
+        </w:rPr>
+      </w:pPr>
+      <w:r>
+        <w:rPr>
+          <w:rFonts w:ascii="Courier New" w:hAnsi="Courier New" w:cs="Courier New"/>
+          <w:color w:val="000000"/>
+          <w:sz w:val="20"/>
+          <w:szCs w:val="20"/>
+          <w:highlight w:val="white"/>
+        </w:rPr>
+        <w:t xml:space="preserve">In </w:t>
+      </w:r>
+      <w:r>
+        <w:rPr>
+          <w:rFonts w:ascii="Courier New" w:hAnsi="Courier New" w:cs="Courier New"/>
+          <w:b/>
+          <w:bCs/>
+          <w:color w:val="000080"/>
+          <w:sz w:val="20"/>
+          <w:szCs w:val="20"/>
+          <w:highlight w:val="white"/>
+        </w:rPr>
+        <w:t>[</w:t>
+      </w:r>
+      <w:r>
+        <w:rPr>
+          <w:rFonts w:ascii="Courier New" w:hAnsi="Courier New" w:cs="Courier New"/>
+          <w:color w:val="FF0000"/>
+          <w:sz w:val="20"/>
+          <w:szCs w:val="20"/>
+          <w:highlight w:val="white"/>
+        </w:rPr>
+        <w:t>108</w:t>
+      </w:r>
+      <w:r>
+        <w:rPr>
+          <w:rFonts w:ascii="Courier New" w:hAnsi="Courier New" w:cs="Courier New"/>
+          <w:b/>
+          <w:bCs/>
+          <w:color w:val="000080"/>
+          <w:sz w:val="20"/>
+          <w:szCs w:val="20"/>
+          <w:highlight w:val="white"/>
+        </w:rPr>
+        <w:t>]:</w:t>
+      </w:r>
+      <w:r>
+        <w:rPr>
+          <w:rFonts w:ascii="Courier New" w:hAnsi="Courier New" w:cs="Courier New"/>
+          <w:color w:val="000000"/>
+          <w:sz w:val="20"/>
+          <w:szCs w:val="20"/>
+          <w:highlight w:val="white"/>
+        </w:rPr>
+        <w:t xml:space="preserve"> </w:t>
+      </w:r>
+      <w:r>
+        <w:rPr>
+          <w:rFonts w:ascii="Courier New" w:hAnsi="Courier New" w:cs="Courier New"/>
+          <w:color w:val="000000"/>
+          <w:sz w:val="20"/>
+          <w:szCs w:val="20"/>
+          <w:highlight w:val="yellow"/>
+        </w:rPr>
+        <w:t>gc_Uni</w:t>
+      </w:r>
+      <w:r>
+        <w:rPr>
+          <w:rFonts w:ascii="Courier New" w:hAnsi="Courier New" w:cs="Courier New"/>
+          <w:b/>
+          <w:bCs/>
+          <w:color w:val="000080"/>
+          <w:sz w:val="20"/>
+          <w:szCs w:val="20"/>
+          <w:highlight w:val="yellow"/>
+        </w:rPr>
+        <w:t>.</w:t>
+      </w:r>
+      <w:r>
+        <w:rPr>
+          <w:rFonts w:ascii="Courier New" w:hAnsi="Courier New" w:cs="Courier New"/>
+          <w:color w:val="000000"/>
+          <w:sz w:val="20"/>
+          <w:szCs w:val="20"/>
+          <w:highlight w:val="yellow"/>
+        </w:rPr>
+        <w:t>set</w:t>
+      </w:r>
+      <w:r>
+        <w:rPr>
+          <w:rFonts w:ascii="Courier New" w:hAnsi="Courier New" w:cs="Courier New"/>
+          <w:b/>
+          <w:bCs/>
+          <w:color w:val="000080"/>
+          <w:sz w:val="20"/>
+          <w:szCs w:val="20"/>
+          <w:highlight w:val="yellow"/>
+        </w:rPr>
+        <w:t>(</w:t>
+      </w:r>
+      <w:r>
+        <w:rPr>
+          <w:rFonts w:ascii="Courier New" w:hAnsi="Courier New" w:cs="Courier New"/>
+          <w:b/>
+          <w:bCs/>
+          <w:color w:val="0000FF"/>
+          <w:sz w:val="20"/>
+          <w:szCs w:val="20"/>
+          <w:highlight w:val="yellow"/>
+        </w:rPr>
+        <w:t>True</w:t>
+      </w:r>
+      <w:r>
+        <w:rPr>
+          <w:rFonts w:ascii="Courier New" w:hAnsi="Courier New" w:cs="Courier New"/>
+          <w:b/>
+          <w:bCs/>
+          <w:color w:val="000080"/>
+          <w:sz w:val="20"/>
+          <w:szCs w:val="20"/>
+          <w:highlight w:val="yellow"/>
+        </w:rPr>
+        <w:t>)</w:t>
+      </w:r>
+      <w:r>
+        <w:rPr>
+          <w:rFonts w:ascii="Courier New" w:hAnsi="Courier New" w:cs="Courier New"/>
+          <w:b/>
+          <w:bCs/>
+          <w:color w:val="000080"/>
+          <w:sz w:val="20"/>
+          <w:szCs w:val="20"/>
+          <w:highlight w:val="white"/>
+        </w:rPr>
+        <w:t xml:space="preserve"> </w:t>
+      </w:r>
+      <w:r>
+        <w:rPr>
+          <w:rFonts w:ascii="Courier New" w:hAnsi="Courier New" w:cs="Courier New"/>
+          <w:color w:val="008000"/>
+          <w:sz w:val="20"/>
+          <w:szCs w:val="20"/>
+          <w:highlight w:val="white"/>
+        </w:rPr>
+        <w:t>#Turn on single node</w:t>
+      </w:r>
+    </w:p>
+    <w:p>
+      <w:pPr>
+        <w:autoSpaceDE w:val="0"/>
+        <w:autoSpaceDN w:val="0"/>
+        <w:adjustRightInd w:val="0"/>
+        <w:spacing w:after="0" w:line="240" w:lineRule="auto"/>
+        <w:rPr>
+          <w:rFonts w:ascii="Courier New" w:hAnsi="Courier New" w:cs="Courier New"/>
+          <w:color w:val="008000"/>
+          <w:sz w:val="20"/>
+          <w:szCs w:val="20"/>
+          <w:highlight w:val="white"/>
+        </w:rPr>
+      </w:pPr>
+      <w:r>
+        <w:rPr>
+          <w:rFonts w:ascii="Courier New" w:hAnsi="Courier New" w:cs="Courier New"/>
+          <w:color w:val="000000"/>
+          <w:sz w:val="20"/>
+          <w:szCs w:val="20"/>
+          <w:highlight w:val="white"/>
+        </w:rPr>
+        <w:t xml:space="preserve">In </w:t>
+      </w:r>
+      <w:r>
+        <w:rPr>
+          <w:rFonts w:ascii="Courier New" w:hAnsi="Courier New" w:cs="Courier New"/>
+          <w:b/>
+          <w:bCs/>
+          <w:color w:val="000080"/>
+          <w:sz w:val="20"/>
+          <w:szCs w:val="20"/>
+          <w:highlight w:val="white"/>
+        </w:rPr>
+        <w:t>[</w:t>
+      </w:r>
+      <w:r>
+        <w:rPr>
+          <w:rFonts w:ascii="Courier New" w:hAnsi="Courier New" w:cs="Courier New"/>
+          <w:color w:val="FF0000"/>
+          <w:sz w:val="20"/>
+          <w:szCs w:val="20"/>
+          <w:highlight w:val="white"/>
+        </w:rPr>
+        <w:t>109</w:t>
+      </w:r>
+      <w:r>
+        <w:rPr>
+          <w:rFonts w:ascii="Courier New" w:hAnsi="Courier New" w:cs="Courier New"/>
+          <w:b/>
+          <w:bCs/>
+          <w:color w:val="000080"/>
+          <w:sz w:val="20"/>
+          <w:szCs w:val="20"/>
+          <w:highlight w:val="white"/>
+        </w:rPr>
+        <w:t>]:</w:t>
+      </w:r>
+      <w:r>
+        <w:rPr>
+          <w:rFonts w:ascii="Courier New" w:hAnsi="Courier New" w:cs="Courier New"/>
+          <w:color w:val="000000"/>
+          <w:sz w:val="20"/>
+          <w:szCs w:val="20"/>
+          <w:highlight w:val="white"/>
+        </w:rPr>
+        <w:t xml:space="preserve"> </w:t>
+      </w:r>
+      <w:r>
+        <w:rPr>
+          <w:rFonts w:ascii="Courier New" w:hAnsi="Courier New" w:cs="Courier New"/>
+          <w:color w:val="000000"/>
+          <w:sz w:val="20"/>
+          <w:szCs w:val="20"/>
+          <w:highlight w:val="yellow"/>
+        </w:rPr>
+        <w:t>gc_Uni</w:t>
+      </w:r>
+      <w:r>
+        <w:rPr>
+          <w:rFonts w:ascii="Courier New" w:hAnsi="Courier New" w:cs="Courier New"/>
+          <w:b/>
+          <w:bCs/>
+          <w:color w:val="000080"/>
+          <w:sz w:val="20"/>
+          <w:szCs w:val="20"/>
+          <w:highlight w:val="yellow"/>
+        </w:rPr>
+        <w:t>.</w:t>
+      </w:r>
+      <w:r>
+        <w:rPr>
+          <w:rFonts w:ascii="Courier New" w:hAnsi="Courier New" w:cs="Courier New"/>
+          <w:color w:val="000000"/>
+          <w:sz w:val="20"/>
+          <w:szCs w:val="20"/>
+          <w:highlight w:val="yellow"/>
+        </w:rPr>
+        <w:t>set</w:t>
+      </w:r>
+      <w:r>
+        <w:rPr>
+          <w:rFonts w:ascii="Courier New" w:hAnsi="Courier New" w:cs="Courier New"/>
+          <w:b/>
+          <w:bCs/>
+          <w:color w:val="000080"/>
+          <w:sz w:val="20"/>
+          <w:szCs w:val="20"/>
+          <w:highlight w:val="yellow"/>
+        </w:rPr>
+        <w:t>(</w:t>
+      </w:r>
+      <w:r>
+        <w:rPr>
+          <w:rFonts w:ascii="Courier New" w:hAnsi="Courier New" w:cs="Courier New"/>
+          <w:b/>
+          <w:bCs/>
+          <w:color w:val="0000FF"/>
+          <w:sz w:val="20"/>
+          <w:szCs w:val="20"/>
+          <w:highlight w:val="yellow"/>
+        </w:rPr>
+        <w:t>False</w:t>
+      </w:r>
+      <w:r>
+        <w:rPr>
+          <w:rFonts w:ascii="Courier New" w:hAnsi="Courier New" w:cs="Courier New"/>
+          <w:b/>
+          <w:bCs/>
+          <w:color w:val="000080"/>
+          <w:sz w:val="20"/>
+          <w:szCs w:val="20"/>
+          <w:highlight w:val="yellow"/>
+        </w:rPr>
+        <w:t>)</w:t>
+      </w:r>
+      <w:r>
+        <w:rPr>
+          <w:rFonts w:ascii="Courier New" w:hAnsi="Courier New" w:cs="Courier New"/>
+          <w:b/>
+          <w:bCs/>
+          <w:color w:val="000080"/>
+          <w:sz w:val="20"/>
+          <w:szCs w:val="20"/>
+          <w:highlight w:val="white"/>
+        </w:rPr>
+        <w:t xml:space="preserve"> </w:t>
+      </w:r>
+      <w:r>
+        <w:rPr>
+          <w:rFonts w:ascii="Courier New" w:hAnsi="Courier New" w:cs="Courier New"/>
+          <w:color w:val="008000"/>
+          <w:sz w:val="20"/>
+          <w:szCs w:val="20"/>
+          <w:highlight w:val="white"/>
+        </w:rPr>
+        <w:t>#Turn off single node</w:t>
+      </w:r>
+    </w:p>
+    <w:p>
+      <w:pPr>
+        <w:autoSpaceDE w:val="0"/>
+        <w:autoSpaceDN w:val="0"/>
+        <w:adjustRightInd w:val="0"/>
+        <w:spacing w:after="0" w:line="240" w:lineRule="auto"/>
+        <w:rPr>
+          <w:rFonts w:ascii="Courier New" w:hAnsi="Courier New" w:cs="Courier New"/>
+          <w:color w:val="008000"/>
+          <w:sz w:val="20"/>
+          <w:szCs w:val="20"/>
+          <w:highlight w:val="white"/>
+        </w:rPr>
+      </w:pPr>
+    </w:p>
+    <w:p>
+      <w:pPr>
+        <w:autoSpaceDE w:val="0"/>
+        <w:autoSpaceDN w:val="0"/>
+        <w:adjustRightInd w:val="0"/>
+        <w:spacing w:after="0" w:line="240" w:lineRule="auto"/>
+        <w:rPr>
+          <w:rFonts w:cs="Courier New"/>
+          <w:highlight w:val="white"/>
+        </w:rPr>
+      </w:pPr>
+      <w:r>
+        <w:rPr>
+          <w:rFonts w:cs="Courier New"/>
+          <w:highlight w:val="white"/>
+        </w:rPr>
+        <w:t>When switched on, we see</w:t>
+      </w:r>
+      <w:r>
+        <w:rPr>
+          <w:rFonts w:cs="Courier New"/>
+          <w:highlight w:val="white"/>
+        </w:rPr>
+        <w:t xml:space="preserve"> only</w:t>
+      </w:r>
+      <w:r>
+        <w:rPr>
+          <w:rFonts w:cs="Courier New"/>
+          <w:highlight w:val="white"/>
+        </w:rPr>
+        <w:t xml:space="preserve"> node 1 illuminated:</w:t>
+      </w:r>
+    </w:p>
+    <w:p>
+      <w:pPr>
+        <w:autoSpaceDE w:val="0"/>
+        <w:autoSpaceDN w:val="0"/>
+        <w:adjustRightInd w:val="0"/>
+        <w:spacing w:after="0" w:line="240" w:lineRule="auto"/>
+        <w:rPr>
+          <w:rFonts w:cs="Courier New"/>
+          <w:highlight w:val="white"/>
+        </w:rPr>
+      </w:pPr>
+      <w:r>
+        <w:rPr>
+          <w:rFonts w:cs="Courier New"/>
+          <w:noProof/>
+        </w:rPr>
+        <w:drawing>
+          <wp:inline distT="0" distB="0" distL="0" distR="0">
+            <wp:extent cx="5943600" cy="3343275"/>
+            <wp:effectExtent l="0" t="0" r="0" b="9525"/>
+            <wp:docPr id="22" name="Picture 22" descr="C:\Users\Mark\Pictures\Camera Roll\WIN_20181113_20_00_38_Pro.jpg"/>
+            <wp:cNvGraphicFramePr>
+              <a:graphicFrameLocks xmlns:a="http://schemas.openxmlformats.org/drawingml/2006/main" noChangeAspect="1"/>
+            </wp:cNvGraphicFramePr>
+            <a:graphic xmlns:a="http://schemas.openxmlformats.org/drawingml/2006/main">
+              <a:graphicData uri="http://schemas.openxmlformats.org/drawingml/2006/picture">
+                <pic:pic xmlns:pic="http://schemas.openxmlformats.org/drawingml/2006/picture">
+                  <pic:nvPicPr>
+                    <pic:cNvPr id="0" name="Picture 8" descr="C:\Users\Mark\Pictures\Camera Roll\WIN_20181113_20_00_38_Pro.jpg"/>
+                    <pic:cNvPicPr>
+                      <a:picLocks noChangeAspect="1" noChangeArrowheads="1"/>
+                    </pic:cNvPicPr>
+                  </pic:nvPicPr>
+                  <pic:blipFill>
+                    <a:blip r:embed="rId22">
+                      <a:extLst>
+                        <a:ext uri="{28A0092B-C50C-407E-A947-70E740481C1C}">
+                          <a14:useLocalDpi xmlns:a14="http://schemas.microsoft.com/office/drawing/2010/main" val="0"/>
+                        </a:ext>
+                      </a:extLst>
+                    </a:blip>
+                    <a:srcRect/>
+                    <a:stretch>
+                      <a:fillRect/>
+                    </a:stretch>
+                  </pic:blipFill>
+                  <pic:spPr bwMode="auto">
+                    <a:xfrm>
+                      <a:off x="0" y="0"/>
+                      <a:ext cx="5943600" cy="3343275"/>
+                    </a:xfrm>
+                    <a:prstGeom prst="rect">
+                      <a:avLst/>
+                    </a:prstGeom>
+                    <a:noFill/>
+                    <a:ln>
+                      <a:noFill/>
+                    </a:ln>
+                  </pic:spPr>
+                </pic:pic>
+              </a:graphicData>
+            </a:graphic>
+          </wp:inline>
+        </w:drawing>
+      </w:r>
     </w:p>
     <w:sectPr>
       <w:pgSz w:w="12240" w:h="15840"/>
@@ -57444,7 +58786,7 @@
   <w:abstractNum w:abstractNumId="3" w15:restartNumberingAfterBreak="0">
     <w:nsid w:val="52C527B9"/>
     <w:multiLevelType w:val="hybridMultilevel"/>
-    <w:tmpl w:val="1EE6D2B0"/>
+    <w:tmpl w:val="2688B7EA"/>
     <w:lvl w:ilvl="0" w:tplc="50646F56">
       <w:start w:val="1"/>
       <w:numFmt w:val="decimal"/>
@@ -58258,6 +59600,26 @@
       <w:szCs w:val="26"/>
     </w:rPr>
   </w:style>
+  <w:style w:type="paragraph" w:styleId="Heading3">
+    <w:name w:val="heading 3"/>
+    <w:basedOn w:val="Normal"/>
+    <w:next w:val="Normal"/>
+    <w:link w:val="Heading3Char"/>
+    <w:uiPriority w:val="9"/>
+    <w:unhideWhenUsed/>
+    <w:qFormat/>
+    <w:rsid w:val="00860506"/>
+    <w:pPr>
+      <w:keepNext/>
+      <w:keepLines/>
+      <w:spacing w:before="40" w:after="0"/>
+      <w:outlineLvl w:val="2"/>
+    </w:pPr>
+    <w:rPr>
+      <w:rFonts w:asciiTheme="majorHAnsi" w:eastAsiaTheme="majorEastAsia" w:hAnsiTheme="majorHAnsi" w:cstheme="majorBidi"/>
+      <w:color w:val="1F4D78" w:themeColor="accent1" w:themeShade="7F"/>
+    </w:rPr>
+  </w:style>
   <w:style w:type="character" w:default="1" w:styleId="DefaultParagraphFont">
     <w:name w:val="Default Paragraph Font"/>
     <w:uiPriority w:val="1"/>
@@ -58374,6 +59736,17 @@
     <w:rPr>
       <w:color w:val="0563C1" w:themeColor="hyperlink"/>
       <w:u w:val="single"/>
+    </w:rPr>
+  </w:style>
+  <w:style w:type="character" w:customStyle="1" w:styleId="Heading3Char">
+    <w:name w:val="Heading 3 Char"/>
+    <w:basedOn w:val="DefaultParagraphFont"/>
+    <w:link w:val="Heading3"/>
+    <w:uiPriority w:val="9"/>
+    <w:rsid w:val="00860506"/>
+    <w:rPr>
+      <w:rFonts w:asciiTheme="majorHAnsi" w:eastAsiaTheme="majorEastAsia" w:hAnsiTheme="majorHAnsi" w:cstheme="majorBidi"/>
+      <w:color w:val="1F4D78" w:themeColor="accent1" w:themeShade="7F"/>
     </w:rPr>
   </w:style>
 </w:styles>
@@ -58665,7 +60038,7 @@
 </file>
 
 <file path=customXml/itemProps1.xml><?xml version="1.0" encoding="utf-8"?>
-<ds:datastoreItem xmlns:ds="http://schemas.openxmlformats.org/officeDocument/2006/customXml" ds:itemID="{4962FB88-BEF5-44E7-ADEC-D852F91A6488}">
+<ds:datastoreItem xmlns:ds="http://schemas.openxmlformats.org/officeDocument/2006/customXml" ds:itemID="{5A9B00EE-5654-4827-9C98-F1D14C8C2C3C}">
   <ds:schemaRefs>
     <ds:schemaRef ds:uri="http://schemas.openxmlformats.org/officeDocument/2006/bibliography"/>
   </ds:schemaRefs>

</xml_diff>